<commit_message>
template for activities + report ready for review
</commit_message>
<xml_diff>
--- a/VRA Skills Activity Review Form .docx
+++ b/VRA Skills Activity Review Form .docx
@@ -1,6 +1,6 @@
 
 <file path=word/document.xml><?xml version="1.0" encoding="utf-8"?>
-<w:document xmlns:wpc="http://schemas.microsoft.com/office/word/2010/wordprocessingCanvas" xmlns:mc="http://schemas.openxmlformats.org/markup-compatibility/2006" xmlns:o="urn:schemas-microsoft-com:office:office" xmlns:r="http://schemas.openxmlformats.org/officeDocument/2006/relationships" xmlns:m="http://schemas.openxmlformats.org/officeDocument/2006/math" xmlns:v="urn:schemas-microsoft-com:vml" xmlns:wp14="http://schemas.microsoft.com/office/word/2010/wordprocessingDrawing" xmlns:wp="http://schemas.openxmlformats.org/drawingml/2006/wordprocessingDrawing" xmlns:w10="urn:schemas-microsoft-com:office:word" xmlns:w="http://schemas.openxmlformats.org/wordprocessingml/2006/main" xmlns:w14="http://schemas.microsoft.com/office/word/2010/wordml" xmlns:w15="http://schemas.microsoft.com/office/word/2012/wordml" xmlns:wpg="http://schemas.microsoft.com/office/word/2010/wordprocessingGroup" xmlns:wpi="http://schemas.microsoft.com/office/word/2010/wordprocessingInk" xmlns:wne="http://schemas.microsoft.com/office/word/2006/wordml" xmlns:wps="http://schemas.microsoft.com/office/word/2010/wordprocessingShape" mc:Ignorable="w14 w15 wp14">
+<w:document xmlns:wpc="http://schemas.microsoft.com/office/word/2010/wordprocessingCanvas" xmlns:cx="http://schemas.microsoft.com/office/drawing/2014/chartex" xmlns:cx1="http://schemas.microsoft.com/office/drawing/2015/9/8/chartex" xmlns:cx2="http://schemas.microsoft.com/office/drawing/2015/10/21/chartex" xmlns:mc="http://schemas.openxmlformats.org/markup-compatibility/2006" xmlns:o="urn:schemas-microsoft-com:office:office" xmlns:r="http://schemas.openxmlformats.org/officeDocument/2006/relationships" xmlns:m="http://schemas.openxmlformats.org/officeDocument/2006/math" xmlns:v="urn:schemas-microsoft-com:vml" xmlns:wp14="http://schemas.microsoft.com/office/word/2010/wordprocessingDrawing" xmlns:wp="http://schemas.openxmlformats.org/drawingml/2006/wordprocessingDrawing" xmlns:w10="urn:schemas-microsoft-com:office:word" xmlns:w="http://schemas.openxmlformats.org/wordprocessingml/2006/main" xmlns:w14="http://schemas.microsoft.com/office/word/2010/wordml" xmlns:w15="http://schemas.microsoft.com/office/word/2012/wordml" xmlns:w16se="http://schemas.microsoft.com/office/word/2015/wordml/symex" xmlns:wpg="http://schemas.microsoft.com/office/word/2010/wordprocessingGroup" xmlns:wpi="http://schemas.microsoft.com/office/word/2010/wordprocessingInk" xmlns:wne="http://schemas.microsoft.com/office/word/2006/wordml" xmlns:wps="http://schemas.microsoft.com/office/word/2010/wordprocessingShape" mc:Ignorable="w14 w15 w16se wp14">
   <w:body>
     <w:p>
       <w:pPr>
@@ -12,7 +12,31 @@
         <w:rPr>
           <w:b/>
         </w:rPr>
-        <w:t>Name: ______________________________                           Banner ID ________________</w:t>
+        <w:t xml:space="preserve">Name: </w:t>
+      </w:r>
+      <w:r>
+        <w:t>William Taylor</w:t>
+      </w:r>
+      <w:r>
+        <w:tab/>
+      </w:r>
+      <w:r>
+        <w:tab/>
+      </w:r>
+      <w:r>
+        <w:rPr>
+          <w:b/>
+        </w:rPr>
+        <w:t xml:space="preserve">                           Banner ID</w:t>
+      </w:r>
+      <w:r>
+        <w:rPr>
+          <w:b/>
+        </w:rPr>
+        <w:t xml:space="preserve">: </w:t>
+      </w:r>
+      <w:r>
+        <w:t>B00235610</w:t>
       </w:r>
       <w:r>
         <w:rPr>
@@ -31,8 +55,22 @@
           <w:b/>
         </w:rPr>
         <w:tab/>
-        <w:t>Organisation______________________</w:t>
+        <w:t>Organisation</w:t>
       </w:r>
+      <w:r>
+        <w:rPr>
+          <w:b/>
+        </w:rPr>
+        <w:t xml:space="preserve">: </w:t>
+      </w:r>
+      <w:r>
+        <w:t xml:space="preserve">YMCA / </w:t>
+      </w:r>
+      <w:proofErr w:type="spellStart"/>
+      <w:r>
+        <w:t>CoderDojo</w:t>
+      </w:r>
+      <w:proofErr w:type="spellEnd"/>
     </w:p>
     <w:tbl>
       <w:tblPr>
@@ -107,15 +145,23 @@
           </w:tcPr>
           <w:p>
             <w:pPr>
-              <w:rPr>
-                <w:b/>
-              </w:rPr>
-            </w:pPr>
-            <w:r>
-              <w:rPr>
-                <w:b/>
-              </w:rPr>
-              <w:t>Skills (choose appropriate Skills from the list below)</w:t>
+              <w:jc w:val="center"/>
+              <w:rPr>
+                <w:b/>
+              </w:rPr>
+            </w:pPr>
+          </w:p>
+          <w:p>
+            <w:pPr>
+              <w:rPr>
+                <w:b/>
+              </w:rPr>
+            </w:pPr>
+            <w:r>
+              <w:rPr>
+                <w:b/>
+              </w:rPr>
+              <w:t>Skills</w:t>
             </w:r>
           </w:p>
         </w:tc>
@@ -157,29 +203,14 @@
           <w:p>
             <w:pPr>
               <w:rPr>
-                <w:b/>
                 <w:i/>
               </w:rPr>
             </w:pPr>
             <w:r>
               <w:rPr>
-                <w:b/>
                 <w:i/>
               </w:rPr>
-              <w:t>Example</w:t>
-            </w:r>
-          </w:p>
-          <w:p>
-            <w:pPr>
-              <w:rPr>
-                <w:i/>
-              </w:rPr>
-            </w:pPr>
-            <w:r>
-              <w:rPr>
-                <w:i/>
-              </w:rPr>
-              <w:t>17 Jan 13</w:t>
+              <w:t>1 Aug 16</w:t>
             </w:r>
           </w:p>
           <w:p>
@@ -210,7 +241,18 @@
             <w:vMerge w:val="restart"/>
           </w:tcPr>
           <w:p>
-            <w:pPr>
+            <w:bookmarkStart w:id="0" w:name="_GoBack"/>
+            <w:bookmarkEnd w:id="0"/>
+          </w:p>
+        </w:tc>
+        <w:tc>
+          <w:tcPr>
+            <w:tcW w:w="2977" w:type="dxa"/>
+            <w:vMerge w:val="restart"/>
+          </w:tcPr>
+          <w:p>
+            <w:pPr>
+              <w:ind w:left="360"/>
               <w:rPr>
                 <w:i/>
               </w:rPr>
@@ -219,9 +261,45 @@
               <w:rPr>
                 <w:i/>
               </w:rPr>
-              <w:t>Board Meeting</w:t>
-            </w:r>
-          </w:p>
+              <w:t xml:space="preserve">Commercial Awareness </w:t>
+            </w:r>
+          </w:p>
+          <w:p>
+            <w:pPr>
+              <w:ind w:left="360"/>
+              <w:rPr>
+                <w:i/>
+              </w:rPr>
+            </w:pPr>
+          </w:p>
+          <w:p>
+            <w:pPr>
+              <w:ind w:left="360"/>
+              <w:rPr>
+                <w:i/>
+              </w:rPr>
+            </w:pPr>
+            <w:r>
+              <w:rPr>
+                <w:i/>
+              </w:rPr>
+              <w:t>Analysis</w:t>
+            </w:r>
+          </w:p>
+          <w:p>
+            <w:pPr>
+              <w:ind w:left="360"/>
+              <w:rPr>
+                <w:i/>
+              </w:rPr>
+            </w:pPr>
+          </w:p>
+        </w:tc>
+        <w:tc>
+          <w:tcPr>
+            <w:tcW w:w="6945" w:type="dxa"/>
+            <w:vMerge w:val="restart"/>
+          </w:tcPr>
           <w:p>
             <w:pPr>
               <w:pStyle w:val="ListParagraph"/>
@@ -237,7 +315,7 @@
               <w:rPr>
                 <w:i/>
               </w:rPr>
-              <w:t>Reviewed documentation</w:t>
+              <w:t>Better understanding of financial reports (business/commercial awareness)</w:t>
             </w:r>
           </w:p>
           <w:p>
@@ -255,14 +333,46 @@
               <w:rPr>
                 <w:i/>
               </w:rPr>
-              <w:t>Reviewed accounts</w:t>
-            </w:r>
+              <w:t>Improved analysis skills to review and question report contents</w:t>
+            </w:r>
+          </w:p>
+        </w:tc>
+      </w:tr>
+      <w:tr>
+        <w:trPr>
+          <w:trHeight w:val="975"/>
+        </w:trPr>
+        <w:tc>
+          <w:tcPr>
+            <w:tcW w:w="1230" w:type="dxa"/>
+            <w:vMerge/>
+          </w:tcPr>
+          <w:p>
+            <w:pPr>
+              <w:rPr>
+                <w:b/>
+                <w:i/>
+              </w:rPr>
+            </w:pPr>
+          </w:p>
+        </w:tc>
+        <w:tc>
+          <w:tcPr>
+            <w:tcW w:w="3131" w:type="dxa"/>
+            <w:vMerge/>
+          </w:tcPr>
+          <w:p>
+            <w:pPr>
+              <w:rPr>
+                <w:i/>
+              </w:rPr>
+            </w:pPr>
           </w:p>
         </w:tc>
         <w:tc>
           <w:tcPr>
             <w:tcW w:w="2977" w:type="dxa"/>
-            <w:vMerge w:val="restart"/>
+            <w:vMerge/>
           </w:tcPr>
           <w:p>
             <w:pPr>
@@ -271,48 +381,12 @@
                 <w:i/>
               </w:rPr>
             </w:pPr>
-            <w:r>
-              <w:rPr>
-                <w:i/>
-              </w:rPr>
-              <w:t xml:space="preserve">Commercial Awareness </w:t>
-            </w:r>
-          </w:p>
-          <w:p>
-            <w:pPr>
-              <w:ind w:left="360"/>
-              <w:rPr>
-                <w:i/>
-              </w:rPr>
-            </w:pPr>
-          </w:p>
-          <w:p>
-            <w:pPr>
-              <w:ind w:left="360"/>
-              <w:rPr>
-                <w:i/>
-              </w:rPr>
-            </w:pPr>
-            <w:r>
-              <w:rPr>
-                <w:i/>
-              </w:rPr>
-              <w:t>Analysis</w:t>
-            </w:r>
-          </w:p>
-          <w:p>
-            <w:pPr>
-              <w:ind w:left="360"/>
-              <w:rPr>
-                <w:i/>
-              </w:rPr>
-            </w:pPr>
           </w:p>
         </w:tc>
         <w:tc>
           <w:tcPr>
             <w:tcW w:w="6945" w:type="dxa"/>
-            <w:vMerge w:val="restart"/>
+            <w:vMerge/>
           </w:tcPr>
           <w:p>
             <w:pPr>
@@ -325,94 +399,6 @@
                 <w:i/>
               </w:rPr>
             </w:pPr>
-            <w:r>
-              <w:rPr>
-                <w:i/>
-              </w:rPr>
-              <w:t>Better understanding of financial reports (business/commercial awareness)</w:t>
-            </w:r>
-          </w:p>
-          <w:p>
-            <w:pPr>
-              <w:pStyle w:val="ListParagraph"/>
-              <w:numPr>
-                <w:ilvl w:val="0"/>
-                <w:numId w:val="1"/>
-              </w:numPr>
-              <w:rPr>
-                <w:i/>
-              </w:rPr>
-            </w:pPr>
-            <w:r>
-              <w:rPr>
-                <w:i/>
-              </w:rPr>
-              <w:t>Improved analysis skills to review and question report contents</w:t>
-            </w:r>
-          </w:p>
-        </w:tc>
-      </w:tr>
-      <w:tr>
-        <w:trPr>
-          <w:trHeight w:val="975"/>
-        </w:trPr>
-        <w:tc>
-          <w:tcPr>
-            <w:tcW w:w="1230" w:type="dxa"/>
-            <w:vMerge/>
-          </w:tcPr>
-          <w:p>
-            <w:pPr>
-              <w:rPr>
-                <w:b/>
-                <w:i/>
-              </w:rPr>
-            </w:pPr>
-          </w:p>
-        </w:tc>
-        <w:tc>
-          <w:tcPr>
-            <w:tcW w:w="3131" w:type="dxa"/>
-            <w:vMerge/>
-          </w:tcPr>
-          <w:p>
-            <w:pPr>
-              <w:rPr>
-                <w:i/>
-              </w:rPr>
-            </w:pPr>
-          </w:p>
-        </w:tc>
-        <w:tc>
-          <w:tcPr>
-            <w:tcW w:w="2977" w:type="dxa"/>
-            <w:vMerge/>
-          </w:tcPr>
-          <w:p>
-            <w:pPr>
-              <w:ind w:left="360"/>
-              <w:rPr>
-                <w:i/>
-              </w:rPr>
-            </w:pPr>
-          </w:p>
-        </w:tc>
-        <w:tc>
-          <w:tcPr>
-            <w:tcW w:w="6945" w:type="dxa"/>
-            <w:vMerge/>
-          </w:tcPr>
-          <w:p>
-            <w:pPr>
-              <w:pStyle w:val="ListParagraph"/>
-              <w:numPr>
-                <w:ilvl w:val="0"/>
-                <w:numId w:val="1"/>
-              </w:numPr>
-              <w:rPr>
-                <w:i/>
-              </w:rPr>
-            </w:pPr>
           </w:p>
         </w:tc>
       </w:tr>
@@ -424,7 +410,25 @@
           <w:tcPr>
             <w:tcW w:w="1230" w:type="dxa"/>
           </w:tcPr>
-          <w:p/>
+          <w:p>
+            <w:pPr>
+              <w:rPr>
+                <w:i/>
+              </w:rPr>
+            </w:pPr>
+            <w:r>
+              <w:rPr>
+                <w:i/>
+              </w:rPr>
+              <w:t>8</w:t>
+            </w:r>
+            <w:r>
+              <w:rPr>
+                <w:i/>
+              </w:rPr>
+              <w:t xml:space="preserve"> Aug 16</w:t>
+            </w:r>
+          </w:p>
           <w:p/>
           <w:p/>
           <w:p/>
@@ -459,6 +463,31 @@
           <w:tcPr>
             <w:tcW w:w="1230" w:type="dxa"/>
           </w:tcPr>
+          <w:p>
+            <w:pPr>
+              <w:rPr>
+                <w:i/>
+              </w:rPr>
+            </w:pPr>
+            <w:r>
+              <w:rPr>
+                <w:i/>
+              </w:rPr>
+              <w:t>1</w:t>
+            </w:r>
+            <w:r>
+              <w:rPr>
+                <w:i/>
+              </w:rPr>
+              <w:t>5</w:t>
+            </w:r>
+            <w:r>
+              <w:rPr>
+                <w:i/>
+              </w:rPr>
+              <w:t xml:space="preserve"> Aug 16</w:t>
+            </w:r>
+          </w:p>
           <w:p/>
           <w:p/>
           <w:p/>
@@ -491,12 +520,221 @@
           <w:tcPr>
             <w:tcW w:w="1230" w:type="dxa"/>
           </w:tcPr>
-          <w:p/>
-          <w:p/>
-          <w:p/>
-          <w:p/>
-          <w:p/>
-          <w:p/>
+          <w:p>
+            <w:pPr>
+              <w:rPr>
+                <w:i/>
+              </w:rPr>
+            </w:pPr>
+            <w:r>
+              <w:rPr>
+                <w:i/>
+              </w:rPr>
+              <w:t>22</w:t>
+            </w:r>
+            <w:r>
+              <w:rPr>
+                <w:i/>
+              </w:rPr>
+              <w:t xml:space="preserve"> Aug 16</w:t>
+            </w:r>
+          </w:p>
+          <w:p/>
+          <w:p/>
+          <w:p/>
+          <w:p/>
+          <w:p/>
+          <w:p/>
+        </w:tc>
+        <w:tc>
+          <w:tcPr>
+            <w:tcW w:w="3131" w:type="dxa"/>
+          </w:tcPr>
+          <w:p/>
+        </w:tc>
+        <w:tc>
+          <w:tcPr>
+            <w:tcW w:w="2977" w:type="dxa"/>
+          </w:tcPr>
+          <w:p/>
+        </w:tc>
+        <w:tc>
+          <w:tcPr>
+            <w:tcW w:w="6945" w:type="dxa"/>
+          </w:tcPr>
+          <w:p/>
+        </w:tc>
+      </w:tr>
+      <w:tr>
+        <w:trPr>
+          <w:trHeight w:val="1608"/>
+        </w:trPr>
+        <w:tc>
+          <w:tcPr>
+            <w:tcW w:w="1230" w:type="dxa"/>
+          </w:tcPr>
+          <w:p>
+            <w:pPr>
+              <w:rPr>
+                <w:i/>
+              </w:rPr>
+            </w:pPr>
+            <w:r>
+              <w:rPr>
+                <w:i/>
+              </w:rPr>
+              <w:lastRenderedPageBreak/>
+              <w:t>29</w:t>
+            </w:r>
+            <w:r>
+              <w:rPr>
+                <w:i/>
+              </w:rPr>
+              <w:t xml:space="preserve"> Aug 16</w:t>
+            </w:r>
+          </w:p>
+          <w:p/>
+        </w:tc>
+        <w:tc>
+          <w:tcPr>
+            <w:tcW w:w="3131" w:type="dxa"/>
+          </w:tcPr>
+          <w:p/>
+        </w:tc>
+        <w:tc>
+          <w:tcPr>
+            <w:tcW w:w="2977" w:type="dxa"/>
+          </w:tcPr>
+          <w:p/>
+        </w:tc>
+        <w:tc>
+          <w:tcPr>
+            <w:tcW w:w="6945" w:type="dxa"/>
+          </w:tcPr>
+          <w:p/>
+        </w:tc>
+      </w:tr>
+      <w:tr>
+        <w:trPr>
+          <w:trHeight w:val="1608"/>
+        </w:trPr>
+        <w:tc>
+          <w:tcPr>
+            <w:tcW w:w="1230" w:type="dxa"/>
+          </w:tcPr>
+          <w:p>
+            <w:r>
+              <w:t>5 Sep 16</w:t>
+            </w:r>
+          </w:p>
+        </w:tc>
+        <w:tc>
+          <w:tcPr>
+            <w:tcW w:w="3131" w:type="dxa"/>
+          </w:tcPr>
+          <w:p/>
+        </w:tc>
+        <w:tc>
+          <w:tcPr>
+            <w:tcW w:w="2977" w:type="dxa"/>
+          </w:tcPr>
+          <w:p/>
+        </w:tc>
+        <w:tc>
+          <w:tcPr>
+            <w:tcW w:w="6945" w:type="dxa"/>
+          </w:tcPr>
+          <w:p/>
+        </w:tc>
+      </w:tr>
+      <w:tr>
+        <w:trPr>
+          <w:trHeight w:val="1608"/>
+        </w:trPr>
+        <w:tc>
+          <w:tcPr>
+            <w:tcW w:w="1230" w:type="dxa"/>
+          </w:tcPr>
+          <w:p>
+            <w:r>
+              <w:t>12</w:t>
+            </w:r>
+            <w:r>
+              <w:t xml:space="preserve"> Sep 16</w:t>
+            </w:r>
+          </w:p>
+        </w:tc>
+        <w:tc>
+          <w:tcPr>
+            <w:tcW w:w="3131" w:type="dxa"/>
+          </w:tcPr>
+          <w:p/>
+        </w:tc>
+        <w:tc>
+          <w:tcPr>
+            <w:tcW w:w="2977" w:type="dxa"/>
+          </w:tcPr>
+          <w:p/>
+        </w:tc>
+        <w:tc>
+          <w:tcPr>
+            <w:tcW w:w="6945" w:type="dxa"/>
+          </w:tcPr>
+          <w:p/>
+        </w:tc>
+      </w:tr>
+      <w:tr>
+        <w:trPr>
+          <w:trHeight w:val="1608"/>
+        </w:trPr>
+        <w:tc>
+          <w:tcPr>
+            <w:tcW w:w="1230" w:type="dxa"/>
+          </w:tcPr>
+          <w:p>
+            <w:r>
+              <w:t>19</w:t>
+            </w:r>
+            <w:r>
+              <w:t xml:space="preserve"> Sep 16</w:t>
+            </w:r>
+          </w:p>
+        </w:tc>
+        <w:tc>
+          <w:tcPr>
+            <w:tcW w:w="3131" w:type="dxa"/>
+          </w:tcPr>
+          <w:p/>
+        </w:tc>
+        <w:tc>
+          <w:tcPr>
+            <w:tcW w:w="2977" w:type="dxa"/>
+          </w:tcPr>
+          <w:p/>
+        </w:tc>
+        <w:tc>
+          <w:tcPr>
+            <w:tcW w:w="6945" w:type="dxa"/>
+          </w:tcPr>
+          <w:p/>
+        </w:tc>
+      </w:tr>
+      <w:tr>
+        <w:trPr>
+          <w:trHeight w:val="1608"/>
+        </w:trPr>
+        <w:tc>
+          <w:tcPr>
+            <w:tcW w:w="1230" w:type="dxa"/>
+          </w:tcPr>
+          <w:p>
+            <w:r>
+              <w:t>26</w:t>
+            </w:r>
+            <w:r>
+              <w:t xml:space="preserve"> Sep 16</w:t>
+            </w:r>
+          </w:p>
         </w:tc>
         <w:tc>
           <w:tcPr>
@@ -1981,8 +2219,6 @@
               </w:rPr>
               <w:t xml:space="preserve">Through my energy and consistent desire to achieve I demonstrate steady progress towards goals without requiring outside pressure. I show passion in undertaking activities and this helps to drive me forward. </w:t>
             </w:r>
-            <w:bookmarkStart w:id="0" w:name="_GoBack"/>
-            <w:bookmarkEnd w:id="0"/>
           </w:p>
           <w:p>
             <w:pPr>
@@ -2316,8 +2552,8 @@
     </w:tbl>
     <w:p/>
     <w:sectPr>
-      <w:headerReference w:type="default" r:id="rId7"/>
-      <w:footerReference w:type="default" r:id="rId8"/>
+      <w:headerReference w:type="default" r:id="rId8"/>
+      <w:footerReference w:type="default" r:id="rId9"/>
       <w:pgSz w:w="16838" w:h="11906" w:orient="landscape"/>
       <w:pgMar w:top="1440" w:right="1440" w:bottom="1440" w:left="1440" w:header="708" w:footer="708" w:gutter="0"/>
       <w:cols w:space="708"/>
@@ -2328,7 +2564,7 @@
 </file>
 
 <file path=word/endnotes.xml><?xml version="1.0" encoding="utf-8"?>
-<w:endnotes xmlns:wpc="http://schemas.microsoft.com/office/word/2010/wordprocessingCanvas" xmlns:mc="http://schemas.openxmlformats.org/markup-compatibility/2006" xmlns:o="urn:schemas-microsoft-com:office:office" xmlns:r="http://schemas.openxmlformats.org/officeDocument/2006/relationships" xmlns:m="http://schemas.openxmlformats.org/officeDocument/2006/math" xmlns:v="urn:schemas-microsoft-com:vml" xmlns:wp14="http://schemas.microsoft.com/office/word/2010/wordprocessingDrawing" xmlns:wp="http://schemas.openxmlformats.org/drawingml/2006/wordprocessingDrawing" xmlns:w10="urn:schemas-microsoft-com:office:word" xmlns:w="http://schemas.openxmlformats.org/wordprocessingml/2006/main" xmlns:w14="http://schemas.microsoft.com/office/word/2010/wordml" xmlns:w15="http://schemas.microsoft.com/office/word/2012/wordml" xmlns:wpg="http://schemas.microsoft.com/office/word/2010/wordprocessingGroup" xmlns:wpi="http://schemas.microsoft.com/office/word/2010/wordprocessingInk" xmlns:wne="http://schemas.microsoft.com/office/word/2006/wordml" xmlns:wps="http://schemas.microsoft.com/office/word/2010/wordprocessingShape" mc:Ignorable="w14 w15 wp14">
+<w:endnotes xmlns:wpc="http://schemas.microsoft.com/office/word/2010/wordprocessingCanvas" xmlns:cx="http://schemas.microsoft.com/office/drawing/2014/chartex" xmlns:cx1="http://schemas.microsoft.com/office/drawing/2015/9/8/chartex" xmlns:cx2="http://schemas.microsoft.com/office/drawing/2015/10/21/chartex" xmlns:mc="http://schemas.openxmlformats.org/markup-compatibility/2006" xmlns:o="urn:schemas-microsoft-com:office:office" xmlns:r="http://schemas.openxmlformats.org/officeDocument/2006/relationships" xmlns:m="http://schemas.openxmlformats.org/officeDocument/2006/math" xmlns:v="urn:schemas-microsoft-com:vml" xmlns:wp14="http://schemas.microsoft.com/office/word/2010/wordprocessingDrawing" xmlns:wp="http://schemas.openxmlformats.org/drawingml/2006/wordprocessingDrawing" xmlns:w10="urn:schemas-microsoft-com:office:word" xmlns:w="http://schemas.openxmlformats.org/wordprocessingml/2006/main" xmlns:w14="http://schemas.microsoft.com/office/word/2010/wordml" xmlns:w15="http://schemas.microsoft.com/office/word/2012/wordml" xmlns:w16se="http://schemas.microsoft.com/office/word/2015/wordml/symex" xmlns:wpg="http://schemas.microsoft.com/office/word/2010/wordprocessingGroup" xmlns:wpi="http://schemas.microsoft.com/office/word/2010/wordprocessingInk" xmlns:wne="http://schemas.microsoft.com/office/word/2006/wordml" xmlns:wps="http://schemas.microsoft.com/office/word/2010/wordprocessingShape" mc:Ignorable="w14 w15 w16se wp14">
   <w:endnote w:type="separator" w:id="-1">
     <w:p>
       <w:pPr>
@@ -2353,7 +2589,7 @@
 </file>
 
 <file path=word/footer1.xml><?xml version="1.0" encoding="utf-8"?>
-<w:ftr xmlns:wpc="http://schemas.microsoft.com/office/word/2010/wordprocessingCanvas" xmlns:mc="http://schemas.openxmlformats.org/markup-compatibility/2006" xmlns:o="urn:schemas-microsoft-com:office:office" xmlns:r="http://schemas.openxmlformats.org/officeDocument/2006/relationships" xmlns:m="http://schemas.openxmlformats.org/officeDocument/2006/math" xmlns:v="urn:schemas-microsoft-com:vml" xmlns:wp14="http://schemas.microsoft.com/office/word/2010/wordprocessingDrawing" xmlns:wp="http://schemas.openxmlformats.org/drawingml/2006/wordprocessingDrawing" xmlns:w10="urn:schemas-microsoft-com:office:word" xmlns:w="http://schemas.openxmlformats.org/wordprocessingml/2006/main" xmlns:w14="http://schemas.microsoft.com/office/word/2010/wordml" xmlns:w15="http://schemas.microsoft.com/office/word/2012/wordml" xmlns:wpg="http://schemas.microsoft.com/office/word/2010/wordprocessingGroup" xmlns:wpi="http://schemas.microsoft.com/office/word/2010/wordprocessingInk" xmlns:wne="http://schemas.microsoft.com/office/word/2006/wordml" xmlns:wps="http://schemas.microsoft.com/office/word/2010/wordprocessingShape" mc:Ignorable="w14 w15 wp14">
+<w:ftr xmlns:wpc="http://schemas.microsoft.com/office/word/2010/wordprocessingCanvas" xmlns:cx="http://schemas.microsoft.com/office/drawing/2014/chartex" xmlns:cx1="http://schemas.microsoft.com/office/drawing/2015/9/8/chartex" xmlns:cx2="http://schemas.microsoft.com/office/drawing/2015/10/21/chartex" xmlns:mc="http://schemas.openxmlformats.org/markup-compatibility/2006" xmlns:o="urn:schemas-microsoft-com:office:office" xmlns:r="http://schemas.openxmlformats.org/officeDocument/2006/relationships" xmlns:m="http://schemas.openxmlformats.org/officeDocument/2006/math" xmlns:v="urn:schemas-microsoft-com:vml" xmlns:wp14="http://schemas.microsoft.com/office/word/2010/wordprocessingDrawing" xmlns:wp="http://schemas.openxmlformats.org/drawingml/2006/wordprocessingDrawing" xmlns:w10="urn:schemas-microsoft-com:office:word" xmlns:w="http://schemas.openxmlformats.org/wordprocessingml/2006/main" xmlns:w14="http://schemas.microsoft.com/office/word/2010/wordml" xmlns:w15="http://schemas.microsoft.com/office/word/2012/wordml" xmlns:w16se="http://schemas.microsoft.com/office/word/2015/wordml/symex" xmlns:wpg="http://schemas.microsoft.com/office/word/2010/wordprocessingGroup" xmlns:wpi="http://schemas.microsoft.com/office/word/2010/wordprocessingInk" xmlns:wne="http://schemas.microsoft.com/office/word/2006/wordml" xmlns:wps="http://schemas.microsoft.com/office/word/2010/wordprocessingShape" mc:Ignorable="w14 w15 w16se wp14">
   <w:p>
     <w:pPr>
       <w:pStyle w:val="Footer"/>
@@ -2369,15 +2605,13 @@
       </w:rPr>
       <w:t xml:space="preserve">Careers and </w:t>
     </w:r>
-    <w:proofErr w:type="gramStart"/>
     <w:r>
       <w:rPr>
         <w:sz w:val="48"/>
         <w:szCs w:val="48"/>
       </w:rPr>
-      <w:t>Employability  UWS</w:t>
+      <w:t>Employability UWS</w:t>
     </w:r>
-    <w:proofErr w:type="gramEnd"/>
     <w:r>
       <w:rPr>
         <w:sz w:val="48"/>
@@ -2390,7 +2624,7 @@
 </file>
 
 <file path=word/footnotes.xml><?xml version="1.0" encoding="utf-8"?>
-<w:footnotes xmlns:wpc="http://schemas.microsoft.com/office/word/2010/wordprocessingCanvas" xmlns:mc="http://schemas.openxmlformats.org/markup-compatibility/2006" xmlns:o="urn:schemas-microsoft-com:office:office" xmlns:r="http://schemas.openxmlformats.org/officeDocument/2006/relationships" xmlns:m="http://schemas.openxmlformats.org/officeDocument/2006/math" xmlns:v="urn:schemas-microsoft-com:vml" xmlns:wp14="http://schemas.microsoft.com/office/word/2010/wordprocessingDrawing" xmlns:wp="http://schemas.openxmlformats.org/drawingml/2006/wordprocessingDrawing" xmlns:w10="urn:schemas-microsoft-com:office:word" xmlns:w="http://schemas.openxmlformats.org/wordprocessingml/2006/main" xmlns:w14="http://schemas.microsoft.com/office/word/2010/wordml" xmlns:w15="http://schemas.microsoft.com/office/word/2012/wordml" xmlns:wpg="http://schemas.microsoft.com/office/word/2010/wordprocessingGroup" xmlns:wpi="http://schemas.microsoft.com/office/word/2010/wordprocessingInk" xmlns:wne="http://schemas.microsoft.com/office/word/2006/wordml" xmlns:wps="http://schemas.microsoft.com/office/word/2010/wordprocessingShape" mc:Ignorable="w14 w15 wp14">
+<w:footnotes xmlns:wpc="http://schemas.microsoft.com/office/word/2010/wordprocessingCanvas" xmlns:cx="http://schemas.microsoft.com/office/drawing/2014/chartex" xmlns:cx1="http://schemas.microsoft.com/office/drawing/2015/9/8/chartex" xmlns:cx2="http://schemas.microsoft.com/office/drawing/2015/10/21/chartex" xmlns:mc="http://schemas.openxmlformats.org/markup-compatibility/2006" xmlns:o="urn:schemas-microsoft-com:office:office" xmlns:r="http://schemas.openxmlformats.org/officeDocument/2006/relationships" xmlns:m="http://schemas.openxmlformats.org/officeDocument/2006/math" xmlns:v="urn:schemas-microsoft-com:vml" xmlns:wp14="http://schemas.microsoft.com/office/word/2010/wordprocessingDrawing" xmlns:wp="http://schemas.openxmlformats.org/drawingml/2006/wordprocessingDrawing" xmlns:w10="urn:schemas-microsoft-com:office:word" xmlns:w="http://schemas.openxmlformats.org/wordprocessingml/2006/main" xmlns:w14="http://schemas.microsoft.com/office/word/2010/wordml" xmlns:w15="http://schemas.microsoft.com/office/word/2012/wordml" xmlns:w16se="http://schemas.microsoft.com/office/word/2015/wordml/symex" xmlns:wpg="http://schemas.microsoft.com/office/word/2010/wordprocessingGroup" xmlns:wpi="http://schemas.microsoft.com/office/word/2010/wordprocessingInk" xmlns:wne="http://schemas.microsoft.com/office/word/2006/wordml" xmlns:wps="http://schemas.microsoft.com/office/word/2010/wordprocessingShape" mc:Ignorable="w14 w15 w16se wp14">
   <w:footnote w:type="separator" w:id="-1">
     <w:p>
       <w:pPr>
@@ -2415,7 +2649,7 @@
 </file>
 
 <file path=word/header1.xml><?xml version="1.0" encoding="utf-8"?>
-<w:hdr xmlns:wpc="http://schemas.microsoft.com/office/word/2010/wordprocessingCanvas" xmlns:mc="http://schemas.openxmlformats.org/markup-compatibility/2006" xmlns:o="urn:schemas-microsoft-com:office:office" xmlns:r="http://schemas.openxmlformats.org/officeDocument/2006/relationships" xmlns:m="http://schemas.openxmlformats.org/officeDocument/2006/math" xmlns:v="urn:schemas-microsoft-com:vml" xmlns:wp14="http://schemas.microsoft.com/office/word/2010/wordprocessingDrawing" xmlns:wp="http://schemas.openxmlformats.org/drawingml/2006/wordprocessingDrawing" xmlns:w10="urn:schemas-microsoft-com:office:word" xmlns:w="http://schemas.openxmlformats.org/wordprocessingml/2006/main" xmlns:w14="http://schemas.microsoft.com/office/word/2010/wordml" xmlns:w15="http://schemas.microsoft.com/office/word/2012/wordml" xmlns:wpg="http://schemas.microsoft.com/office/word/2010/wordprocessingGroup" xmlns:wpi="http://schemas.microsoft.com/office/word/2010/wordprocessingInk" xmlns:wne="http://schemas.microsoft.com/office/word/2006/wordml" xmlns:wps="http://schemas.microsoft.com/office/word/2010/wordprocessingShape" mc:Ignorable="w14 w15 wp14">
+<w:hdr xmlns:wpc="http://schemas.microsoft.com/office/word/2010/wordprocessingCanvas" xmlns:cx="http://schemas.microsoft.com/office/drawing/2014/chartex" xmlns:cx1="http://schemas.microsoft.com/office/drawing/2015/9/8/chartex" xmlns:cx2="http://schemas.microsoft.com/office/drawing/2015/10/21/chartex" xmlns:mc="http://schemas.openxmlformats.org/markup-compatibility/2006" xmlns:o="urn:schemas-microsoft-com:office:office" xmlns:r="http://schemas.openxmlformats.org/officeDocument/2006/relationships" xmlns:m="http://schemas.openxmlformats.org/officeDocument/2006/math" xmlns:v="urn:schemas-microsoft-com:vml" xmlns:wp14="http://schemas.microsoft.com/office/word/2010/wordprocessingDrawing" xmlns:wp="http://schemas.openxmlformats.org/drawingml/2006/wordprocessingDrawing" xmlns:w10="urn:schemas-microsoft-com:office:word" xmlns:w="http://schemas.openxmlformats.org/wordprocessingml/2006/main" xmlns:w14="http://schemas.microsoft.com/office/word/2010/wordml" xmlns:w15="http://schemas.microsoft.com/office/word/2012/wordml" xmlns:w16se="http://schemas.microsoft.com/office/word/2015/wordml/symex" xmlns:wpg="http://schemas.microsoft.com/office/word/2010/wordprocessingGroup" xmlns:wpi="http://schemas.microsoft.com/office/word/2010/wordprocessingInk" xmlns:wne="http://schemas.microsoft.com/office/word/2006/wordml" xmlns:wps="http://schemas.microsoft.com/office/word/2010/wordprocessingShape" mc:Ignorable="w14 w15 w16se wp14">
   <w:p>
     <w:pPr>
       <w:pStyle w:val="Header"/>
@@ -2454,7 +2688,7 @@
 </file>
 
 <file path=word/numbering.xml><?xml version="1.0" encoding="utf-8"?>
-<w:numbering xmlns:wpc="http://schemas.microsoft.com/office/word/2010/wordprocessingCanvas" xmlns:mc="http://schemas.openxmlformats.org/markup-compatibility/2006" xmlns:o="urn:schemas-microsoft-com:office:office" xmlns:r="http://schemas.openxmlformats.org/officeDocument/2006/relationships" xmlns:m="http://schemas.openxmlformats.org/officeDocument/2006/math" xmlns:v="urn:schemas-microsoft-com:vml" xmlns:wp14="http://schemas.microsoft.com/office/word/2010/wordprocessingDrawing" xmlns:wp="http://schemas.openxmlformats.org/drawingml/2006/wordprocessingDrawing" xmlns:w10="urn:schemas-microsoft-com:office:word" xmlns:w="http://schemas.openxmlformats.org/wordprocessingml/2006/main" xmlns:w14="http://schemas.microsoft.com/office/word/2010/wordml" xmlns:w15="http://schemas.microsoft.com/office/word/2012/wordml" xmlns:wpg="http://schemas.microsoft.com/office/word/2010/wordprocessingGroup" xmlns:wpi="http://schemas.microsoft.com/office/word/2010/wordprocessingInk" xmlns:wne="http://schemas.microsoft.com/office/word/2006/wordml" xmlns:wps="http://schemas.microsoft.com/office/word/2010/wordprocessingShape" mc:Ignorable="w14 w15 wp14">
+<w:numbering xmlns:wpc="http://schemas.microsoft.com/office/word/2010/wordprocessingCanvas" xmlns:cx="http://schemas.microsoft.com/office/drawing/2014/chartex" xmlns:cx1="http://schemas.microsoft.com/office/drawing/2015/9/8/chartex" xmlns:cx2="http://schemas.microsoft.com/office/drawing/2015/10/21/chartex" xmlns:mc="http://schemas.openxmlformats.org/markup-compatibility/2006" xmlns:o="urn:schemas-microsoft-com:office:office" xmlns:r="http://schemas.openxmlformats.org/officeDocument/2006/relationships" xmlns:m="http://schemas.openxmlformats.org/officeDocument/2006/math" xmlns:v="urn:schemas-microsoft-com:vml" xmlns:wp14="http://schemas.microsoft.com/office/word/2010/wordprocessingDrawing" xmlns:wp="http://schemas.openxmlformats.org/drawingml/2006/wordprocessingDrawing" xmlns:w10="urn:schemas-microsoft-com:office:word" xmlns:w="http://schemas.openxmlformats.org/wordprocessingml/2006/main" xmlns:w14="http://schemas.microsoft.com/office/word/2010/wordml" xmlns:w15="http://schemas.microsoft.com/office/word/2012/wordml" xmlns:w16se="http://schemas.microsoft.com/office/word/2015/wordml/symex" xmlns:wpg="http://schemas.microsoft.com/office/word/2010/wordprocessingGroup" xmlns:wpi="http://schemas.microsoft.com/office/word/2010/wordprocessingInk" xmlns:wne="http://schemas.microsoft.com/office/word/2006/wordml" xmlns:wps="http://schemas.microsoft.com/office/word/2010/wordprocessingShape" mc:Ignorable="w14 w15 w16se wp14">
   <w:abstractNum w:abstractNumId="0" w15:restartNumberingAfterBreak="0">
     <w:nsid w:val="3DC6078C"/>
     <w:multiLevelType w:val="hybridMultilevel"/>
@@ -2759,7 +2993,7 @@
 </file>
 
 <file path=word/styles.xml><?xml version="1.0" encoding="utf-8"?>
-<w:styles xmlns:mc="http://schemas.openxmlformats.org/markup-compatibility/2006" xmlns:r="http://schemas.openxmlformats.org/officeDocument/2006/relationships" xmlns:w="http://schemas.openxmlformats.org/wordprocessingml/2006/main" xmlns:w14="http://schemas.microsoft.com/office/word/2010/wordml" xmlns:w15="http://schemas.microsoft.com/office/word/2012/wordml" mc:Ignorable="w14 w15">
+<w:styles xmlns:mc="http://schemas.openxmlformats.org/markup-compatibility/2006" xmlns:r="http://schemas.openxmlformats.org/officeDocument/2006/relationships" xmlns:w="http://schemas.openxmlformats.org/wordprocessingml/2006/main" xmlns:w14="http://schemas.microsoft.com/office/word/2010/wordml" xmlns:w15="http://schemas.microsoft.com/office/word/2012/wordml" xmlns:w16se="http://schemas.microsoft.com/office/word/2015/wordml/symex" mc:Ignorable="w14 w15 w16se">
   <w:docDefaults>
     <w:rPrDefault>
       <w:rPr>
@@ -2775,7 +3009,7 @@
       </w:pPr>
     </w:pPrDefault>
   </w:docDefaults>
-  <w:latentStyles w:defLockedState="0" w:defUIPriority="99" w:defSemiHidden="0" w:defUnhideWhenUsed="0" w:defQFormat="0" w:count="371">
+  <w:latentStyles w:defLockedState="0" w:defUIPriority="99" w:defSemiHidden="0" w:defUnhideWhenUsed="0" w:defQFormat="0" w:count="372">
     <w:lsdException w:name="Normal" w:uiPriority="0" w:qFormat="1"/>
     <w:lsdException w:name="heading 1" w:uiPriority="9" w:qFormat="1"/>
     <w:lsdException w:name="heading 2" w:semiHidden="1" w:uiPriority="9" w:unhideWhenUsed="1" w:qFormat="1"/>
@@ -2881,7 +3115,6 @@
     <w:lsdException w:name="HTML Sample" w:semiHidden="1" w:unhideWhenUsed="1"/>
     <w:lsdException w:name="HTML Typewriter" w:semiHidden="1" w:unhideWhenUsed="1"/>
     <w:lsdException w:name="HTML Variable" w:semiHidden="1" w:unhideWhenUsed="1"/>
-    <w:lsdException w:name="Normal Table" w:semiHidden="1" w:unhideWhenUsed="1"/>
     <w:lsdException w:name="annotation subject" w:semiHidden="1" w:unhideWhenUsed="1"/>
     <w:lsdException w:name="No List" w:semiHidden="1" w:unhideWhenUsed="1"/>
     <w:lsdException w:name="Outline List 1" w:semiHidden="1" w:unhideWhenUsed="1"/>
@@ -2928,10 +3161,8 @@
     <w:lsdException w:name="Table Subtle 2" w:semiHidden="1" w:unhideWhenUsed="1"/>
     <w:lsdException w:name="Table Web 1" w:semiHidden="1" w:unhideWhenUsed="1"/>
     <w:lsdException w:name="Table Web 2" w:semiHidden="1" w:unhideWhenUsed="1"/>
-    <w:lsdException w:name="Table Web 3" w:semiHidden="1" w:unhideWhenUsed="1"/>
     <w:lsdException w:name="Balloon Text" w:semiHidden="1" w:unhideWhenUsed="1"/>
     <w:lsdException w:name="Table Grid" w:uiPriority="59"/>
-    <w:lsdException w:name="Table Theme" w:semiHidden="1" w:unhideWhenUsed="1"/>
     <w:lsdException w:name="Placeholder Text" w:semiHidden="1"/>
     <w:lsdException w:name="No Spacing" w:uiPriority="1" w:qFormat="1"/>
     <w:lsdException w:name="Light Shading" w:uiPriority="60"/>
@@ -3147,6 +3378,7 @@
     <w:lsdException w:name="List Table 5 Dark Accent 6" w:uiPriority="50"/>
     <w:lsdException w:name="List Table 6 Colorful Accent 6" w:uiPriority="51"/>
     <w:lsdException w:name="List Table 7 Colorful Accent 6" w:uiPriority="52"/>
+    <w:lsdException w:name="Mention" w:semiHidden="1" w:unhideWhenUsed="1"/>
   </w:latentStyles>
   <w:style w:type="paragraph" w:default="1" w:styleId="Normal">
     <w:name w:val="Normal"/>
@@ -3626,4 +3858,16 @@
   <a:objectDefaults/>
   <a:extraClrSchemeLst/>
 </a:theme>
+</file>
+
+<file path=customXml/item1.xml><?xml version="1.0" encoding="utf-8"?>
+<b:Sources xmlns:b="http://schemas.openxmlformats.org/officeDocument/2006/bibliography" xmlns="http://schemas.openxmlformats.org/officeDocument/2006/bibliography" SelectedStyle="\APASixthEditionOfficeOnline.xsl" StyleName="APA" Version="6"/>
+</file>
+
+<file path=customXml/itemProps1.xml><?xml version="1.0" encoding="utf-8"?>
+<ds:datastoreItem xmlns:ds="http://schemas.openxmlformats.org/officeDocument/2006/customXml" ds:itemID="{47CA59BA-3181-49EF-BE1F-C24E83705EA7}">
+  <ds:schemaRefs>
+    <ds:schemaRef ds:uri="http://schemas.openxmlformats.org/officeDocument/2006/bibliography"/>
+  </ds:schemaRefs>
+</ds:datastoreItem>
 </file>
</xml_diff>

<commit_message>
updating scores in review
</commit_message>
<xml_diff>
--- a/VRA Skills Activity Review Form .docx
+++ b/VRA Skills Activity Review Form .docx
@@ -240,10 +240,7 @@
             <w:tcW w:w="3131" w:type="dxa"/>
             <w:vMerge w:val="restart"/>
           </w:tcPr>
-          <w:p>
-            <w:bookmarkStart w:id="0" w:name="_GoBack"/>
-            <w:bookmarkEnd w:id="0"/>
-          </w:p>
+          <w:p/>
         </w:tc>
         <w:tc>
           <w:tcPr>
@@ -299,6 +296,70 @@
           <w:tcPr>
             <w:tcW w:w="6945" w:type="dxa"/>
             <w:vMerge w:val="restart"/>
+          </w:tcPr>
+          <w:p>
+            <w:pPr>
+              <w:pStyle w:val="ListParagraph"/>
+              <w:numPr>
+                <w:ilvl w:val="0"/>
+                <w:numId w:val="4"/>
+              </w:numPr>
+              <w:rPr>
+                <w:i/>
+              </w:rPr>
+            </w:pPr>
+          </w:p>
+        </w:tc>
+      </w:tr>
+      <w:tr>
+        <w:trPr>
+          <w:trHeight w:val="975"/>
+        </w:trPr>
+        <w:tc>
+          <w:tcPr>
+            <w:tcW w:w="1230" w:type="dxa"/>
+            <w:vMerge/>
+          </w:tcPr>
+          <w:p>
+            <w:pPr>
+              <w:rPr>
+                <w:b/>
+                <w:i/>
+              </w:rPr>
+            </w:pPr>
+          </w:p>
+        </w:tc>
+        <w:tc>
+          <w:tcPr>
+            <w:tcW w:w="3131" w:type="dxa"/>
+            <w:vMerge/>
+          </w:tcPr>
+          <w:p>
+            <w:pPr>
+              <w:rPr>
+                <w:i/>
+              </w:rPr>
+            </w:pPr>
+          </w:p>
+        </w:tc>
+        <w:tc>
+          <w:tcPr>
+            <w:tcW w:w="2977" w:type="dxa"/>
+            <w:vMerge/>
+          </w:tcPr>
+          <w:p>
+            <w:pPr>
+              <w:ind w:left="360"/>
+              <w:rPr>
+                <w:i/>
+              </w:rPr>
+            </w:pPr>
+          </w:p>
+        </w:tc>
+        <w:tc>
+          <w:tcPr>
+            <w:tcW w:w="6945" w:type="dxa"/>
+            <w:vMerge/>
           </w:tcPr>
           <w:p>
             <w:pPr>
@@ -311,94 +372,6 @@
                 <w:i/>
               </w:rPr>
             </w:pPr>
-            <w:r>
-              <w:rPr>
-                <w:i/>
-              </w:rPr>
-              <w:t>Better understanding of financial reports (business/commercial awareness)</w:t>
-            </w:r>
-          </w:p>
-          <w:p>
-            <w:pPr>
-              <w:pStyle w:val="ListParagraph"/>
-              <w:numPr>
-                <w:ilvl w:val="0"/>
-                <w:numId w:val="1"/>
-              </w:numPr>
-              <w:rPr>
-                <w:i/>
-              </w:rPr>
-            </w:pPr>
-            <w:r>
-              <w:rPr>
-                <w:i/>
-              </w:rPr>
-              <w:t>Improved analysis skills to review and question report contents</w:t>
-            </w:r>
-          </w:p>
-        </w:tc>
-      </w:tr>
-      <w:tr>
-        <w:trPr>
-          <w:trHeight w:val="975"/>
-        </w:trPr>
-        <w:tc>
-          <w:tcPr>
-            <w:tcW w:w="1230" w:type="dxa"/>
-            <w:vMerge/>
-          </w:tcPr>
-          <w:p>
-            <w:pPr>
-              <w:rPr>
-                <w:b/>
-                <w:i/>
-              </w:rPr>
-            </w:pPr>
-          </w:p>
-        </w:tc>
-        <w:tc>
-          <w:tcPr>
-            <w:tcW w:w="3131" w:type="dxa"/>
-            <w:vMerge/>
-          </w:tcPr>
-          <w:p>
-            <w:pPr>
-              <w:rPr>
-                <w:i/>
-              </w:rPr>
-            </w:pPr>
-          </w:p>
-        </w:tc>
-        <w:tc>
-          <w:tcPr>
-            <w:tcW w:w="2977" w:type="dxa"/>
-            <w:vMerge/>
-          </w:tcPr>
-          <w:p>
-            <w:pPr>
-              <w:ind w:left="360"/>
-              <w:rPr>
-                <w:i/>
-              </w:rPr>
-            </w:pPr>
-          </w:p>
-        </w:tc>
-        <w:tc>
-          <w:tcPr>
-            <w:tcW w:w="6945" w:type="dxa"/>
-            <w:vMerge/>
-          </w:tcPr>
-          <w:p>
-            <w:pPr>
-              <w:pStyle w:val="ListParagraph"/>
-              <w:numPr>
-                <w:ilvl w:val="0"/>
-                <w:numId w:val="1"/>
-              </w:numPr>
-              <w:rPr>
-                <w:i/>
-              </w:rPr>
-            </w:pPr>
           </w:p>
         </w:tc>
       </w:tr>
@@ -420,13 +393,7 @@
               <w:rPr>
                 <w:i/>
               </w:rPr>
-              <w:t>8</w:t>
-            </w:r>
-            <w:r>
-              <w:rPr>
-                <w:i/>
-              </w:rPr>
-              <w:t xml:space="preserve"> Aug 16</w:t>
+              <w:t>8 Aug 16</w:t>
             </w:r>
           </w:p>
           <w:p/>
@@ -473,19 +440,7 @@
               <w:rPr>
                 <w:i/>
               </w:rPr>
-              <w:t>1</w:t>
-            </w:r>
-            <w:r>
-              <w:rPr>
-                <w:i/>
-              </w:rPr>
-              <w:t>5</w:t>
-            </w:r>
-            <w:r>
-              <w:rPr>
-                <w:i/>
-              </w:rPr>
-              <w:t xml:space="preserve"> Aug 16</w:t>
+              <w:t>15 Aug 16</w:t>
             </w:r>
           </w:p>
           <w:p/>
@@ -530,13 +485,7 @@
               <w:rPr>
                 <w:i/>
               </w:rPr>
-              <w:t>22</w:t>
-            </w:r>
-            <w:r>
-              <w:rPr>
-                <w:i/>
-              </w:rPr>
-              <w:t xml:space="preserve"> Aug 16</w:t>
+              <w:t>22 Aug 16</w:t>
             </w:r>
           </w:p>
           <w:p/>
@@ -584,13 +533,7 @@
                 <w:i/>
               </w:rPr>
               <w:lastRenderedPageBreak/>
-              <w:t>29</w:t>
-            </w:r>
-            <w:r>
-              <w:rPr>
-                <w:i/>
-              </w:rPr>
-              <w:t xml:space="preserve"> Aug 16</w:t>
+              <w:t>29 Aug 16</w:t>
             </w:r>
           </w:p>
           <w:p/>
@@ -657,10 +600,7 @@
           </w:tcPr>
           <w:p>
             <w:r>
-              <w:t>12</w:t>
-            </w:r>
-            <w:r>
-              <w:t xml:space="preserve"> Sep 16</w:t>
+              <w:t>12 Sep 16</w:t>
             </w:r>
           </w:p>
         </w:tc>
@@ -693,10 +633,7 @@
           </w:tcPr>
           <w:p>
             <w:r>
-              <w:t>19</w:t>
-            </w:r>
-            <w:r>
-              <w:t xml:space="preserve"> Sep 16</w:t>
+              <w:t>19 Sep 16</w:t>
             </w:r>
           </w:p>
         </w:tc>
@@ -729,10 +666,7 @@
           </w:tcPr>
           <w:p>
             <w:r>
-              <w:t>26</w:t>
-            </w:r>
-            <w:r>
-              <w:t xml:space="preserve"> Sep 16</w:t>
+              <w:t>26 Sep 16</w:t>
             </w:r>
           </w:p>
         </w:tc>
@@ -1063,6 +997,14 @@
                 <w:szCs w:val="24"/>
               </w:rPr>
             </w:pPr>
+            <w:r>
+              <w:rPr>
+                <w:rFonts w:ascii="Arial" w:hAnsi="Arial" w:cs="Arial"/>
+                <w:sz w:val="24"/>
+                <w:szCs w:val="24"/>
+              </w:rPr>
+              <w:t>4</w:t>
+            </w:r>
           </w:p>
         </w:tc>
         <w:tc>
@@ -1077,6 +1019,14 @@
                 <w:szCs w:val="24"/>
               </w:rPr>
             </w:pPr>
+            <w:r>
+              <w:rPr>
+                <w:rFonts w:ascii="Arial" w:hAnsi="Arial" w:cs="Arial"/>
+                <w:sz w:val="24"/>
+                <w:szCs w:val="24"/>
+              </w:rPr>
+              <w:t>4</w:t>
+            </w:r>
           </w:p>
         </w:tc>
       </w:tr>
@@ -1147,6 +1097,14 @@
                 <w:szCs w:val="24"/>
               </w:rPr>
             </w:pPr>
+            <w:r>
+              <w:rPr>
+                <w:rFonts w:ascii="Arial" w:hAnsi="Arial" w:cs="Arial"/>
+                <w:sz w:val="24"/>
+                <w:szCs w:val="24"/>
+              </w:rPr>
+              <w:t>4</w:t>
+            </w:r>
           </w:p>
         </w:tc>
         <w:tc>
@@ -1161,6 +1119,14 @@
                 <w:szCs w:val="24"/>
               </w:rPr>
             </w:pPr>
+            <w:r>
+              <w:rPr>
+                <w:rFonts w:ascii="Arial" w:hAnsi="Arial" w:cs="Arial"/>
+                <w:sz w:val="24"/>
+                <w:szCs w:val="24"/>
+              </w:rPr>
+              <w:t>4</w:t>
+            </w:r>
           </w:p>
         </w:tc>
       </w:tr>
@@ -1250,6 +1216,14 @@
                 <w:szCs w:val="24"/>
               </w:rPr>
             </w:pPr>
+            <w:r>
+              <w:rPr>
+                <w:rFonts w:ascii="Arial" w:hAnsi="Arial" w:cs="Arial"/>
+                <w:sz w:val="24"/>
+                <w:szCs w:val="24"/>
+              </w:rPr>
+              <w:t>2</w:t>
+            </w:r>
           </w:p>
         </w:tc>
         <w:tc>
@@ -1264,6 +1238,14 @@
                 <w:szCs w:val="24"/>
               </w:rPr>
             </w:pPr>
+            <w:r>
+              <w:rPr>
+                <w:rFonts w:ascii="Arial" w:hAnsi="Arial" w:cs="Arial"/>
+                <w:sz w:val="24"/>
+                <w:szCs w:val="24"/>
+              </w:rPr>
+              <w:t>4</w:t>
+            </w:r>
           </w:p>
         </w:tc>
       </w:tr>
@@ -1353,6 +1335,14 @@
                 <w:szCs w:val="24"/>
               </w:rPr>
             </w:pPr>
+            <w:r>
+              <w:rPr>
+                <w:rFonts w:ascii="Arial" w:hAnsi="Arial" w:cs="Arial"/>
+                <w:sz w:val="24"/>
+                <w:szCs w:val="24"/>
+              </w:rPr>
+              <w:t>2</w:t>
+            </w:r>
           </w:p>
         </w:tc>
         <w:tc>
@@ -1367,6 +1357,14 @@
                 <w:szCs w:val="24"/>
               </w:rPr>
             </w:pPr>
+            <w:r>
+              <w:rPr>
+                <w:rFonts w:ascii="Arial" w:hAnsi="Arial" w:cs="Arial"/>
+                <w:sz w:val="24"/>
+                <w:szCs w:val="24"/>
+              </w:rPr>
+              <w:t>4</w:t>
+            </w:r>
           </w:p>
         </w:tc>
       </w:tr>
@@ -1452,6 +1450,12 @@
                 <w:rFonts w:ascii="Arial" w:hAnsi="Arial" w:cs="Arial"/>
               </w:rPr>
             </w:pPr>
+            <w:r>
+              <w:rPr>
+                <w:rFonts w:ascii="Arial" w:hAnsi="Arial" w:cs="Arial"/>
+              </w:rPr>
+              <w:t>3</w:t>
+            </w:r>
           </w:p>
         </w:tc>
         <w:tc>
@@ -1465,6 +1469,12 @@
                 <w:rFonts w:ascii="Arial" w:hAnsi="Arial" w:cs="Arial"/>
               </w:rPr>
             </w:pPr>
+            <w:r>
+              <w:rPr>
+                <w:rFonts w:ascii="Arial" w:hAnsi="Arial" w:cs="Arial"/>
+              </w:rPr>
+              <w:t>4</w:t>
+            </w:r>
           </w:p>
         </w:tc>
       </w:tr>
@@ -1564,6 +1574,14 @@
                 <w:szCs w:val="24"/>
               </w:rPr>
             </w:pPr>
+            <w:r>
+              <w:rPr>
+                <w:rFonts w:ascii="Arial" w:hAnsi="Arial" w:cs="Arial"/>
+                <w:sz w:val="24"/>
+                <w:szCs w:val="24"/>
+              </w:rPr>
+              <w:t>3</w:t>
+            </w:r>
           </w:p>
         </w:tc>
         <w:tc>
@@ -1578,6 +1596,14 @@
                 <w:szCs w:val="24"/>
               </w:rPr>
             </w:pPr>
+            <w:r>
+              <w:rPr>
+                <w:rFonts w:ascii="Arial" w:hAnsi="Arial" w:cs="Arial"/>
+                <w:sz w:val="24"/>
+                <w:szCs w:val="24"/>
+              </w:rPr>
+              <w:t>4</w:t>
+            </w:r>
           </w:p>
         </w:tc>
       </w:tr>
@@ -1658,6 +1684,14 @@
                 <w:szCs w:val="24"/>
               </w:rPr>
             </w:pPr>
+            <w:r>
+              <w:rPr>
+                <w:rFonts w:ascii="Arial" w:hAnsi="Arial" w:cs="Arial"/>
+                <w:sz w:val="24"/>
+                <w:szCs w:val="24"/>
+              </w:rPr>
+              <w:t>2</w:t>
+            </w:r>
           </w:p>
         </w:tc>
         <w:tc>
@@ -1672,6 +1706,14 @@
                 <w:szCs w:val="24"/>
               </w:rPr>
             </w:pPr>
+            <w:r>
+              <w:rPr>
+                <w:rFonts w:ascii="Arial" w:hAnsi="Arial" w:cs="Arial"/>
+                <w:sz w:val="24"/>
+                <w:szCs w:val="24"/>
+              </w:rPr>
+              <w:t>4</w:t>
+            </w:r>
           </w:p>
         </w:tc>
       </w:tr>
@@ -1971,6 +2013,14 @@
                 <w:szCs w:val="24"/>
               </w:rPr>
             </w:pPr>
+            <w:r>
+              <w:rPr>
+                <w:rFonts w:ascii="Arial" w:hAnsi="Arial" w:cs="Arial"/>
+                <w:sz w:val="24"/>
+                <w:szCs w:val="24"/>
+              </w:rPr>
+              <w:t>4</w:t>
+            </w:r>
           </w:p>
         </w:tc>
         <w:tc>
@@ -1985,6 +2035,14 @@
                 <w:szCs w:val="24"/>
               </w:rPr>
             </w:pPr>
+            <w:r>
+              <w:rPr>
+                <w:rFonts w:ascii="Arial" w:hAnsi="Arial" w:cs="Arial"/>
+                <w:sz w:val="24"/>
+                <w:szCs w:val="24"/>
+              </w:rPr>
+              <w:t>4</w:t>
+            </w:r>
           </w:p>
         </w:tc>
       </w:tr>
@@ -2072,6 +2130,14 @@
                 <w:szCs w:val="24"/>
               </w:rPr>
             </w:pPr>
+            <w:r>
+              <w:rPr>
+                <w:rFonts w:ascii="Arial" w:hAnsi="Arial" w:cs="Arial"/>
+                <w:sz w:val="24"/>
+                <w:szCs w:val="24"/>
+              </w:rPr>
+              <w:t>1</w:t>
+            </w:r>
           </w:p>
         </w:tc>
         <w:tc>
@@ -2086,6 +2152,14 @@
                 <w:szCs w:val="24"/>
               </w:rPr>
             </w:pPr>
+            <w:r>
+              <w:rPr>
+                <w:rFonts w:ascii="Arial" w:hAnsi="Arial" w:cs="Arial"/>
+                <w:sz w:val="24"/>
+                <w:szCs w:val="24"/>
+              </w:rPr>
+              <w:t>3</w:t>
+            </w:r>
           </w:p>
         </w:tc>
       </w:tr>
@@ -2157,6 +2231,14 @@
                 <w:szCs w:val="24"/>
               </w:rPr>
             </w:pPr>
+            <w:r>
+              <w:rPr>
+                <w:rFonts w:ascii="Arial" w:hAnsi="Arial" w:cs="Arial"/>
+                <w:sz w:val="24"/>
+                <w:szCs w:val="24"/>
+              </w:rPr>
+              <w:t>N/A</w:t>
+            </w:r>
           </w:p>
         </w:tc>
         <w:tc>
@@ -2171,6 +2253,14 @@
                 <w:szCs w:val="24"/>
               </w:rPr>
             </w:pPr>
+            <w:r>
+              <w:rPr>
+                <w:rFonts w:ascii="Arial" w:hAnsi="Arial" w:cs="Arial"/>
+                <w:sz w:val="24"/>
+                <w:szCs w:val="24"/>
+              </w:rPr>
+              <w:t>N/A</w:t>
+            </w:r>
           </w:p>
         </w:tc>
       </w:tr>
@@ -2242,6 +2332,14 @@
                 <w:szCs w:val="24"/>
               </w:rPr>
             </w:pPr>
+            <w:r>
+              <w:rPr>
+                <w:rFonts w:ascii="Arial" w:hAnsi="Arial" w:cs="Arial"/>
+                <w:sz w:val="24"/>
+                <w:szCs w:val="24"/>
+              </w:rPr>
+              <w:t>5</w:t>
+            </w:r>
           </w:p>
         </w:tc>
         <w:tc>
@@ -2256,6 +2354,14 @@
                 <w:szCs w:val="24"/>
               </w:rPr>
             </w:pPr>
+            <w:r>
+              <w:rPr>
+                <w:rFonts w:ascii="Arial" w:hAnsi="Arial" w:cs="Arial"/>
+                <w:sz w:val="24"/>
+                <w:szCs w:val="24"/>
+              </w:rPr>
+              <w:t>5</w:t>
+            </w:r>
           </w:p>
         </w:tc>
       </w:tr>
@@ -2327,6 +2433,14 @@
                 <w:szCs w:val="24"/>
               </w:rPr>
             </w:pPr>
+            <w:r>
+              <w:rPr>
+                <w:rFonts w:ascii="Arial" w:hAnsi="Arial" w:cs="Arial"/>
+                <w:sz w:val="24"/>
+                <w:szCs w:val="24"/>
+              </w:rPr>
+              <w:t>5</w:t>
+            </w:r>
           </w:p>
         </w:tc>
         <w:tc>
@@ -2341,6 +2455,14 @@
                 <w:szCs w:val="24"/>
               </w:rPr>
             </w:pPr>
+            <w:r>
+              <w:rPr>
+                <w:rFonts w:ascii="Arial" w:hAnsi="Arial" w:cs="Arial"/>
+                <w:sz w:val="24"/>
+                <w:szCs w:val="24"/>
+              </w:rPr>
+              <w:t>5</w:t>
+            </w:r>
           </w:p>
         </w:tc>
       </w:tr>
@@ -2436,6 +2558,14 @@
                 <w:szCs w:val="24"/>
               </w:rPr>
             </w:pPr>
+            <w:r>
+              <w:rPr>
+                <w:rFonts w:ascii="Arial" w:hAnsi="Arial" w:cs="Arial"/>
+                <w:sz w:val="24"/>
+                <w:szCs w:val="24"/>
+              </w:rPr>
+              <w:t>2</w:t>
+            </w:r>
           </w:p>
         </w:tc>
         <w:tc>
@@ -2450,6 +2580,14 @@
                 <w:szCs w:val="24"/>
               </w:rPr>
             </w:pPr>
+            <w:r>
+              <w:rPr>
+                <w:rFonts w:ascii="Arial" w:hAnsi="Arial" w:cs="Arial"/>
+                <w:sz w:val="24"/>
+                <w:szCs w:val="24"/>
+              </w:rPr>
+              <w:t>4</w:t>
+            </w:r>
           </w:p>
         </w:tc>
       </w:tr>
@@ -2532,6 +2670,14 @@
                 <w:szCs w:val="24"/>
               </w:rPr>
             </w:pPr>
+            <w:r>
+              <w:rPr>
+                <w:rFonts w:ascii="Arial" w:hAnsi="Arial" w:cs="Arial"/>
+                <w:sz w:val="24"/>
+                <w:szCs w:val="24"/>
+              </w:rPr>
+              <w:t>2</w:t>
+            </w:r>
           </w:p>
         </w:tc>
         <w:tc>
@@ -2546,11 +2692,22 @@
                 <w:szCs w:val="24"/>
               </w:rPr>
             </w:pPr>
+            <w:r>
+              <w:rPr>
+                <w:rFonts w:ascii="Arial" w:hAnsi="Arial" w:cs="Arial"/>
+                <w:sz w:val="24"/>
+                <w:szCs w:val="24"/>
+              </w:rPr>
+              <w:t>4</w:t>
+            </w:r>
           </w:p>
         </w:tc>
       </w:tr>
     </w:tbl>
-    <w:p/>
+    <w:p>
+      <w:bookmarkStart w:id="0" w:name="_GoBack"/>
+      <w:bookmarkEnd w:id="0"/>
+    </w:p>
     <w:sectPr>
       <w:headerReference w:type="default" r:id="rId8"/>
       <w:footerReference w:type="default" r:id="rId9"/>
@@ -2690,6 +2847,119 @@
 <file path=word/numbering.xml><?xml version="1.0" encoding="utf-8"?>
 <w:numbering xmlns:wpc="http://schemas.microsoft.com/office/word/2010/wordprocessingCanvas" xmlns:cx="http://schemas.microsoft.com/office/drawing/2014/chartex" xmlns:cx1="http://schemas.microsoft.com/office/drawing/2015/9/8/chartex" xmlns:cx2="http://schemas.microsoft.com/office/drawing/2015/10/21/chartex" xmlns:mc="http://schemas.openxmlformats.org/markup-compatibility/2006" xmlns:o="urn:schemas-microsoft-com:office:office" xmlns:r="http://schemas.openxmlformats.org/officeDocument/2006/relationships" xmlns:m="http://schemas.openxmlformats.org/officeDocument/2006/math" xmlns:v="urn:schemas-microsoft-com:vml" xmlns:wp14="http://schemas.microsoft.com/office/word/2010/wordprocessingDrawing" xmlns:wp="http://schemas.openxmlformats.org/drawingml/2006/wordprocessingDrawing" xmlns:w10="urn:schemas-microsoft-com:office:word" xmlns:w="http://schemas.openxmlformats.org/wordprocessingml/2006/main" xmlns:w14="http://schemas.microsoft.com/office/word/2010/wordml" xmlns:w15="http://schemas.microsoft.com/office/word/2012/wordml" xmlns:w16se="http://schemas.microsoft.com/office/word/2015/wordml/symex" xmlns:wpg="http://schemas.microsoft.com/office/word/2010/wordprocessingGroup" xmlns:wpi="http://schemas.microsoft.com/office/word/2010/wordprocessingInk" xmlns:wne="http://schemas.microsoft.com/office/word/2006/wordml" xmlns:wps="http://schemas.microsoft.com/office/word/2010/wordprocessingShape" mc:Ignorable="w14 w15 w16se wp14">
   <w:abstractNum w:abstractNumId="0" w15:restartNumberingAfterBreak="0">
+    <w:nsid w:val="0F1663DC"/>
+    <w:multiLevelType w:val="hybridMultilevel"/>
+    <w:tmpl w:val="75B86F50"/>
+    <w:lvl w:ilvl="0" w:tplc="08090001">
+      <w:start w:val="1"/>
+      <w:numFmt w:val="bullet"/>
+      <w:lvlText w:val=""/>
+      <w:lvlJc w:val="left"/>
+      <w:pPr>
+        <w:ind w:left="720" w:hanging="360"/>
+      </w:pPr>
+      <w:rPr>
+        <w:rFonts w:ascii="Symbol" w:hAnsi="Symbol" w:hint="default"/>
+      </w:rPr>
+    </w:lvl>
+    <w:lvl w:ilvl="1" w:tplc="08090003" w:tentative="1">
+      <w:start w:val="1"/>
+      <w:numFmt w:val="bullet"/>
+      <w:lvlText w:val="o"/>
+      <w:lvlJc w:val="left"/>
+      <w:pPr>
+        <w:ind w:left="1440" w:hanging="360"/>
+      </w:pPr>
+      <w:rPr>
+        <w:rFonts w:ascii="Courier New" w:hAnsi="Courier New" w:cs="Courier New" w:hint="default"/>
+      </w:rPr>
+    </w:lvl>
+    <w:lvl w:ilvl="2" w:tplc="08090005" w:tentative="1">
+      <w:start w:val="1"/>
+      <w:numFmt w:val="bullet"/>
+      <w:lvlText w:val=""/>
+      <w:lvlJc w:val="left"/>
+      <w:pPr>
+        <w:ind w:left="2160" w:hanging="360"/>
+      </w:pPr>
+      <w:rPr>
+        <w:rFonts w:ascii="Wingdings" w:hAnsi="Wingdings" w:hint="default"/>
+      </w:rPr>
+    </w:lvl>
+    <w:lvl w:ilvl="3" w:tplc="08090001" w:tentative="1">
+      <w:start w:val="1"/>
+      <w:numFmt w:val="bullet"/>
+      <w:lvlText w:val=""/>
+      <w:lvlJc w:val="left"/>
+      <w:pPr>
+        <w:ind w:left="2880" w:hanging="360"/>
+      </w:pPr>
+      <w:rPr>
+        <w:rFonts w:ascii="Symbol" w:hAnsi="Symbol" w:hint="default"/>
+      </w:rPr>
+    </w:lvl>
+    <w:lvl w:ilvl="4" w:tplc="08090003" w:tentative="1">
+      <w:start w:val="1"/>
+      <w:numFmt w:val="bullet"/>
+      <w:lvlText w:val="o"/>
+      <w:lvlJc w:val="left"/>
+      <w:pPr>
+        <w:ind w:left="3600" w:hanging="360"/>
+      </w:pPr>
+      <w:rPr>
+        <w:rFonts w:ascii="Courier New" w:hAnsi="Courier New" w:cs="Courier New" w:hint="default"/>
+      </w:rPr>
+    </w:lvl>
+    <w:lvl w:ilvl="5" w:tplc="08090005" w:tentative="1">
+      <w:start w:val="1"/>
+      <w:numFmt w:val="bullet"/>
+      <w:lvlText w:val=""/>
+      <w:lvlJc w:val="left"/>
+      <w:pPr>
+        <w:ind w:left="4320" w:hanging="360"/>
+      </w:pPr>
+      <w:rPr>
+        <w:rFonts w:ascii="Wingdings" w:hAnsi="Wingdings" w:hint="default"/>
+      </w:rPr>
+    </w:lvl>
+    <w:lvl w:ilvl="6" w:tplc="08090001" w:tentative="1">
+      <w:start w:val="1"/>
+      <w:numFmt w:val="bullet"/>
+      <w:lvlText w:val=""/>
+      <w:lvlJc w:val="left"/>
+      <w:pPr>
+        <w:ind w:left="5040" w:hanging="360"/>
+      </w:pPr>
+      <w:rPr>
+        <w:rFonts w:ascii="Symbol" w:hAnsi="Symbol" w:hint="default"/>
+      </w:rPr>
+    </w:lvl>
+    <w:lvl w:ilvl="7" w:tplc="08090003" w:tentative="1">
+      <w:start w:val="1"/>
+      <w:numFmt w:val="bullet"/>
+      <w:lvlText w:val="o"/>
+      <w:lvlJc w:val="left"/>
+      <w:pPr>
+        <w:ind w:left="5760" w:hanging="360"/>
+      </w:pPr>
+      <w:rPr>
+        <w:rFonts w:ascii="Courier New" w:hAnsi="Courier New" w:cs="Courier New" w:hint="default"/>
+      </w:rPr>
+    </w:lvl>
+    <w:lvl w:ilvl="8" w:tplc="08090005" w:tentative="1">
+      <w:start w:val="1"/>
+      <w:numFmt w:val="bullet"/>
+      <w:lvlText w:val=""/>
+      <w:lvlJc w:val="left"/>
+      <w:pPr>
+        <w:ind w:left="6480" w:hanging="360"/>
+      </w:pPr>
+      <w:rPr>
+        <w:rFonts w:ascii="Wingdings" w:hAnsi="Wingdings" w:hint="default"/>
+      </w:rPr>
+    </w:lvl>
+  </w:abstractNum>
+  <w:abstractNum w:abstractNumId="1" w15:restartNumberingAfterBreak="0">
     <w:nsid w:val="3DC6078C"/>
     <w:multiLevelType w:val="hybridMultilevel"/>
     <w:tmpl w:val="F2C06868"/>
@@ -2778,7 +3048,7 @@
       </w:pPr>
     </w:lvl>
   </w:abstractNum>
-  <w:abstractNum w:abstractNumId="1" w15:restartNumberingAfterBreak="0">
+  <w:abstractNum w:abstractNumId="2" w15:restartNumberingAfterBreak="0">
     <w:nsid w:val="43B81A99"/>
     <w:multiLevelType w:val="hybridMultilevel"/>
     <w:tmpl w:val="8D78AA06"/>
@@ -2891,7 +3161,7 @@
       </w:rPr>
     </w:lvl>
   </w:abstractNum>
-  <w:abstractNum w:abstractNumId="2" w15:restartNumberingAfterBreak="0">
+  <w:abstractNum w:abstractNumId="3" w15:restartNumberingAfterBreak="0">
     <w:nsid w:val="7C9B2AF4"/>
     <w:multiLevelType w:val="hybridMultilevel"/>
     <w:tmpl w:val="8BC47F7C"/>
@@ -2981,12 +3251,15 @@
     </w:lvl>
   </w:abstractNum>
   <w:num w:numId="1">
+    <w:abstractNumId w:val="2"/>
+  </w:num>
+  <w:num w:numId="2">
+    <w:abstractNumId w:val="3"/>
+  </w:num>
+  <w:num w:numId="3">
     <w:abstractNumId w:val="1"/>
   </w:num>
-  <w:num w:numId="2">
-    <w:abstractNumId w:val="2"/>
-  </w:num>
-  <w:num w:numId="3">
+  <w:num w:numId="4">
     <w:abstractNumId w:val="0"/>
   </w:num>
 </w:numbering>
@@ -3115,6 +3388,7 @@
     <w:lsdException w:name="HTML Sample" w:semiHidden="1" w:unhideWhenUsed="1"/>
     <w:lsdException w:name="HTML Typewriter" w:semiHidden="1" w:unhideWhenUsed="1"/>
     <w:lsdException w:name="HTML Variable" w:semiHidden="1" w:unhideWhenUsed="1"/>
+    <w:lsdException w:name="Normal Table" w:semiHidden="1" w:unhideWhenUsed="1"/>
     <w:lsdException w:name="annotation subject" w:semiHidden="1" w:unhideWhenUsed="1"/>
     <w:lsdException w:name="No List" w:semiHidden="1" w:unhideWhenUsed="1"/>
     <w:lsdException w:name="Outline List 1" w:semiHidden="1" w:unhideWhenUsed="1"/>
@@ -3161,8 +3435,10 @@
     <w:lsdException w:name="Table Subtle 2" w:semiHidden="1" w:unhideWhenUsed="1"/>
     <w:lsdException w:name="Table Web 1" w:semiHidden="1" w:unhideWhenUsed="1"/>
     <w:lsdException w:name="Table Web 2" w:semiHidden="1" w:unhideWhenUsed="1"/>
+    <w:lsdException w:name="Table Web 3" w:semiHidden="1" w:unhideWhenUsed="1"/>
     <w:lsdException w:name="Balloon Text" w:semiHidden="1" w:unhideWhenUsed="1"/>
     <w:lsdException w:name="Table Grid" w:uiPriority="59"/>
+    <w:lsdException w:name="Table Theme" w:semiHidden="1" w:unhideWhenUsed="1"/>
     <w:lsdException w:name="Placeholder Text" w:semiHidden="1"/>
     <w:lsdException w:name="No Spacing" w:uiPriority="1" w:qFormat="1"/>
     <w:lsdException w:name="Light Shading" w:uiPriority="60"/>
@@ -3865,7 +4141,7 @@
 </file>
 
 <file path=customXml/itemProps1.xml><?xml version="1.0" encoding="utf-8"?>
-<ds:datastoreItem xmlns:ds="http://schemas.openxmlformats.org/officeDocument/2006/customXml" ds:itemID="{47CA59BA-3181-49EF-BE1F-C24E83705EA7}">
+<ds:datastoreItem xmlns:ds="http://schemas.openxmlformats.org/officeDocument/2006/customXml" ds:itemID="{DFD70A7C-6098-4509-8FCE-E77CADF64EA7}">
   <ds:schemaRefs>
     <ds:schemaRef ds:uri="http://schemas.openxmlformats.org/officeDocument/2006/bibliography"/>
   </ds:schemaRefs>

</xml_diff>

<commit_message>
update review form + nearly done
</commit_message>
<xml_diff>
--- a/VRA Skills Activity Review Form .docx
+++ b/VRA Skills Activity Review Form .docx
@@ -52,8 +52,6 @@
         <w:tab/>
         <w:t>Organisation</w:t>
       </w:r>
-      <w:bookmarkStart w:id="0" w:name="_GoBack"/>
-      <w:bookmarkEnd w:id="0"/>
       <w:r>
         <w:rPr>
           <w:b/>
@@ -61,13 +59,8 @@
         <w:t xml:space="preserve">: </w:t>
       </w:r>
       <w:r>
-        <w:t xml:space="preserve">YMCA / </w:t>
+        <w:t>YMCA / CoderDojo</w:t>
       </w:r>
-      <w:proofErr w:type="spellStart"/>
-      <w:r>
-        <w:t>CoderDojo</w:t>
-      </w:r>
-      <w:proofErr w:type="spellEnd"/>
     </w:p>
     <w:tbl>
       <w:tblPr>
@@ -239,6 +232,9 @@
           </w:tcPr>
           <w:p>
             <w:r>
+              <w:t xml:space="preserve">First </w:t>
+            </w:r>
+            <w:r>
               <w:t xml:space="preserve">Weekly </w:t>
             </w:r>
             <w:r>
@@ -302,17 +298,7 @@
           </w:p>
           <w:p>
             <w:r>
-              <w:t>Planning and Organisation</w:t>
-            </w:r>
-          </w:p>
-          <w:p>
-            <w:r>
               <w:t>Adaptability/Flexibility</w:t>
-            </w:r>
-          </w:p>
-          <w:p>
-            <w:r>
-              <w:t>Presentation Skills</w:t>
             </w:r>
           </w:p>
         </w:tc>
@@ -328,7 +314,52 @@
                 <w:ilvl w:val="0"/>
                 <w:numId w:val="6"/>
               </w:numPr>
-            </w:pPr>
+              <w:ind w:left="360"/>
+            </w:pPr>
+            <w:r>
+              <w:t>I</w:t>
+            </w:r>
+            <w:r>
+              <w:t xml:space="preserve"> successfully</w:t>
+            </w:r>
+            <w:r>
+              <w:t xml:space="preserve"> adapted to teach what each individual group of student’s wished to learn</w:t>
+            </w:r>
+            <w:r>
+              <w:t>. (Adaptability)</w:t>
+            </w:r>
+          </w:p>
+          <w:p>
+            <w:pPr>
+              <w:pStyle w:val="ListParagraph"/>
+              <w:numPr>
+                <w:ilvl w:val="0"/>
+                <w:numId w:val="6"/>
+              </w:numPr>
+              <w:ind w:left="360"/>
+            </w:pPr>
+            <w:r>
+              <w:t>Created</w:t>
+            </w:r>
+            <w:r>
+              <w:t xml:space="preserve"> an online repository for teaching materials which all participants could access.</w:t>
+            </w:r>
+            <w:r>
+              <w:t xml:space="preserve"> (Leadership)</w:t>
+            </w:r>
+          </w:p>
+          <w:p>
+            <w:pPr>
+              <w:pStyle w:val="ListParagraph"/>
+              <w:numPr>
+                <w:ilvl w:val="0"/>
+                <w:numId w:val="6"/>
+              </w:numPr>
+              <w:ind w:left="360"/>
+            </w:pPr>
+            <w:r>
+              <w:t>Configured YMCA equipment to allow students to use appropriate programs for programming. (Technical Ability)</w:t>
+            </w:r>
           </w:p>
         </w:tc>
       </w:tr>
@@ -491,11 +522,6 @@
           </w:p>
           <w:p>
             <w:r>
-              <w:t>Adaptability/Flexibility</w:t>
-            </w:r>
-          </w:p>
-          <w:p>
-            <w:r>
               <w:t>Presentation Skills</w:t>
             </w:r>
           </w:p>
@@ -505,7 +531,53 @@
           <w:tcPr>
             <w:tcW w:w="6945" w:type="dxa"/>
           </w:tcPr>
-          <w:p/>
+          <w:p>
+            <w:pPr>
+              <w:pStyle w:val="ListParagraph"/>
+              <w:numPr>
+                <w:ilvl w:val="0"/>
+                <w:numId w:val="6"/>
+              </w:numPr>
+              <w:ind w:left="360"/>
+            </w:pPr>
+            <w:r>
+              <w:t xml:space="preserve">Second week where to be better prepared I had brought pre created learning material for students to study from. (Planning </w:t>
+            </w:r>
+            <w:r>
+              <w:t>&amp;</w:t>
+            </w:r>
+            <w:r>
+              <w:t xml:space="preserve"> Organisation)</w:t>
+            </w:r>
+          </w:p>
+          <w:p>
+            <w:pPr>
+              <w:pStyle w:val="ListParagraph"/>
+              <w:numPr>
+                <w:ilvl w:val="0"/>
+                <w:numId w:val="6"/>
+              </w:numPr>
+              <w:ind w:left="360"/>
+            </w:pPr>
+            <w:r>
+              <w:t xml:space="preserve">I took the initiative and presented the Microsoft Kinect technology to students as well as UWS created 3D games and delved deep </w:t>
+            </w:r>
+            <w:r>
+              <w:t>into how programming was related</w:t>
+            </w:r>
+            <w:r>
+              <w:t>. (</w:t>
+            </w:r>
+            <w:r>
+              <w:t>Presentation Skills, Leadership</w:t>
+            </w:r>
+            <w:r>
+              <w:t>, Technical Ability</w:t>
+            </w:r>
+            <w:r>
+              <w:t>)</w:t>
+            </w:r>
+          </w:p>
         </w:tc>
       </w:tr>
       <w:tr>
@@ -614,7 +686,54 @@
           <w:tcPr>
             <w:tcW w:w="6945" w:type="dxa"/>
           </w:tcPr>
-          <w:p/>
+          <w:p>
+            <w:pPr>
+              <w:pStyle w:val="ListParagraph"/>
+              <w:numPr>
+                <w:ilvl w:val="0"/>
+                <w:numId w:val="6"/>
+              </w:numPr>
+              <w:ind w:left="360"/>
+            </w:pPr>
+            <w:r>
+              <w:t>Walked through creating a basic website with several students, teaching basic HTML + CSS. (Technical Ability, Presentation Skills)</w:t>
+            </w:r>
+          </w:p>
+          <w:p>
+            <w:pPr>
+              <w:pStyle w:val="ListParagraph"/>
+              <w:numPr>
+                <w:ilvl w:val="0"/>
+                <w:numId w:val="6"/>
+              </w:numPr>
+              <w:ind w:left="360"/>
+            </w:pPr>
+            <w:r>
+              <w:t>Delivered lecture on basic internet fundamentals</w:t>
+            </w:r>
+            <w:r>
+              <w:t xml:space="preserve"> after which I took students websites and put them onto my own server so they could access them using web browser. (</w:t>
+            </w:r>
+            <w:r>
+              <w:t>Technical Ability, Presentation Skills</w:t>
+            </w:r>
+            <w:r>
+              <w:t>, Leadership)</w:t>
+            </w:r>
+          </w:p>
+          <w:p>
+            <w:pPr>
+              <w:pStyle w:val="ListParagraph"/>
+              <w:numPr>
+                <w:ilvl w:val="0"/>
+                <w:numId w:val="6"/>
+              </w:numPr>
+              <w:ind w:left="360"/>
+            </w:pPr>
+            <w:r>
+              <w:t>Held a Q&amp;A session on what students wanted to learn (Leadership, Presentation skills)</w:t>
+            </w:r>
+          </w:p>
         </w:tc>
       </w:tr>
       <w:tr>
@@ -635,15 +754,10 @@
               <w:rPr>
                 <w:i/>
               </w:rPr>
-              <w:t>22 Aug 16</w:t>
+              <w:t>29 Aug 16</w:t>
             </w:r>
           </w:p>
           <w:p/>
-          <w:p/>
-          <w:p/>
-          <w:p/>
-          <w:p/>
-          <w:p/>
         </w:tc>
         <w:tc>
           <w:tcPr>
@@ -679,13 +793,6 @@
             </w:r>
           </w:p>
           <w:p>
-            <w:pPr>
-              <w:pStyle w:val="ListParagraph"/>
-              <w:numPr>
-                <w:ilvl w:val="0"/>
-                <w:numId w:val="5"/>
-              </w:numPr>
-            </w:pPr>
             <w:r>
               <w:t>Technology Demo</w:t>
             </w:r>
@@ -725,6 +832,48 @@
           <w:tcPr>
             <w:tcW w:w="6945" w:type="dxa"/>
           </w:tcPr>
+          <w:p>
+            <w:pPr>
+              <w:pStyle w:val="ListParagraph"/>
+              <w:numPr>
+                <w:ilvl w:val="0"/>
+                <w:numId w:val="6"/>
+              </w:numPr>
+              <w:ind w:left="360"/>
+            </w:pPr>
+            <w:r>
+              <w:t>This week I let students get on with what they had already learned but obviously jumped in whenever they got stuck.</w:t>
+            </w:r>
+            <w:r>
+              <w:t xml:space="preserve"> (Adaptability)</w:t>
+            </w:r>
+          </w:p>
+          <w:p>
+            <w:pPr>
+              <w:pStyle w:val="ListParagraph"/>
+              <w:numPr>
+                <w:ilvl w:val="0"/>
+                <w:numId w:val="6"/>
+              </w:numPr>
+              <w:ind w:left="360"/>
+            </w:pPr>
+            <w:r>
+              <w:t>Constructed HTML, CSS and JavaScript HelloWorld examples so students could learn on their own if needed. (Leadership)</w:t>
+            </w:r>
+          </w:p>
+          <w:p>
+            <w:pPr>
+              <w:pStyle w:val="ListParagraph"/>
+              <w:numPr>
+                <w:ilvl w:val="0"/>
+                <w:numId w:val="6"/>
+              </w:numPr>
+              <w:ind w:left="360"/>
+            </w:pPr>
+            <w:r>
+              <w:t>Research additional material to teach for next week.</w:t>
+            </w:r>
+          </w:p>
           <w:p/>
         </w:tc>
       </w:tr>
@@ -737,62 +886,64 @@
             <w:tcW w:w="1230" w:type="dxa"/>
           </w:tcPr>
           <w:p>
-            <w:pPr>
-              <w:rPr>
-                <w:i/>
-              </w:rPr>
-            </w:pPr>
-            <w:r>
-              <w:rPr>
-                <w:i/>
-              </w:rPr>
+            <w:r>
               <w:lastRenderedPageBreak/>
-              <w:t>29 Aug 16</w:t>
+              <w:t>1 Sep 16</w:t>
+            </w:r>
+          </w:p>
+        </w:tc>
+        <w:tc>
+          <w:tcPr>
+            <w:tcW w:w="3131" w:type="dxa"/>
+          </w:tcPr>
+          <w:p>
+            <w:r>
+              <w:t xml:space="preserve">First </w:t>
+            </w:r>
+            <w:r>
+              <w:t>Weekly Linwood Coding Session. Taught subjects were:</w:t>
+            </w:r>
+          </w:p>
+          <w:p>
+            <w:pPr>
+              <w:pStyle w:val="ListParagraph"/>
+              <w:numPr>
+                <w:ilvl w:val="0"/>
+                <w:numId w:val="5"/>
+              </w:numPr>
+            </w:pPr>
+            <w:r>
+              <w:t>Scratch</w:t>
+            </w:r>
+          </w:p>
+          <w:p>
+            <w:pPr>
+              <w:pStyle w:val="ListParagraph"/>
+              <w:numPr>
+                <w:ilvl w:val="0"/>
+                <w:numId w:val="5"/>
+              </w:numPr>
+            </w:pPr>
+            <w:r>
+              <w:t>Web Development</w:t>
+            </w:r>
+          </w:p>
+          <w:p>
+            <w:pPr>
+              <w:pStyle w:val="ListParagraph"/>
+              <w:numPr>
+                <w:ilvl w:val="0"/>
+                <w:numId w:val="5"/>
+              </w:numPr>
+            </w:pPr>
+            <w:r>
+              <w:t>Technology Demo</w:t>
             </w:r>
           </w:p>
           <w:p/>
         </w:tc>
         <w:tc>
           <w:tcPr>
-            <w:tcW w:w="3131" w:type="dxa"/>
-          </w:tcPr>
-          <w:p>
-            <w:r>
-              <w:t>Weekly Paisley Coding Session. Taught subjects were:</w:t>
-            </w:r>
-          </w:p>
-          <w:p>
-            <w:pPr>
-              <w:pStyle w:val="ListParagraph"/>
-              <w:numPr>
-                <w:ilvl w:val="0"/>
-                <w:numId w:val="5"/>
-              </w:numPr>
-            </w:pPr>
-            <w:r>
-              <w:t>Scratch</w:t>
-            </w:r>
-          </w:p>
-          <w:p>
-            <w:pPr>
-              <w:pStyle w:val="ListParagraph"/>
-              <w:numPr>
-                <w:ilvl w:val="0"/>
-                <w:numId w:val="5"/>
-              </w:numPr>
-            </w:pPr>
-            <w:r>
-              <w:t>Web Development</w:t>
-            </w:r>
-          </w:p>
-          <w:p>
-            <w:r>
-              <w:t>Technology Demo</w:t>
-            </w:r>
-          </w:p>
-        </w:tc>
-        <w:tc>
-          <w:tcPr>
             <w:tcW w:w="2977" w:type="dxa"/>
           </w:tcPr>
           <w:p>
@@ -810,22 +961,56 @@
               <w:t>Planning and Organisation</w:t>
             </w:r>
           </w:p>
-          <w:p>
-            <w:r>
-              <w:t>Adaptability/Flexibility</w:t>
-            </w:r>
-          </w:p>
-          <w:p>
-            <w:r>
-              <w:t>Presentation Skills</w:t>
-            </w:r>
-          </w:p>
         </w:tc>
         <w:tc>
           <w:tcPr>
             <w:tcW w:w="6945" w:type="dxa"/>
           </w:tcPr>
-          <w:p/>
+          <w:p>
+            <w:pPr>
+              <w:pStyle w:val="ListParagraph"/>
+              <w:numPr>
+                <w:ilvl w:val="0"/>
+                <w:numId w:val="7"/>
+              </w:numPr>
+              <w:ind w:left="360"/>
+            </w:pPr>
+            <w:r>
+              <w:t>Utilized my leadership skills to assist in the creation of a coding club in Linwood to better manage demand.</w:t>
+            </w:r>
+          </w:p>
+          <w:p>
+            <w:pPr>
+              <w:pStyle w:val="ListParagraph"/>
+              <w:numPr>
+                <w:ilvl w:val="0"/>
+                <w:numId w:val="7"/>
+              </w:numPr>
+              <w:ind w:left="360"/>
+            </w:pPr>
+            <w:r>
+              <w:t>Utilized my technical ability to gain access to software on library computers that would allow students to learn.</w:t>
+            </w:r>
+          </w:p>
+          <w:p>
+            <w:pPr>
+              <w:pStyle w:val="ListParagraph"/>
+              <w:numPr>
+                <w:ilvl w:val="0"/>
+                <w:numId w:val="7"/>
+              </w:numPr>
+              <w:ind w:left="360"/>
+            </w:pPr>
+            <w:r>
+              <w:t>Utilized my planning skills to schedule the additional workload into my schedule</w:t>
+            </w:r>
+            <w:r>
+              <w:t xml:space="preserve"> and align both teaching content for both locations in future</w:t>
+            </w:r>
+            <w:r>
+              <w:t>.</w:t>
+            </w:r>
+          </w:p>
         </w:tc>
       </w:tr>
       <w:tr>
@@ -838,10 +1023,7 @@
           </w:tcPr>
           <w:p>
             <w:r>
-              <w:t>1</w:t>
-            </w:r>
-            <w:r>
-              <w:t xml:space="preserve"> Sep 16</w:t>
+              <w:t>5 Sep 16</w:t>
             </w:r>
           </w:p>
         </w:tc>
@@ -851,7 +1033,7 @@
           </w:tcPr>
           <w:p>
             <w:r>
-              <w:t>Weekly Linwood Coding Session. Taught subjects were:</w:t>
+              <w:t>Weekly Paisley Coding Session. Taught subjects were:</w:t>
             </w:r>
           </w:p>
           <w:p>
@@ -890,7 +1072,6 @@
               <w:t>Technology Demo</w:t>
             </w:r>
           </w:p>
-          <w:p/>
         </w:tc>
         <w:tc>
           <w:tcPr>
@@ -926,7 +1107,35 @@
           <w:tcPr>
             <w:tcW w:w="6945" w:type="dxa"/>
           </w:tcPr>
-          <w:p/>
+          <w:p>
+            <w:pPr>
+              <w:pStyle w:val="ListParagraph"/>
+              <w:numPr>
+                <w:ilvl w:val="0"/>
+                <w:numId w:val="6"/>
+              </w:numPr>
+              <w:ind w:left="360"/>
+            </w:pPr>
+            <w:r>
+              <w:t>Focused on teaching basic JavaScript arithmetic so students could understand basic math concepts in programming languages. (Technical Ability, Presentation Skills)</w:t>
+            </w:r>
+          </w:p>
+          <w:p>
+            <w:pPr>
+              <w:pStyle w:val="ListParagraph"/>
+              <w:numPr>
+                <w:ilvl w:val="0"/>
+                <w:numId w:val="6"/>
+              </w:numPr>
+              <w:ind w:left="360"/>
+            </w:pPr>
+            <w:r>
+              <w:t>Taught students how to deal with external JavaScript files.</w:t>
+            </w:r>
+            <w:r>
+              <w:t xml:space="preserve"> (Technical Ability)</w:t>
+            </w:r>
+          </w:p>
         </w:tc>
       </w:tr>
       <w:tr>
@@ -939,7 +1148,7 @@
           </w:tcPr>
           <w:p>
             <w:r>
-              <w:t>5 Sep 16</w:t>
+              <w:t>8 Sep 16</w:t>
             </w:r>
           </w:p>
         </w:tc>
@@ -949,7 +1158,7 @@
           </w:tcPr>
           <w:p>
             <w:r>
-              <w:t>Weekly Paisley Coding Session. Taught subjects were:</w:t>
+              <w:t>Weekly Linwood Coding Session. Taught subjects were:</w:t>
             </w:r>
           </w:p>
           <w:p>
@@ -988,6 +1197,7 @@
               <w:t>Technology Demo</w:t>
             </w:r>
           </w:p>
+          <w:p/>
         </w:tc>
         <w:tc>
           <w:tcPr>
@@ -1023,7 +1233,19 @@
           <w:tcPr>
             <w:tcW w:w="6945" w:type="dxa"/>
           </w:tcPr>
-          <w:p/>
+          <w:p>
+            <w:pPr>
+              <w:pStyle w:val="ListParagraph"/>
+              <w:numPr>
+                <w:ilvl w:val="0"/>
+                <w:numId w:val="6"/>
+              </w:numPr>
+              <w:ind w:left="360"/>
+            </w:pPr>
+            <w:r>
+              <w:t>Starting from this week the content was aligned with the Paisley Coding Dojo. So from this point onwards I will just say refer to the above as both clubs contained the same content.</w:t>
+            </w:r>
+          </w:p>
         </w:tc>
       </w:tr>
       <w:tr>
@@ -1036,10 +1258,7 @@
           </w:tcPr>
           <w:p>
             <w:r>
-              <w:t>8</w:t>
-            </w:r>
-            <w:r>
-              <w:t xml:space="preserve"> Sep 16</w:t>
+              <w:t>12 Sep 16</w:t>
             </w:r>
           </w:p>
         </w:tc>
@@ -1049,7 +1268,7 @@
           </w:tcPr>
           <w:p>
             <w:r>
-              <w:t>Weekly Linwood Coding Session. Taught subjects were:</w:t>
+              <w:t>Weekly Paisley Coding Session. Taught subjects were:</w:t>
             </w:r>
           </w:p>
           <w:p>
@@ -1088,7 +1307,6 @@
               <w:t>Technology Demo</w:t>
             </w:r>
           </w:p>
-          <w:p/>
         </w:tc>
         <w:tc>
           <w:tcPr>
@@ -1124,7 +1342,32 @@
           <w:tcPr>
             <w:tcW w:w="6945" w:type="dxa"/>
           </w:tcPr>
-          <w:p/>
+          <w:p>
+            <w:pPr>
+              <w:pStyle w:val="ListParagraph"/>
+              <w:numPr>
+                <w:ilvl w:val="0"/>
+                <w:numId w:val="6"/>
+              </w:numPr>
+              <w:ind w:left="360"/>
+            </w:pPr>
+            <w:r>
+              <w:t>Used my presentation and technical skills to teach more html tags for writing web pages. I covered loading images, different styles of texts and video.</w:t>
+            </w:r>
+          </w:p>
+          <w:p>
+            <w:pPr>
+              <w:pStyle w:val="ListParagraph"/>
+              <w:numPr>
+                <w:ilvl w:val="0"/>
+                <w:numId w:val="6"/>
+              </w:numPr>
+              <w:ind w:left="360"/>
+            </w:pPr>
+            <w:r>
+              <w:t>I also taught how browsers are different and how it works.</w:t>
+            </w:r>
+          </w:p>
         </w:tc>
       </w:tr>
       <w:tr>
@@ -1137,10 +1380,7 @@
           </w:tcPr>
           <w:p>
             <w:r>
-              <w:t xml:space="preserve">12 </w:t>
-            </w:r>
-            <w:r>
-              <w:t>Sep 16</w:t>
+              <w:t>15 Sep 16</w:t>
             </w:r>
           </w:p>
         </w:tc>
@@ -1150,7 +1390,7 @@
           </w:tcPr>
           <w:p>
             <w:r>
-              <w:t>Weekly Paisley Coding Session. Taught subjects were:</w:t>
+              <w:t>Weekly Linwood Coding Session. Taught subjects were:</w:t>
             </w:r>
           </w:p>
           <w:p>
@@ -1189,6 +1429,7 @@
               <w:t>Technology Demo</w:t>
             </w:r>
           </w:p>
+          <w:p/>
         </w:tc>
         <w:tc>
           <w:tcPr>
@@ -1224,7 +1465,19 @@
           <w:tcPr>
             <w:tcW w:w="6945" w:type="dxa"/>
           </w:tcPr>
-          <w:p/>
+          <w:p>
+            <w:pPr>
+              <w:pStyle w:val="ListParagraph"/>
+              <w:numPr>
+                <w:ilvl w:val="0"/>
+                <w:numId w:val="6"/>
+              </w:numPr>
+              <w:ind w:left="360"/>
+            </w:pPr>
+            <w:r>
+              <w:t>Look above for content that was covered in this session.</w:t>
+            </w:r>
+          </w:p>
         </w:tc>
       </w:tr>
       <w:tr>
@@ -1238,7 +1491,7 @@
           <w:p>
             <w:r>
               <w:lastRenderedPageBreak/>
-              <w:t>15 Sep 16</w:t>
+              <w:t>19 Sep 16</w:t>
             </w:r>
           </w:p>
         </w:tc>
@@ -1248,7 +1501,7 @@
           </w:tcPr>
           <w:p>
             <w:r>
-              <w:t>Weekly Linwood Coding Session. Taught subjects were:</w:t>
+              <w:t>Weekly Paisley Coding Session. Taught subjects were:</w:t>
             </w:r>
           </w:p>
           <w:p>
@@ -1287,7 +1540,6 @@
               <w:t>Technology Demo</w:t>
             </w:r>
           </w:p>
-          <w:p/>
         </w:tc>
         <w:tc>
           <w:tcPr>
@@ -1323,7 +1575,32 @@
           <w:tcPr>
             <w:tcW w:w="6945" w:type="dxa"/>
           </w:tcPr>
-          <w:p/>
+          <w:p>
+            <w:pPr>
+              <w:pStyle w:val="ListParagraph"/>
+              <w:numPr>
+                <w:ilvl w:val="0"/>
+                <w:numId w:val="6"/>
+              </w:numPr>
+              <w:ind w:left="360"/>
+            </w:pPr>
+            <w:r>
+              <w:t>The focus of this week was to teach basic CSS concepts, selectors and properties as an example.</w:t>
+            </w:r>
+          </w:p>
+          <w:p>
+            <w:pPr>
+              <w:pStyle w:val="ListParagraph"/>
+              <w:numPr>
+                <w:ilvl w:val="0"/>
+                <w:numId w:val="6"/>
+              </w:numPr>
+              <w:ind w:left="360"/>
+            </w:pPr>
+            <w:r>
+              <w:t>Also taught students how to write styles in a separate file and load them using the link html element.</w:t>
+            </w:r>
+          </w:p>
         </w:tc>
       </w:tr>
       <w:tr>
@@ -1336,10 +1613,7 @@
           </w:tcPr>
           <w:p>
             <w:r>
-              <w:t>19</w:t>
-            </w:r>
-            <w:r>
-              <w:t xml:space="preserve"> Sep 16</w:t>
+              <w:t>22 Sep 16</w:t>
             </w:r>
           </w:p>
         </w:tc>
@@ -1349,7 +1623,7 @@
           </w:tcPr>
           <w:p>
             <w:r>
-              <w:t>Weekly Paisley Coding Session. Taught subjects were:</w:t>
+              <w:t>Weekly Linwood Coding Session. Taught subjects were:</w:t>
             </w:r>
           </w:p>
           <w:p>
@@ -1388,6 +1662,7 @@
               <w:t>Technology Demo</w:t>
             </w:r>
           </w:p>
+          <w:p/>
         </w:tc>
         <w:tc>
           <w:tcPr>
@@ -1423,7 +1698,19 @@
           <w:tcPr>
             <w:tcW w:w="6945" w:type="dxa"/>
           </w:tcPr>
-          <w:p/>
+          <w:p>
+            <w:pPr>
+              <w:pStyle w:val="ListParagraph"/>
+              <w:numPr>
+                <w:ilvl w:val="0"/>
+                <w:numId w:val="6"/>
+              </w:numPr>
+              <w:ind w:left="360"/>
+            </w:pPr>
+            <w:r>
+              <w:t>Look above for content that was covered in this session.</w:t>
+            </w:r>
+          </w:p>
         </w:tc>
       </w:tr>
       <w:tr>
@@ -1436,7 +1723,7 @@
           </w:tcPr>
           <w:p>
             <w:r>
-              <w:t>22 Sep 16</w:t>
+              <w:t>26 Sep 16</w:t>
             </w:r>
           </w:p>
         </w:tc>
@@ -1446,7 +1733,7 @@
           </w:tcPr>
           <w:p>
             <w:r>
-              <w:t>Weekly Linwood Coding Session. Taught subjects were:</w:t>
+              <w:t>Weekly Paisley Coding Session. Taught subjects were:</w:t>
             </w:r>
           </w:p>
           <w:p>
@@ -1485,7 +1772,6 @@
               <w:t>Technology Demo</w:t>
             </w:r>
           </w:p>
-          <w:p/>
         </w:tc>
         <w:tc>
           <w:tcPr>
@@ -1521,7 +1807,41 @@
           <w:tcPr>
             <w:tcW w:w="6945" w:type="dxa"/>
           </w:tcPr>
-          <w:p/>
+          <w:p>
+            <w:pPr>
+              <w:pStyle w:val="ListParagraph"/>
+              <w:numPr>
+                <w:ilvl w:val="0"/>
+                <w:numId w:val="6"/>
+              </w:numPr>
+              <w:ind w:left="360"/>
+            </w:pPr>
+            <w:r>
+              <w:t>Taught basic computer fundamentals files, folders, hardware, software.</w:t>
+            </w:r>
+          </w:p>
+          <w:p>
+            <w:pPr>
+              <w:pStyle w:val="ListParagraph"/>
+              <w:numPr>
+                <w:ilvl w:val="0"/>
+                <w:numId w:val="6"/>
+              </w:numPr>
+              <w:ind w:left="360"/>
+            </w:pPr>
+            <w:r>
+              <w:t xml:space="preserve">Students had report a while ago that they wanted to be able to write games so I got students to download </w:t>
+            </w:r>
+            <w:r>
+              <w:t xml:space="preserve">Phaser </w:t>
+            </w:r>
+            <w:r>
+              <w:t>so next week we would write basic web g</w:t>
+            </w:r>
+            <w:r>
+              <w:t>ames that would then go online.</w:t>
+            </w:r>
+          </w:p>
         </w:tc>
       </w:tr>
       <w:tr>
@@ -1534,10 +1854,7 @@
           </w:tcPr>
           <w:p>
             <w:r>
-              <w:t>26</w:t>
-            </w:r>
-            <w:r>
-              <w:t xml:space="preserve"> Sep 16</w:t>
+              <w:t>29 Sep 16</w:t>
             </w:r>
           </w:p>
         </w:tc>
@@ -1547,7 +1864,7 @@
           </w:tcPr>
           <w:p>
             <w:r>
-              <w:t>Weekly Paisley Coding Session. Taught subjects were:</w:t>
+              <w:t>Weekly Linwood Coding Session. Taught subjects were:</w:t>
             </w:r>
           </w:p>
           <w:p>
@@ -1586,6 +1903,7 @@
               <w:t>Technology Demo</w:t>
             </w:r>
           </w:p>
+          <w:p/>
         </w:tc>
         <w:tc>
           <w:tcPr>
@@ -1621,7 +1939,19 @@
           <w:tcPr>
             <w:tcW w:w="6945" w:type="dxa"/>
           </w:tcPr>
-          <w:p/>
+          <w:p>
+            <w:pPr>
+              <w:pStyle w:val="ListParagraph"/>
+              <w:numPr>
+                <w:ilvl w:val="0"/>
+                <w:numId w:val="6"/>
+              </w:numPr>
+              <w:ind w:left="360"/>
+            </w:pPr>
+            <w:r>
+              <w:t>Look above for content that was covered in this session.</w:t>
+            </w:r>
+          </w:p>
         </w:tc>
       </w:tr>
       <w:tr>
@@ -1634,7 +1964,7 @@
           </w:tcPr>
           <w:p>
             <w:r>
-              <w:t>29 Sep 16</w:t>
+              <w:t>3 Oct 16</w:t>
             </w:r>
           </w:p>
         </w:tc>
@@ -1644,7 +1974,7 @@
           </w:tcPr>
           <w:p>
             <w:r>
-              <w:t>Weekly Linwood Coding Session. Taught subjects were:</w:t>
+              <w:t>Weekly Paisley Coding Session. Taught subjects were:</w:t>
             </w:r>
           </w:p>
           <w:p>
@@ -1683,7 +2013,6 @@
               <w:t>Technology Demo</w:t>
             </w:r>
           </w:p>
-          <w:p/>
         </w:tc>
         <w:tc>
           <w:tcPr>
@@ -1719,7 +2048,19 @@
           <w:tcPr>
             <w:tcW w:w="6945" w:type="dxa"/>
           </w:tcPr>
-          <w:p/>
+          <w:p>
+            <w:pPr>
+              <w:pStyle w:val="ListParagraph"/>
+              <w:numPr>
+                <w:ilvl w:val="0"/>
+                <w:numId w:val="6"/>
+              </w:numPr>
+              <w:ind w:left="360"/>
+            </w:pPr>
+            <w:r>
+              <w:t>This week we started part 1 of what I had planned for a basic game. FO I had to teach what Phaser was and how to open up a canvas which would serve as the window for the basic game they would create.</w:t>
+            </w:r>
+          </w:p>
         </w:tc>
       </w:tr>
       <w:tr>
@@ -1733,10 +2074,7 @@
           <w:p>
             <w:r>
               <w:lastRenderedPageBreak/>
-              <w:t>3</w:t>
-            </w:r>
-            <w:r>
-              <w:t xml:space="preserve"> Oct 16</w:t>
+              <w:t>6 Oct 16</w:t>
             </w:r>
           </w:p>
         </w:tc>
@@ -1746,7 +2084,7 @@
           </w:tcPr>
           <w:p>
             <w:r>
-              <w:t>Weekly Paisley Coding Session. Taught subjects were:</w:t>
+              <w:t>Weekly Linwood Coding Session. Taught subjects were:</w:t>
             </w:r>
           </w:p>
           <w:p>
@@ -1785,6 +2123,7 @@
               <w:t>Technology Demo</w:t>
             </w:r>
           </w:p>
+          <w:p/>
         </w:tc>
         <w:tc>
           <w:tcPr>
@@ -1820,7 +2159,19 @@
           <w:tcPr>
             <w:tcW w:w="6945" w:type="dxa"/>
           </w:tcPr>
-          <w:p/>
+          <w:p>
+            <w:pPr>
+              <w:pStyle w:val="ListParagraph"/>
+              <w:numPr>
+                <w:ilvl w:val="0"/>
+                <w:numId w:val="6"/>
+              </w:numPr>
+              <w:ind w:left="360"/>
+            </w:pPr>
+            <w:r>
+              <w:t>Look above for content that was covered in this session.</w:t>
+            </w:r>
+          </w:p>
         </w:tc>
       </w:tr>
       <w:tr>
@@ -1833,7 +2184,7 @@
           </w:tcPr>
           <w:p>
             <w:r>
-              <w:t>6 Oct 16</w:t>
+              <w:t>10 Oct 16</w:t>
             </w:r>
           </w:p>
         </w:tc>
@@ -1843,7 +2194,7 @@
           </w:tcPr>
           <w:p>
             <w:r>
-              <w:t>Weekly Linwood Coding Session. Taught subjects were:</w:t>
+              <w:t>Weekly Paisley Coding Session. Taught subjects were:</w:t>
             </w:r>
           </w:p>
           <w:p>
@@ -1882,7 +2233,6 @@
               <w:t>Technology Demo</w:t>
             </w:r>
           </w:p>
-          <w:p/>
         </w:tc>
         <w:tc>
           <w:tcPr>
@@ -1918,7 +2268,35 @@
           <w:tcPr>
             <w:tcW w:w="6945" w:type="dxa"/>
           </w:tcPr>
-          <w:p/>
+          <w:p>
+            <w:pPr>
+              <w:pStyle w:val="ListParagraph"/>
+              <w:numPr>
+                <w:ilvl w:val="0"/>
+                <w:numId w:val="6"/>
+              </w:numPr>
+              <w:ind w:left="360"/>
+            </w:pPr>
+            <w:r>
+              <w:t xml:space="preserve">This week continued from part one by adding code that allowed the students to load assets from disk and </w:t>
+            </w:r>
+            <w:r>
+              <w:t>enable physics in their game.</w:t>
+            </w:r>
+          </w:p>
+          <w:p>
+            <w:pPr>
+              <w:pStyle w:val="ListParagraph"/>
+              <w:numPr>
+                <w:ilvl w:val="0"/>
+                <w:numId w:val="6"/>
+              </w:numPr>
+              <w:ind w:left="360"/>
+            </w:pPr>
+            <w:r>
+              <w:t>We also covered input so users could move images on screen by the end of the lesson.</w:t>
+            </w:r>
+          </w:p>
         </w:tc>
       </w:tr>
       <w:tr>
@@ -1931,7 +2309,7 @@
           </w:tcPr>
           <w:p>
             <w:r>
-              <w:t>10 Oct 16</w:t>
+              <w:t>13 Oct 16</w:t>
             </w:r>
           </w:p>
         </w:tc>
@@ -1941,7 +2319,7 @@
           </w:tcPr>
           <w:p>
             <w:r>
-              <w:t>Weekly Paisley Coding Session. Taught subjects were:</w:t>
+              <w:t>Weekly Linwood Coding Session. Taught subjects were:</w:t>
             </w:r>
           </w:p>
           <w:p>
@@ -1980,6 +2358,7 @@
               <w:t>Technology Demo</w:t>
             </w:r>
           </w:p>
+          <w:p/>
         </w:tc>
         <w:tc>
           <w:tcPr>
@@ -2015,7 +2394,19 @@
           <w:tcPr>
             <w:tcW w:w="6945" w:type="dxa"/>
           </w:tcPr>
-          <w:p/>
+          <w:p>
+            <w:pPr>
+              <w:pStyle w:val="ListParagraph"/>
+              <w:numPr>
+                <w:ilvl w:val="0"/>
+                <w:numId w:val="6"/>
+              </w:numPr>
+              <w:ind w:left="360"/>
+            </w:pPr>
+            <w:r>
+              <w:t>Look above for content that was covered in this session.</w:t>
+            </w:r>
+          </w:p>
         </w:tc>
       </w:tr>
       <w:tr>
@@ -2028,7 +2419,7 @@
           </w:tcPr>
           <w:p>
             <w:r>
-              <w:t>13 Oct 16</w:t>
+              <w:t>17 Oct 2016</w:t>
             </w:r>
           </w:p>
         </w:tc>
@@ -2038,7 +2429,7 @@
           </w:tcPr>
           <w:p>
             <w:r>
-              <w:t>Weekly Linwood Coding Session. Taught subjects were:</w:t>
+              <w:t>Weekly Paisley Coding Session. Taught subjects were:</w:t>
             </w:r>
           </w:p>
           <w:p>
@@ -2077,7 +2468,6 @@
               <w:t>Technology Demo</w:t>
             </w:r>
           </w:p>
-          <w:p/>
         </w:tc>
         <w:tc>
           <w:tcPr>
@@ -2113,7 +2503,46 @@
           <w:tcPr>
             <w:tcW w:w="6945" w:type="dxa"/>
           </w:tcPr>
-          <w:p/>
+          <w:p>
+            <w:pPr>
+              <w:pStyle w:val="ListParagraph"/>
+              <w:numPr>
+                <w:ilvl w:val="0"/>
+                <w:numId w:val="6"/>
+              </w:numPr>
+              <w:ind w:left="360"/>
+            </w:pPr>
+            <w:r>
+              <w:t>Final part of the 3 week phaser project</w:t>
+            </w:r>
+            <w:r>
+              <w:t>,</w:t>
+            </w:r>
+            <w:r>
+              <w:t xml:space="preserve"> where we aimed</w:t>
+            </w:r>
+            <w:r>
+              <w:t xml:space="preserve"> to add the gameplay where people had to move the object as fast as possible.</w:t>
+            </w:r>
+          </w:p>
+          <w:p>
+            <w:pPr>
+              <w:pStyle w:val="ListParagraph"/>
+              <w:numPr>
+                <w:ilvl w:val="0"/>
+                <w:numId w:val="6"/>
+              </w:numPr>
+              <w:ind w:left="360"/>
+            </w:pPr>
+            <w:r>
+              <w:t>All games were then loaded onto my personal server</w:t>
+            </w:r>
+            <w:r>
+              <w:t xml:space="preserve"> so they could view it online.</w:t>
+            </w:r>
+            <w:bookmarkStart w:id="0" w:name="_GoBack"/>
+            <w:bookmarkEnd w:id="0"/>
+          </w:p>
         </w:tc>
       </w:tr>
       <w:tr>
@@ -2126,7 +2555,7 @@
           </w:tcPr>
           <w:p>
             <w:r>
-              <w:t>17 Oct 2016</w:t>
+              <w:t>20 Oct 2016</w:t>
             </w:r>
           </w:p>
         </w:tc>
@@ -2136,7 +2565,7 @@
           </w:tcPr>
           <w:p>
             <w:r>
-              <w:t>Weekly Paisley Coding Session. Taught subjects were:</w:t>
+              <w:t>Weekly Linwood Coding Session. Taught subjects were:</w:t>
             </w:r>
           </w:p>
           <w:p>
@@ -2175,6 +2604,7 @@
               <w:t>Technology Demo</w:t>
             </w:r>
           </w:p>
+          <w:p/>
         </w:tc>
         <w:tc>
           <w:tcPr>
@@ -2210,7 +2640,19 @@
           <w:tcPr>
             <w:tcW w:w="6945" w:type="dxa"/>
           </w:tcPr>
-          <w:p/>
+          <w:p>
+            <w:pPr>
+              <w:pStyle w:val="ListParagraph"/>
+              <w:numPr>
+                <w:ilvl w:val="0"/>
+                <w:numId w:val="6"/>
+              </w:numPr>
+              <w:ind w:left="360"/>
+            </w:pPr>
+            <w:r>
+              <w:t>Look above for content that was covered in this session.</w:t>
+            </w:r>
+          </w:p>
         </w:tc>
       </w:tr>
       <w:tr>
@@ -2224,10 +2666,7 @@
           <w:p>
             <w:r>
               <w:lastRenderedPageBreak/>
-              <w:t>20</w:t>
-            </w:r>
-            <w:r>
-              <w:t xml:space="preserve"> Oct 2016</w:t>
+              <w:t>24 Oct 2016</w:t>
             </w:r>
           </w:p>
         </w:tc>
@@ -2237,7 +2676,7 @@
           </w:tcPr>
           <w:p>
             <w:r>
-              <w:t>Weekly Linwood Coding Session. Taught subjects were:</w:t>
+              <w:t>Weekly Paisley Coding Session. Taught subjects were:</w:t>
             </w:r>
           </w:p>
           <w:p>
@@ -2276,7 +2715,6 @@
               <w:t>Technology Demo</w:t>
             </w:r>
           </w:p>
-          <w:p/>
         </w:tc>
         <w:tc>
           <w:tcPr>
@@ -2312,7 +2750,32 @@
           <w:tcPr>
             <w:tcW w:w="6945" w:type="dxa"/>
           </w:tcPr>
-          <w:p/>
+          <w:p>
+            <w:pPr>
+              <w:pStyle w:val="ListParagraph"/>
+              <w:numPr>
+                <w:ilvl w:val="0"/>
+                <w:numId w:val="6"/>
+              </w:numPr>
+              <w:ind w:left="360"/>
+            </w:pPr>
+            <w:r>
+              <w:t>Constructed a little JavaScript library that would allow students to create simple jump scares for Halloween. (Technical Ability)</w:t>
+            </w:r>
+          </w:p>
+          <w:p>
+            <w:pPr>
+              <w:pStyle w:val="ListParagraph"/>
+              <w:numPr>
+                <w:ilvl w:val="0"/>
+                <w:numId w:val="6"/>
+              </w:numPr>
+              <w:ind w:left="360"/>
+            </w:pPr>
+            <w:r>
+              <w:t>Game several tutorials on how to use the above mentioned framework so students all had their own jump scare website. (Presentation Skills, Adaptability)</w:t>
+            </w:r>
+          </w:p>
         </w:tc>
       </w:tr>
       <w:tr>
@@ -2325,10 +2788,7 @@
           </w:tcPr>
           <w:p>
             <w:r>
-              <w:t>24</w:t>
-            </w:r>
-            <w:r>
-              <w:t xml:space="preserve"> Oct 2016</w:t>
+              <w:t>27 Oct 2016</w:t>
             </w:r>
           </w:p>
         </w:tc>
@@ -2338,7 +2798,7 @@
           </w:tcPr>
           <w:p>
             <w:r>
-              <w:t>Weekly Paisley Coding Session. Taught subjects were:</w:t>
+              <w:t>Weekly Linwood Coding Session. Taught subjects were:</w:t>
             </w:r>
           </w:p>
           <w:p>
@@ -2377,6 +2837,7 @@
               <w:t>Technology Demo</w:t>
             </w:r>
           </w:p>
+          <w:p/>
         </w:tc>
         <w:tc>
           <w:tcPr>
@@ -2412,7 +2873,19 @@
           <w:tcPr>
             <w:tcW w:w="6945" w:type="dxa"/>
           </w:tcPr>
-          <w:p/>
+          <w:p>
+            <w:pPr>
+              <w:pStyle w:val="ListParagraph"/>
+              <w:numPr>
+                <w:ilvl w:val="0"/>
+                <w:numId w:val="6"/>
+              </w:numPr>
+              <w:ind w:left="360"/>
+            </w:pPr>
+            <w:r>
+              <w:t>Look above for content that was covered in this session.</w:t>
+            </w:r>
+          </w:p>
         </w:tc>
       </w:tr>
       <w:tr>
@@ -2425,7 +2898,7 @@
           </w:tcPr>
           <w:p>
             <w:r>
-              <w:t>27 Oct 2016</w:t>
+              <w:t>31 Oct 2016</w:t>
             </w:r>
           </w:p>
         </w:tc>
@@ -2435,7 +2908,7 @@
           </w:tcPr>
           <w:p>
             <w:r>
-              <w:t>Weekly Linwood Coding Session. Taught subjects were:</w:t>
+              <w:t>Weekly Paisley Coding Session. Taught subjects were:</w:t>
             </w:r>
           </w:p>
           <w:p>
@@ -2474,7 +2947,6 @@
               <w:t>Technology Demo</w:t>
             </w:r>
           </w:p>
-          <w:p/>
         </w:tc>
         <w:tc>
           <w:tcPr>
@@ -2510,104 +2982,35 @@
           <w:tcPr>
             <w:tcW w:w="6945" w:type="dxa"/>
           </w:tcPr>
-          <w:p/>
-        </w:tc>
-      </w:tr>
-      <w:tr>
-        <w:trPr>
-          <w:trHeight w:val="1608"/>
-        </w:trPr>
-        <w:tc>
-          <w:tcPr>
-            <w:tcW w:w="1230" w:type="dxa"/>
-          </w:tcPr>
-          <w:p>
-            <w:r>
-              <w:t>31 Oct 2016</w:t>
-            </w:r>
-          </w:p>
-        </w:tc>
-        <w:tc>
-          <w:tcPr>
-            <w:tcW w:w="3131" w:type="dxa"/>
-          </w:tcPr>
-          <w:p>
-            <w:r>
-              <w:t>Weekly Paisley Coding Session. Taught subjects were:</w:t>
-            </w:r>
-          </w:p>
-          <w:p>
-            <w:pPr>
-              <w:pStyle w:val="ListParagraph"/>
-              <w:numPr>
-                <w:ilvl w:val="0"/>
-                <w:numId w:val="5"/>
-              </w:numPr>
-            </w:pPr>
-            <w:r>
-              <w:t>Scratch</w:t>
-            </w:r>
-          </w:p>
-          <w:p>
-            <w:pPr>
-              <w:pStyle w:val="ListParagraph"/>
-              <w:numPr>
-                <w:ilvl w:val="0"/>
-                <w:numId w:val="5"/>
-              </w:numPr>
-            </w:pPr>
-            <w:r>
-              <w:t>Web Development</w:t>
-            </w:r>
-          </w:p>
-          <w:p>
-            <w:pPr>
-              <w:pStyle w:val="ListParagraph"/>
-              <w:numPr>
-                <w:ilvl w:val="0"/>
-                <w:numId w:val="5"/>
-              </w:numPr>
-            </w:pPr>
-            <w:r>
-              <w:t>Technology Demo</w:t>
-            </w:r>
-          </w:p>
-        </w:tc>
-        <w:tc>
-          <w:tcPr>
-            <w:tcW w:w="2977" w:type="dxa"/>
-          </w:tcPr>
-          <w:p>
-            <w:r>
-              <w:t>Leadership,</w:t>
-            </w:r>
-          </w:p>
-          <w:p>
-            <w:r>
-              <w:t>Technical Ability</w:t>
-            </w:r>
-          </w:p>
-          <w:p>
-            <w:r>
-              <w:t>Planning and Organisation</w:t>
-            </w:r>
-          </w:p>
-          <w:p>
-            <w:r>
-              <w:t>Adaptability/Flexibility</w:t>
-            </w:r>
-          </w:p>
-          <w:p>
-            <w:r>
-              <w:t>Presentation Skills</w:t>
-            </w:r>
-          </w:p>
-        </w:tc>
-        <w:tc>
-          <w:tcPr>
-            <w:tcW w:w="6945" w:type="dxa"/>
-          </w:tcPr>
-          <w:p/>
+          <w:p>
+            <w:pPr>
+              <w:pStyle w:val="ListParagraph"/>
+              <w:numPr>
+                <w:ilvl w:val="0"/>
+                <w:numId w:val="6"/>
+              </w:numPr>
+              <w:ind w:left="360"/>
+            </w:pPr>
+            <w:r>
+              <w:t>Final lesson</w:t>
+            </w:r>
+            <w:r>
+              <w:t xml:space="preserve"> in October looked at CSS so students could style their websites. (Technical Ability)</w:t>
+            </w:r>
+          </w:p>
+          <w:p>
+            <w:pPr>
+              <w:pStyle w:val="ListParagraph"/>
+              <w:numPr>
+                <w:ilvl w:val="0"/>
+                <w:numId w:val="6"/>
+              </w:numPr>
+              <w:ind w:left="360"/>
+            </w:pPr>
+            <w:r>
+              <w:t>Also installed technical software on new student’s computers so next week they could take part in the lesson. (Technical Ability, Leadership)</w:t>
+            </w:r>
+          </w:p>
         </w:tc>
       </w:tr>
     </w:tbl>
@@ -4620,7 +5023,6 @@
                 <w:sz w:val="24"/>
                 <w:szCs w:val="24"/>
               </w:rPr>
-              <w:lastRenderedPageBreak/>
               <w:t>2</w:t>
             </w:r>
           </w:p>
@@ -5149,6 +5551,119 @@
     </w:lvl>
   </w:abstractNum>
   <w:abstractNum w:abstractNumId="3" w15:restartNumberingAfterBreak="0">
+    <w:nsid w:val="48E709AD"/>
+    <w:multiLevelType w:val="hybridMultilevel"/>
+    <w:tmpl w:val="AA82BE78"/>
+    <w:lvl w:ilvl="0" w:tplc="08090001">
+      <w:start w:val="1"/>
+      <w:numFmt w:val="bullet"/>
+      <w:lvlText w:val=""/>
+      <w:lvlJc w:val="left"/>
+      <w:pPr>
+        <w:ind w:left="720" w:hanging="360"/>
+      </w:pPr>
+      <w:rPr>
+        <w:rFonts w:ascii="Symbol" w:hAnsi="Symbol" w:hint="default"/>
+      </w:rPr>
+    </w:lvl>
+    <w:lvl w:ilvl="1" w:tplc="08090003" w:tentative="1">
+      <w:start w:val="1"/>
+      <w:numFmt w:val="bullet"/>
+      <w:lvlText w:val="o"/>
+      <w:lvlJc w:val="left"/>
+      <w:pPr>
+        <w:ind w:left="1440" w:hanging="360"/>
+      </w:pPr>
+      <w:rPr>
+        <w:rFonts w:ascii="Courier New" w:hAnsi="Courier New" w:cs="Courier New" w:hint="default"/>
+      </w:rPr>
+    </w:lvl>
+    <w:lvl w:ilvl="2" w:tplc="08090005" w:tentative="1">
+      <w:start w:val="1"/>
+      <w:numFmt w:val="bullet"/>
+      <w:lvlText w:val=""/>
+      <w:lvlJc w:val="left"/>
+      <w:pPr>
+        <w:ind w:left="2160" w:hanging="360"/>
+      </w:pPr>
+      <w:rPr>
+        <w:rFonts w:ascii="Wingdings" w:hAnsi="Wingdings" w:hint="default"/>
+      </w:rPr>
+    </w:lvl>
+    <w:lvl w:ilvl="3" w:tplc="08090001" w:tentative="1">
+      <w:start w:val="1"/>
+      <w:numFmt w:val="bullet"/>
+      <w:lvlText w:val=""/>
+      <w:lvlJc w:val="left"/>
+      <w:pPr>
+        <w:ind w:left="2880" w:hanging="360"/>
+      </w:pPr>
+      <w:rPr>
+        <w:rFonts w:ascii="Symbol" w:hAnsi="Symbol" w:hint="default"/>
+      </w:rPr>
+    </w:lvl>
+    <w:lvl w:ilvl="4" w:tplc="08090003" w:tentative="1">
+      <w:start w:val="1"/>
+      <w:numFmt w:val="bullet"/>
+      <w:lvlText w:val="o"/>
+      <w:lvlJc w:val="left"/>
+      <w:pPr>
+        <w:ind w:left="3600" w:hanging="360"/>
+      </w:pPr>
+      <w:rPr>
+        <w:rFonts w:ascii="Courier New" w:hAnsi="Courier New" w:cs="Courier New" w:hint="default"/>
+      </w:rPr>
+    </w:lvl>
+    <w:lvl w:ilvl="5" w:tplc="08090005" w:tentative="1">
+      <w:start w:val="1"/>
+      <w:numFmt w:val="bullet"/>
+      <w:lvlText w:val=""/>
+      <w:lvlJc w:val="left"/>
+      <w:pPr>
+        <w:ind w:left="4320" w:hanging="360"/>
+      </w:pPr>
+      <w:rPr>
+        <w:rFonts w:ascii="Wingdings" w:hAnsi="Wingdings" w:hint="default"/>
+      </w:rPr>
+    </w:lvl>
+    <w:lvl w:ilvl="6" w:tplc="08090001" w:tentative="1">
+      <w:start w:val="1"/>
+      <w:numFmt w:val="bullet"/>
+      <w:lvlText w:val=""/>
+      <w:lvlJc w:val="left"/>
+      <w:pPr>
+        <w:ind w:left="5040" w:hanging="360"/>
+      </w:pPr>
+      <w:rPr>
+        <w:rFonts w:ascii="Symbol" w:hAnsi="Symbol" w:hint="default"/>
+      </w:rPr>
+    </w:lvl>
+    <w:lvl w:ilvl="7" w:tplc="08090003" w:tentative="1">
+      <w:start w:val="1"/>
+      <w:numFmt w:val="bullet"/>
+      <w:lvlText w:val="o"/>
+      <w:lvlJc w:val="left"/>
+      <w:pPr>
+        <w:ind w:left="5760" w:hanging="360"/>
+      </w:pPr>
+      <w:rPr>
+        <w:rFonts w:ascii="Courier New" w:hAnsi="Courier New" w:cs="Courier New" w:hint="default"/>
+      </w:rPr>
+    </w:lvl>
+    <w:lvl w:ilvl="8" w:tplc="08090005" w:tentative="1">
+      <w:start w:val="1"/>
+      <w:numFmt w:val="bullet"/>
+      <w:lvlText w:val=""/>
+      <w:lvlJc w:val="left"/>
+      <w:pPr>
+        <w:ind w:left="6480" w:hanging="360"/>
+      </w:pPr>
+      <w:rPr>
+        <w:rFonts w:ascii="Wingdings" w:hAnsi="Wingdings" w:hint="default"/>
+      </w:rPr>
+    </w:lvl>
+  </w:abstractNum>
+  <w:abstractNum w:abstractNumId="4" w15:restartNumberingAfterBreak="0">
     <w:nsid w:val="54602F86"/>
     <w:multiLevelType w:val="hybridMultilevel"/>
     <w:tmpl w:val="C2D87358"/>
@@ -5261,7 +5776,7 @@
       </w:rPr>
     </w:lvl>
   </w:abstractNum>
-  <w:abstractNum w:abstractNumId="4" w15:restartNumberingAfterBreak="0">
+  <w:abstractNum w:abstractNumId="5" w15:restartNumberingAfterBreak="0">
     <w:nsid w:val="694E27C3"/>
     <w:multiLevelType w:val="hybridMultilevel"/>
     <w:tmpl w:val="3B8A677C"/>
@@ -5374,7 +5889,7 @@
       </w:rPr>
     </w:lvl>
   </w:abstractNum>
-  <w:abstractNum w:abstractNumId="5" w15:restartNumberingAfterBreak="0">
+  <w:abstractNum w:abstractNumId="6" w15:restartNumberingAfterBreak="0">
     <w:nsid w:val="7C9B2AF4"/>
     <w:multiLevelType w:val="hybridMultilevel"/>
     <w:tmpl w:val="8BC47F7C"/>
@@ -5467,7 +5982,7 @@
     <w:abstractNumId w:val="2"/>
   </w:num>
   <w:num w:numId="2">
-    <w:abstractNumId w:val="5"/>
+    <w:abstractNumId w:val="6"/>
   </w:num>
   <w:num w:numId="3">
     <w:abstractNumId w:val="1"/>
@@ -5476,9 +5991,12 @@
     <w:abstractNumId w:val="0"/>
   </w:num>
   <w:num w:numId="5">
+    <w:abstractNumId w:val="5"/>
+  </w:num>
+  <w:num w:numId="6">
     <w:abstractNumId w:val="4"/>
   </w:num>
-  <w:num w:numId="6">
+  <w:num w:numId="7">
     <w:abstractNumId w:val="3"/>
   </w:num>
 </w:numbering>
@@ -6360,7 +6878,7 @@
 </file>
 
 <file path=customXml/itemProps1.xml><?xml version="1.0" encoding="utf-8"?>
-<ds:datastoreItem xmlns:ds="http://schemas.openxmlformats.org/officeDocument/2006/customXml" ds:itemID="{EF8B8FFD-E8B5-44DD-8CD5-F15D23E2A231}">
+<ds:datastoreItem xmlns:ds="http://schemas.openxmlformats.org/officeDocument/2006/customXml" ds:itemID="{33ADF19F-2E50-42FE-BC4E-407E7F3D5021}">
   <ds:schemaRefs>
     <ds:schemaRef ds:uri="http://schemas.openxmlformats.org/officeDocument/2006/bibliography"/>
   </ds:schemaRefs>

</xml_diff>

<commit_message>
activity form filled in
</commit_message>
<xml_diff>
--- a/VRA Skills Activity Review Form .docx
+++ b/VRA Skills Activity Review Form .docx
@@ -59,8 +59,13 @@
         <w:t xml:space="preserve">: </w:t>
       </w:r>
       <w:r>
-        <w:t>YMCA / CoderDojo</w:t>
+        <w:t xml:space="preserve">YMCA / </w:t>
       </w:r>
+      <w:proofErr w:type="spellStart"/>
+      <w:r>
+        <w:t>CoderDojo</w:t>
+      </w:r>
+      <w:proofErr w:type="spellEnd"/>
     </w:p>
     <w:tbl>
       <w:tblPr>
@@ -712,13 +717,7 @@
               <w:t>Delivered lecture on basic internet fundamentals</w:t>
             </w:r>
             <w:r>
-              <w:t xml:space="preserve"> after which I took students websites and put them onto my own server so they could access them using web browser. (</w:t>
-            </w:r>
-            <w:r>
-              <w:t>Technical Ability, Presentation Skills</w:t>
-            </w:r>
-            <w:r>
-              <w:t>, Leadership)</w:t>
+              <w:t xml:space="preserve"> after which I took students websites and put them onto my own server so they could access them using web browser. (Technical Ability, Presentation Skills, Leadership)</w:t>
             </w:r>
           </w:p>
           <w:p>
@@ -745,61 +744,63 @@
             <w:tcW w:w="1230" w:type="dxa"/>
           </w:tcPr>
           <w:p>
-            <w:pPr>
-              <w:rPr>
-                <w:i/>
-              </w:rPr>
-            </w:pPr>
-            <w:r>
-              <w:rPr>
-                <w:i/>
-              </w:rPr>
-              <w:t>29 Aug 16</w:t>
+            <w:r>
+              <w:t>1 Sep 16</w:t>
+            </w:r>
+          </w:p>
+        </w:tc>
+        <w:tc>
+          <w:tcPr>
+            <w:tcW w:w="3131" w:type="dxa"/>
+          </w:tcPr>
+          <w:p>
+            <w:r>
+              <w:t xml:space="preserve">First </w:t>
+            </w:r>
+            <w:r>
+              <w:t>Weekly Linwood Coding Session. Taught subjects were:</w:t>
+            </w:r>
+          </w:p>
+          <w:p>
+            <w:pPr>
+              <w:pStyle w:val="ListParagraph"/>
+              <w:numPr>
+                <w:ilvl w:val="0"/>
+                <w:numId w:val="5"/>
+              </w:numPr>
+            </w:pPr>
+            <w:r>
+              <w:t>Scratch</w:t>
+            </w:r>
+          </w:p>
+          <w:p>
+            <w:pPr>
+              <w:pStyle w:val="ListParagraph"/>
+              <w:numPr>
+                <w:ilvl w:val="0"/>
+                <w:numId w:val="5"/>
+              </w:numPr>
+            </w:pPr>
+            <w:r>
+              <w:t>Web Development</w:t>
+            </w:r>
+          </w:p>
+          <w:p>
+            <w:pPr>
+              <w:pStyle w:val="ListParagraph"/>
+              <w:numPr>
+                <w:ilvl w:val="0"/>
+                <w:numId w:val="5"/>
+              </w:numPr>
+            </w:pPr>
+            <w:r>
+              <w:t>Technology Demo</w:t>
             </w:r>
           </w:p>
           <w:p/>
         </w:tc>
         <w:tc>
           <w:tcPr>
-            <w:tcW w:w="3131" w:type="dxa"/>
-          </w:tcPr>
-          <w:p>
-            <w:r>
-              <w:t>Weekly Paisley Coding Session. Taught subjects were:</w:t>
-            </w:r>
-          </w:p>
-          <w:p>
-            <w:pPr>
-              <w:pStyle w:val="ListParagraph"/>
-              <w:numPr>
-                <w:ilvl w:val="0"/>
-                <w:numId w:val="5"/>
-              </w:numPr>
-            </w:pPr>
-            <w:r>
-              <w:t>Scratch</w:t>
-            </w:r>
-          </w:p>
-          <w:p>
-            <w:pPr>
-              <w:pStyle w:val="ListParagraph"/>
-              <w:numPr>
-                <w:ilvl w:val="0"/>
-                <w:numId w:val="5"/>
-              </w:numPr>
-            </w:pPr>
-            <w:r>
-              <w:t>Web Development</w:t>
-            </w:r>
-          </w:p>
-          <w:p>
-            <w:r>
-              <w:t>Technology Demo</w:t>
-            </w:r>
-          </w:p>
-        </w:tc>
-        <w:tc>
-          <w:tcPr>
             <w:tcW w:w="2977" w:type="dxa"/>
           </w:tcPr>
           <w:p>
@@ -817,16 +818,6 @@
               <w:t>Planning and Organisation</w:t>
             </w:r>
           </w:p>
-          <w:p>
-            <w:r>
-              <w:t>Adaptability/Flexibility</w:t>
-            </w:r>
-          </w:p>
-          <w:p>
-            <w:r>
-              <w:t>Presentation Skills</w:t>
-            </w:r>
-          </w:p>
         </w:tc>
         <w:tc>
           <w:tcPr>
@@ -837,44 +828,46 @@
               <w:pStyle w:val="ListParagraph"/>
               <w:numPr>
                 <w:ilvl w:val="0"/>
-                <w:numId w:val="6"/>
+                <w:numId w:val="7"/>
               </w:numPr>
               <w:ind w:left="360"/>
             </w:pPr>
             <w:r>
-              <w:t>This week I let students get on with what they had already learned but obviously jumped in whenever they got stuck.</w:t>
-            </w:r>
-            <w:r>
-              <w:t xml:space="preserve"> (Adaptability)</w:t>
-            </w:r>
-          </w:p>
-          <w:p>
-            <w:pPr>
-              <w:pStyle w:val="ListParagraph"/>
-              <w:numPr>
-                <w:ilvl w:val="0"/>
-                <w:numId w:val="6"/>
+              <w:t>Utilized my leadership skills to assist in the creation of a coding club in Linwood to better manage demand.</w:t>
+            </w:r>
+          </w:p>
+          <w:p>
+            <w:pPr>
+              <w:pStyle w:val="ListParagraph"/>
+              <w:numPr>
+                <w:ilvl w:val="0"/>
+                <w:numId w:val="7"/>
               </w:numPr>
               <w:ind w:left="360"/>
             </w:pPr>
             <w:r>
-              <w:t>Constructed HTML, CSS and JavaScript HelloWorld examples so students could learn on their own if needed. (Leadership)</w:t>
-            </w:r>
-          </w:p>
-          <w:p>
-            <w:pPr>
-              <w:pStyle w:val="ListParagraph"/>
-              <w:numPr>
-                <w:ilvl w:val="0"/>
-                <w:numId w:val="6"/>
+              <w:t>Utilized my technical ability to gain access to software on library computers that would allow students to learn.</w:t>
+            </w:r>
+          </w:p>
+          <w:p>
+            <w:pPr>
+              <w:pStyle w:val="ListParagraph"/>
+              <w:numPr>
+                <w:ilvl w:val="0"/>
+                <w:numId w:val="7"/>
               </w:numPr>
               <w:ind w:left="360"/>
             </w:pPr>
             <w:r>
-              <w:t>Research additional material to teach for next week.</w:t>
-            </w:r>
-          </w:p>
-          <w:p/>
+              <w:t>Utilized my planning skills to schedule the additional workload into my schedule</w:t>
+            </w:r>
+            <w:r>
+              <w:t xml:space="preserve"> and align both teaching content for both locations in future</w:t>
+            </w:r>
+            <w:r>
+              <w:t>.</w:t>
+            </w:r>
+          </w:p>
         </w:tc>
       </w:tr>
       <w:tr>
@@ -888,7 +881,7 @@
           <w:p>
             <w:r>
               <w:lastRenderedPageBreak/>
-              <w:t>1 Sep 16</w:t>
+              <w:t>5 Sep 16</w:t>
             </w:r>
           </w:p>
         </w:tc>
@@ -898,10 +891,7 @@
           </w:tcPr>
           <w:p>
             <w:r>
-              <w:t xml:space="preserve">First </w:t>
-            </w:r>
-            <w:r>
-              <w:t>Weekly Linwood Coding Session. Taught subjects were:</w:t>
+              <w:t>Weekly Paisley Coding Session. Taught subjects were:</w:t>
             </w:r>
           </w:p>
           <w:p>
@@ -940,7 +930,6 @@
               <w:t>Technology Demo</w:t>
             </w:r>
           </w:p>
-          <w:p/>
         </w:tc>
         <w:tc>
           <w:tcPr>
@@ -958,7 +947,7 @@
           </w:p>
           <w:p>
             <w:r>
-              <w:t>Planning and Organisation</w:t>
+              <w:t>Presentation Skills</w:t>
             </w:r>
           </w:p>
         </w:tc>
@@ -971,44 +960,34 @@
               <w:pStyle w:val="ListParagraph"/>
               <w:numPr>
                 <w:ilvl w:val="0"/>
-                <w:numId w:val="7"/>
+                <w:numId w:val="6"/>
               </w:numPr>
               <w:ind w:left="360"/>
             </w:pPr>
             <w:r>
-              <w:t>Utilized my leadership skills to assist in the creation of a coding club in Linwood to better manage demand.</w:t>
-            </w:r>
-          </w:p>
-          <w:p>
-            <w:pPr>
-              <w:pStyle w:val="ListParagraph"/>
-              <w:numPr>
-                <w:ilvl w:val="0"/>
-                <w:numId w:val="7"/>
+              <w:t>Focused on teaching basic JavaScript arithmetic so students could understand basic math concepts in programming languages. (Technical Ability, Presentation Skills</w:t>
+            </w:r>
+            <w:r>
+              <w:t>, Leadership</w:t>
+            </w:r>
+            <w:r>
+              <w:t>)</w:t>
+            </w:r>
+          </w:p>
+          <w:p>
+            <w:pPr>
+              <w:pStyle w:val="ListParagraph"/>
+              <w:numPr>
+                <w:ilvl w:val="0"/>
+                <w:numId w:val="6"/>
               </w:numPr>
               <w:ind w:left="360"/>
             </w:pPr>
             <w:r>
-              <w:t>Utilized my technical ability to gain access to software on library computers that would allow students to learn.</w:t>
-            </w:r>
-          </w:p>
-          <w:p>
-            <w:pPr>
-              <w:pStyle w:val="ListParagraph"/>
-              <w:numPr>
-                <w:ilvl w:val="0"/>
-                <w:numId w:val="7"/>
-              </w:numPr>
-              <w:ind w:left="360"/>
-            </w:pPr>
-            <w:r>
-              <w:t>Utilized my planning skills to schedule the additional workload into my schedule</w:t>
-            </w:r>
-            <w:r>
-              <w:t xml:space="preserve"> and align both teaching content for both locations in future</w:t>
-            </w:r>
-            <w:r>
-              <w:t>.</w:t>
+              <w:t>Taught students how to deal with external JavaScript files.</w:t>
+            </w:r>
+            <w:r>
+              <w:t xml:space="preserve"> (Technical Ability)</w:t>
             </w:r>
           </w:p>
         </w:tc>
@@ -1023,7 +1002,7 @@
           </w:tcPr>
           <w:p>
             <w:r>
-              <w:t>5 Sep 16</w:t>
+              <w:t>8 Sep 16</w:t>
             </w:r>
           </w:p>
         </w:tc>
@@ -1033,7 +1012,7 @@
           </w:tcPr>
           <w:p>
             <w:r>
-              <w:t>Weekly Paisley Coding Session. Taught subjects were:</w:t>
+              <w:t>Weekly Linwood Coding Session. Taught subjects were:</w:t>
             </w:r>
           </w:p>
           <w:p>
@@ -1072,6 +1051,7 @@
               <w:t>Technology Demo</w:t>
             </w:r>
           </w:p>
+          <w:p/>
         </w:tc>
         <w:tc>
           <w:tcPr>
@@ -1089,16 +1069,6 @@
           </w:p>
           <w:p>
             <w:r>
-              <w:t>Planning and Organisation</w:t>
-            </w:r>
-          </w:p>
-          <w:p>
-            <w:r>
-              <w:t>Adaptability/Flexibility</w:t>
-            </w:r>
-          </w:p>
-          <w:p>
-            <w:r>
               <w:t>Presentation Skills</w:t>
             </w:r>
           </w:p>
@@ -1117,23 +1087,7 @@
               <w:ind w:left="360"/>
             </w:pPr>
             <w:r>
-              <w:t>Focused on teaching basic JavaScript arithmetic so students could understand basic math concepts in programming languages. (Technical Ability, Presentation Skills)</w:t>
-            </w:r>
-          </w:p>
-          <w:p>
-            <w:pPr>
-              <w:pStyle w:val="ListParagraph"/>
-              <w:numPr>
-                <w:ilvl w:val="0"/>
-                <w:numId w:val="6"/>
-              </w:numPr>
-              <w:ind w:left="360"/>
-            </w:pPr>
-            <w:r>
-              <w:t>Taught students how to deal with external JavaScript files.</w:t>
-            </w:r>
-            <w:r>
-              <w:t xml:space="preserve"> (Technical Ability)</w:t>
+              <w:t>Starting from this week the content was aligned with the Paisley Coding Dojo. So from this point onwards I will just say refer to the above as both clubs contained the same content.</w:t>
             </w:r>
           </w:p>
         </w:tc>
@@ -1148,7 +1102,7 @@
           </w:tcPr>
           <w:p>
             <w:r>
-              <w:t>8 Sep 16</w:t>
+              <w:t>12 Sep 16</w:t>
             </w:r>
           </w:p>
         </w:tc>
@@ -1158,7 +1112,7 @@
           </w:tcPr>
           <w:p>
             <w:r>
-              <w:t>Weekly Linwood Coding Session. Taught subjects were:</w:t>
+              <w:t>Weekly Paisley Coding Session. Taught subjects were:</w:t>
             </w:r>
           </w:p>
           <w:p>
@@ -1197,7 +1151,6 @@
               <w:t>Technology Demo</w:t>
             </w:r>
           </w:p>
-          <w:p/>
         </w:tc>
         <w:tc>
           <w:tcPr>
@@ -1205,21 +1158,11 @@
           </w:tcPr>
           <w:p>
             <w:r>
-              <w:t>Leadership,</w:t>
-            </w:r>
-          </w:p>
-          <w:p>
-            <w:r>
               <w:t>Technical Ability</w:t>
             </w:r>
           </w:p>
           <w:p>
             <w:r>
-              <w:t>Planning and Organisation</w:t>
-            </w:r>
-          </w:p>
-          <w:p>
-            <w:r>
               <w:t>Adaptability/Flexibility</w:t>
             </w:r>
           </w:p>
@@ -1243,7 +1186,32 @@
               <w:ind w:left="360"/>
             </w:pPr>
             <w:r>
-              <w:t>Starting from this week the content was aligned with the Paisley Coding Dojo. So from this point onwards I will just say refer to the above as both clubs contained the same content.</w:t>
+              <w:t>Used my presentation and technical skills to teach more html tags for writing web pages. I covered loading images, different styles of texts and video.</w:t>
+            </w:r>
+            <w:r>
+              <w:t xml:space="preserve"> </w:t>
+            </w:r>
+            <w:r>
+              <w:t>(Technical Ability &amp; Presentation Skills)</w:t>
+            </w:r>
+          </w:p>
+          <w:p>
+            <w:pPr>
+              <w:pStyle w:val="ListParagraph"/>
+              <w:numPr>
+                <w:ilvl w:val="0"/>
+                <w:numId w:val="6"/>
+              </w:numPr>
+              <w:ind w:left="360"/>
+            </w:pPr>
+            <w:r>
+              <w:t>I also taught how browsers</w:t>
+            </w:r>
+            <w:r>
+              <w:t xml:space="preserve"> are different and how it works</w:t>
+            </w:r>
+            <w:r>
+              <w:t>. (Adaptability/Flexibility)</w:t>
             </w:r>
           </w:p>
         </w:tc>
@@ -1258,7 +1226,7 @@
           </w:tcPr>
           <w:p>
             <w:r>
-              <w:t>12 Sep 16</w:t>
+              <w:t>15 Sep 16</w:t>
             </w:r>
           </w:p>
         </w:tc>
@@ -1268,7 +1236,7 @@
           </w:tcPr>
           <w:p>
             <w:r>
-              <w:t>Weekly Paisley Coding Session. Taught subjects were:</w:t>
+              <w:t>Weekly Linwood Coding Session. Taught subjects were:</w:t>
             </w:r>
           </w:p>
           <w:p>
@@ -1307,6 +1275,7 @@
               <w:t>Technology Demo</w:t>
             </w:r>
           </w:p>
+          <w:p/>
         </w:tc>
         <w:tc>
           <w:tcPr>
@@ -1314,21 +1283,11 @@
           </w:tcPr>
           <w:p>
             <w:r>
-              <w:t>Leadership,</w:t>
-            </w:r>
-          </w:p>
-          <w:p>
-            <w:r>
               <w:t>Technical Ability</w:t>
             </w:r>
           </w:p>
           <w:p>
             <w:r>
-              <w:t>Planning and Organisation</w:t>
-            </w:r>
-          </w:p>
-          <w:p>
-            <w:r>
               <w:t>Adaptability/Flexibility</w:t>
             </w:r>
           </w:p>
@@ -1352,20 +1311,7 @@
               <w:ind w:left="360"/>
             </w:pPr>
             <w:r>
-              <w:t>Used my presentation and technical skills to teach more html tags for writing web pages. I covered loading images, different styles of texts and video.</w:t>
-            </w:r>
-          </w:p>
-          <w:p>
-            <w:pPr>
-              <w:pStyle w:val="ListParagraph"/>
-              <w:numPr>
-                <w:ilvl w:val="0"/>
-                <w:numId w:val="6"/>
-              </w:numPr>
-              <w:ind w:left="360"/>
-            </w:pPr>
-            <w:r>
-              <w:t>I also taught how browsers are different and how it works.</w:t>
+              <w:t>Look above for content that was covered in this session.</w:t>
             </w:r>
           </w:p>
         </w:tc>
@@ -1380,7 +1326,7 @@
           </w:tcPr>
           <w:p>
             <w:r>
-              <w:t>15 Sep 16</w:t>
+              <w:t>19 Sep 16</w:t>
             </w:r>
           </w:p>
         </w:tc>
@@ -1390,7 +1336,7 @@
           </w:tcPr>
           <w:p>
             <w:r>
-              <w:t>Weekly Linwood Coding Session. Taught subjects were:</w:t>
+              <w:t>Weekly Paisley Coding Session. Taught subjects were:</w:t>
             </w:r>
           </w:p>
           <w:p>
@@ -1429,7 +1375,6 @@
               <w:t>Technology Demo</w:t>
             </w:r>
           </w:p>
-          <w:p/>
         </w:tc>
         <w:tc>
           <w:tcPr>
@@ -1437,21 +1382,11 @@
           </w:tcPr>
           <w:p>
             <w:r>
-              <w:t>Leadership,</w:t>
-            </w:r>
-          </w:p>
-          <w:p>
-            <w:r>
               <w:t>Technical Ability</w:t>
             </w:r>
           </w:p>
           <w:p>
             <w:r>
-              <w:t>Planning and Organisation</w:t>
-            </w:r>
-          </w:p>
-          <w:p>
-            <w:r>
               <w:t>Adaptability/Flexibility</w:t>
             </w:r>
           </w:p>
@@ -1475,7 +1410,29 @@
               <w:ind w:left="360"/>
             </w:pPr>
             <w:r>
-              <w:t>Look above for content that was covered in this session.</w:t>
+              <w:t>The focus of this week was to teach basic CSS concepts, selectors and properties as an example.</w:t>
+            </w:r>
+            <w:r>
+              <w:t xml:space="preserve"> </w:t>
+            </w:r>
+            <w:r>
+              <w:t>(Technical Ability &amp; Presentation Skills)</w:t>
+            </w:r>
+          </w:p>
+          <w:p>
+            <w:pPr>
+              <w:pStyle w:val="ListParagraph"/>
+              <w:numPr>
+                <w:ilvl w:val="0"/>
+                <w:numId w:val="6"/>
+              </w:numPr>
+              <w:ind w:left="360"/>
+            </w:pPr>
+            <w:r>
+              <w:t>Also taught students how to write styles in a separate file and load them using the link html element.</w:t>
+            </w:r>
+            <w:r>
+              <w:t xml:space="preserve"> (Adaptability/Flexibility)</w:t>
             </w:r>
           </w:p>
         </w:tc>
@@ -1491,7 +1448,7 @@
           <w:p>
             <w:r>
               <w:lastRenderedPageBreak/>
-              <w:t>19 Sep 16</w:t>
+              <w:t>22 Sep 16</w:t>
             </w:r>
           </w:p>
         </w:tc>
@@ -1501,7 +1458,7 @@
           </w:tcPr>
           <w:p>
             <w:r>
-              <w:t>Weekly Paisley Coding Session. Taught subjects were:</w:t>
+              <w:t>Weekly Linwood Coding Session. Taught subjects were:</w:t>
             </w:r>
           </w:p>
           <w:p>
@@ -1540,6 +1497,7 @@
               <w:t>Technology Demo</w:t>
             </w:r>
           </w:p>
+          <w:p/>
         </w:tc>
         <w:tc>
           <w:tcPr>
@@ -1547,21 +1505,11 @@
           </w:tcPr>
           <w:p>
             <w:r>
-              <w:t>Leadership,</w:t>
-            </w:r>
-          </w:p>
-          <w:p>
-            <w:r>
               <w:t>Technical Ability</w:t>
             </w:r>
           </w:p>
           <w:p>
             <w:r>
-              <w:t>Planning and Organisation</w:t>
-            </w:r>
-          </w:p>
-          <w:p>
-            <w:r>
               <w:t>Adaptability/Flexibility</w:t>
             </w:r>
           </w:p>
@@ -1585,20 +1533,7 @@
               <w:ind w:left="360"/>
             </w:pPr>
             <w:r>
-              <w:t>The focus of this week was to teach basic CSS concepts, selectors and properties as an example.</w:t>
-            </w:r>
-          </w:p>
-          <w:p>
-            <w:pPr>
-              <w:pStyle w:val="ListParagraph"/>
-              <w:numPr>
-                <w:ilvl w:val="0"/>
-                <w:numId w:val="6"/>
-              </w:numPr>
-              <w:ind w:left="360"/>
-            </w:pPr>
-            <w:r>
-              <w:t>Also taught students how to write styles in a separate file and load them using the link html element.</w:t>
+              <w:t>Look above for content that was covered in this session.</w:t>
             </w:r>
           </w:p>
         </w:tc>
@@ -1613,7 +1548,7 @@
           </w:tcPr>
           <w:p>
             <w:r>
-              <w:t>22 Sep 16</w:t>
+              <w:t>26 Sep 16</w:t>
             </w:r>
           </w:p>
         </w:tc>
@@ -1623,7 +1558,7 @@
           </w:tcPr>
           <w:p>
             <w:r>
-              <w:t>Weekly Linwood Coding Session. Taught subjects were:</w:t>
+              <w:t>Weekly Paisley Coding Session. Taught subjects were:</w:t>
             </w:r>
           </w:p>
           <w:p>
@@ -1662,7 +1597,6 @@
               <w:t>Technology Demo</w:t>
             </w:r>
           </w:p>
-          <w:p/>
         </w:tc>
         <w:tc>
           <w:tcPr>
@@ -1670,11 +1604,6 @@
           </w:tcPr>
           <w:p>
             <w:r>
-              <w:t>Leadership,</w:t>
-            </w:r>
-          </w:p>
-          <w:p>
-            <w:r>
               <w:t>Technical Ability</w:t>
             </w:r>
           </w:p>
@@ -1685,11 +1614,6 @@
           </w:p>
           <w:p>
             <w:r>
-              <w:t>Adaptability/Flexibility</w:t>
-            </w:r>
-          </w:p>
-          <w:p>
-            <w:r>
               <w:t>Presentation Skills</w:t>
             </w:r>
           </w:p>
@@ -1708,7 +1632,40 @@
               <w:ind w:left="360"/>
             </w:pPr>
             <w:r>
-              <w:t>Look above for content that was covered in this session.</w:t>
+              <w:t>Taught basic computer fundamentals files, folders, hardware, software.</w:t>
+            </w:r>
+            <w:r>
+              <w:t xml:space="preserve"> (Technical Ability &amp; Presentation Skills)</w:t>
+            </w:r>
+          </w:p>
+          <w:p>
+            <w:pPr>
+              <w:pStyle w:val="ListParagraph"/>
+              <w:numPr>
+                <w:ilvl w:val="0"/>
+                <w:numId w:val="6"/>
+              </w:numPr>
+              <w:ind w:left="360"/>
+            </w:pPr>
+            <w:r>
+              <w:t xml:space="preserve">Students had report a while ago that they wanted to be able to write games so I got students to download </w:t>
+            </w:r>
+            <w:proofErr w:type="spellStart"/>
+            <w:r>
+              <w:t>Phaser</w:t>
+            </w:r>
+            <w:proofErr w:type="spellEnd"/>
+            <w:r>
+              <w:t xml:space="preserve"> </w:t>
+            </w:r>
+            <w:r>
+              <w:t>so next week we would write basic web g</w:t>
+            </w:r>
+            <w:r>
+              <w:t>ames that would then go online.</w:t>
+            </w:r>
+            <w:r>
+              <w:t xml:space="preserve"> (Planning &amp; Organisation)</w:t>
             </w:r>
           </w:p>
         </w:tc>
@@ -1723,7 +1680,7 @@
           </w:tcPr>
           <w:p>
             <w:r>
-              <w:t>26 Sep 16</w:t>
+              <w:t>29 Sep 16</w:t>
             </w:r>
           </w:p>
         </w:tc>
@@ -1733,7 +1690,7 @@
           </w:tcPr>
           <w:p>
             <w:r>
-              <w:t>Weekly Paisley Coding Session. Taught subjects were:</w:t>
+              <w:t>Weekly Linwood Coding Session. Taught subjects were:</w:t>
             </w:r>
           </w:p>
           <w:p>
@@ -1772,6 +1729,7 @@
               <w:t>Technology Demo</w:t>
             </w:r>
           </w:p>
+          <w:p/>
         </w:tc>
         <w:tc>
           <w:tcPr>
@@ -1779,11 +1737,6 @@
           </w:tcPr>
           <w:p>
             <w:r>
-              <w:t>Leadership,</w:t>
-            </w:r>
-          </w:p>
-          <w:p>
-            <w:r>
               <w:t>Technical Ability</w:t>
             </w:r>
           </w:p>
@@ -1794,11 +1747,6 @@
           </w:p>
           <w:p>
             <w:r>
-              <w:t>Adaptability/Flexibility</w:t>
-            </w:r>
-          </w:p>
-          <w:p>
-            <w:r>
               <w:t>Presentation Skills</w:t>
             </w:r>
           </w:p>
@@ -1817,29 +1765,7 @@
               <w:ind w:left="360"/>
             </w:pPr>
             <w:r>
-              <w:t>Taught basic computer fundamentals files, folders, hardware, software.</w:t>
-            </w:r>
-          </w:p>
-          <w:p>
-            <w:pPr>
-              <w:pStyle w:val="ListParagraph"/>
-              <w:numPr>
-                <w:ilvl w:val="0"/>
-                <w:numId w:val="6"/>
-              </w:numPr>
-              <w:ind w:left="360"/>
-            </w:pPr>
-            <w:r>
-              <w:t xml:space="preserve">Students had report a while ago that they wanted to be able to write games so I got students to download </w:t>
-            </w:r>
-            <w:r>
-              <w:t xml:space="preserve">Phaser </w:t>
-            </w:r>
-            <w:r>
-              <w:t>so next week we would write basic web g</w:t>
-            </w:r>
-            <w:r>
-              <w:t>ames that would then go online.</w:t>
+              <w:t>Look above for content that was covered in this session.</w:t>
             </w:r>
           </w:p>
         </w:tc>
@@ -1854,7 +1780,7 @@
           </w:tcPr>
           <w:p>
             <w:r>
-              <w:t>29 Sep 16</w:t>
+              <w:t>3 Oct 16</w:t>
             </w:r>
           </w:p>
         </w:tc>
@@ -1864,7 +1790,7 @@
           </w:tcPr>
           <w:p>
             <w:r>
-              <w:t>Weekly Linwood Coding Session. Taught subjects were:</w:t>
+              <w:t>Weekly Paisley Coding Session. Taught subjects were:</w:t>
             </w:r>
           </w:p>
           <w:p>
@@ -1903,7 +1829,6 @@
               <w:t>Technology Demo</w:t>
             </w:r>
           </w:p>
-          <w:p/>
         </w:tc>
         <w:tc>
           <w:tcPr>
@@ -1911,29 +1836,19 @@
           </w:tcPr>
           <w:p>
             <w:r>
-              <w:t>Leadership,</w:t>
-            </w:r>
-          </w:p>
-          <w:p>
-            <w:r>
               <w:t>Technical Ability</w:t>
             </w:r>
           </w:p>
           <w:p>
             <w:r>
-              <w:t>Planning and Organisation</w:t>
-            </w:r>
-          </w:p>
-          <w:p>
-            <w:r>
-              <w:t>Adaptability/Flexibility</w:t>
-            </w:r>
-          </w:p>
-          <w:p>
-            <w:r>
               <w:t>Presentation Skills</w:t>
             </w:r>
           </w:p>
+          <w:p>
+            <w:r>
+              <w:t>Leadership</w:t>
+            </w:r>
+          </w:p>
         </w:tc>
         <w:tc>
           <w:tcPr>
@@ -1949,7 +1864,37 @@
               <w:ind w:left="360"/>
             </w:pPr>
             <w:r>
-              <w:t>Look above for content that was covered in this session.</w:t>
+              <w:t xml:space="preserve">This week we started part 1 of what </w:t>
+            </w:r>
+            <w:r>
+              <w:t>I had planned for a basic game.</w:t>
+            </w:r>
+            <w:r>
+              <w:t xml:space="preserve"> I had to teach what </w:t>
+            </w:r>
+            <w:proofErr w:type="spellStart"/>
+            <w:r>
+              <w:t>Phaser</w:t>
+            </w:r>
+            <w:proofErr w:type="spellEnd"/>
+            <w:r>
+              <w:t xml:space="preserve"> was and how to open up a canvas which would serve as the window for the basic game they would create.</w:t>
+            </w:r>
+            <w:r>
+              <w:t xml:space="preserve"> (Technical Ability &amp; Presentation)</w:t>
+            </w:r>
+          </w:p>
+          <w:p>
+            <w:pPr>
+              <w:pStyle w:val="ListParagraph"/>
+              <w:numPr>
+                <w:ilvl w:val="0"/>
+                <w:numId w:val="6"/>
+              </w:numPr>
+              <w:ind w:left="360"/>
+            </w:pPr>
+            <w:r>
+              <w:t>This was an excellent idea in retrospect and showed good leadership as I took my idea from concept into something workable. (Leadership)</w:t>
             </w:r>
           </w:p>
         </w:tc>
@@ -1964,7 +1909,7 @@
           </w:tcPr>
           <w:p>
             <w:r>
-              <w:t>3 Oct 16</w:t>
+              <w:t>6 Oct 16</w:t>
             </w:r>
           </w:p>
         </w:tc>
@@ -1974,7 +1919,7 @@
           </w:tcPr>
           <w:p>
             <w:r>
-              <w:t>Weekly Paisley Coding Session. Taught subjects were:</w:t>
+              <w:t>Weekly Linwood Coding Session. Taught subjects were:</w:t>
             </w:r>
           </w:p>
           <w:p>
@@ -2013,6 +1958,7 @@
               <w:t>Technology Demo</w:t>
             </w:r>
           </w:p>
+          <w:p/>
         </w:tc>
         <w:tc>
           <w:tcPr>
@@ -2020,29 +1966,19 @@
           </w:tcPr>
           <w:p>
             <w:r>
-              <w:t>Leadership,</w:t>
-            </w:r>
-          </w:p>
-          <w:p>
-            <w:r>
               <w:t>Technical Ability</w:t>
             </w:r>
           </w:p>
           <w:p>
             <w:r>
-              <w:t>Planning and Organisation</w:t>
-            </w:r>
-          </w:p>
-          <w:p>
-            <w:r>
-              <w:t>Adaptability/Flexibility</w:t>
-            </w:r>
-          </w:p>
-          <w:p>
-            <w:r>
               <w:t>Presentation Skills</w:t>
             </w:r>
           </w:p>
+          <w:p>
+            <w:r>
+              <w:t>Leadership</w:t>
+            </w:r>
+          </w:p>
         </w:tc>
         <w:tc>
           <w:tcPr>
@@ -2058,7 +1994,7 @@
               <w:ind w:left="360"/>
             </w:pPr>
             <w:r>
-              <w:t>This week we started part 1 of what I had planned for a basic game. FO I had to teach what Phaser was and how to open up a canvas which would serve as the window for the basic game they would create.</w:t>
+              <w:t>Look above for content that was covered in this session.</w:t>
             </w:r>
           </w:p>
         </w:tc>
@@ -2074,7 +2010,7 @@
           <w:p>
             <w:r>
               <w:lastRenderedPageBreak/>
-              <w:t>6 Oct 16</w:t>
+              <w:t>10 Oct 16</w:t>
             </w:r>
           </w:p>
         </w:tc>
@@ -2084,7 +2020,7 @@
           </w:tcPr>
           <w:p>
             <w:r>
-              <w:t>Weekly Linwood Coding Session. Taught subjects were:</w:t>
+              <w:t>Weekly Paisley Coding Session. Taught subjects were:</w:t>
             </w:r>
           </w:p>
           <w:p>
@@ -2123,7 +2059,6 @@
               <w:t>Technology Demo</w:t>
             </w:r>
           </w:p>
-          <w:p/>
         </w:tc>
         <w:tc>
           <w:tcPr>
@@ -2131,27 +2066,22 @@
           </w:tcPr>
           <w:p>
             <w:r>
-              <w:t>Leadership,</w:t>
-            </w:r>
-          </w:p>
-          <w:p>
-            <w:r>
               <w:t>Technical Ability</w:t>
             </w:r>
           </w:p>
           <w:p>
             <w:r>
+              <w:t>Presentation Skills</w:t>
+            </w:r>
+          </w:p>
+          <w:p>
+            <w:r>
               <w:t>Planning and Organisation</w:t>
             </w:r>
           </w:p>
           <w:p>
             <w:r>
-              <w:t>Adaptability/Flexibility</w:t>
-            </w:r>
-          </w:p>
-          <w:p>
-            <w:r>
-              <w:t>Presentation Skills</w:t>
+              <w:t>Leadership</w:t>
             </w:r>
           </w:p>
         </w:tc>
@@ -2169,7 +2099,53 @@
               <w:ind w:left="360"/>
             </w:pPr>
             <w:r>
-              <w:t>Look above for content that was covered in this session.</w:t>
+              <w:t xml:space="preserve">This week continued from part one by adding code that allowed the students to load assets from disk and </w:t>
+            </w:r>
+            <w:r>
+              <w:t>enable physics in their game.</w:t>
+            </w:r>
+            <w:r>
+              <w:t xml:space="preserve"> (Presentation Skills &amp;</w:t>
+            </w:r>
+            <w:r>
+              <w:t xml:space="preserve"> </w:t>
+            </w:r>
+            <w:r>
+              <w:t>Planning and Organisation</w:t>
+            </w:r>
+            <w:r>
+              <w:t>)</w:t>
+            </w:r>
+          </w:p>
+          <w:p>
+            <w:pPr>
+              <w:pStyle w:val="ListParagraph"/>
+              <w:numPr>
+                <w:ilvl w:val="0"/>
+                <w:numId w:val="6"/>
+              </w:numPr>
+              <w:ind w:left="360"/>
+            </w:pPr>
+            <w:r>
+              <w:t>I also took spare time to take the initiative to cover user</w:t>
+            </w:r>
+            <w:r>
+              <w:t xml:space="preserve"> input so </w:t>
+            </w:r>
+            <w:r>
+              <w:t>students</w:t>
+            </w:r>
+            <w:r>
+              <w:t xml:space="preserve"> could move images on screen by the end of the lesson</w:t>
+            </w:r>
+            <w:r>
+              <w:t xml:space="preserve"> with keyboard or mouse input</w:t>
+            </w:r>
+            <w:r>
+              <w:t>.</w:t>
+            </w:r>
+            <w:r>
+              <w:t xml:space="preserve"> (Leadership &amp; Technical Ability)</w:t>
             </w:r>
           </w:p>
         </w:tc>
@@ -2184,7 +2160,7 @@
           </w:tcPr>
           <w:p>
             <w:r>
-              <w:t>10 Oct 16</w:t>
+              <w:t>13 Oct 16</w:t>
             </w:r>
           </w:p>
         </w:tc>
@@ -2194,7 +2170,7 @@
           </w:tcPr>
           <w:p>
             <w:r>
-              <w:t>Weekly Paisley Coding Session. Taught subjects were:</w:t>
+              <w:t>Weekly Linwood Coding Session. Taught subjects were:</w:t>
             </w:r>
           </w:p>
           <w:p>
@@ -2233,6 +2209,7 @@
               <w:t>Technology Demo</w:t>
             </w:r>
           </w:p>
+          <w:p/>
         </w:tc>
         <w:tc>
           <w:tcPr>
@@ -2240,27 +2217,22 @@
           </w:tcPr>
           <w:p>
             <w:r>
-              <w:t>Leadership,</w:t>
-            </w:r>
-          </w:p>
-          <w:p>
-            <w:r>
               <w:t>Technical Ability</w:t>
             </w:r>
           </w:p>
           <w:p>
             <w:r>
+              <w:t>Presentation Skills</w:t>
+            </w:r>
+          </w:p>
+          <w:p>
+            <w:r>
               <w:t>Planning and Organisation</w:t>
             </w:r>
           </w:p>
           <w:p>
             <w:r>
-              <w:t>Adaptability/Flexibility</w:t>
-            </w:r>
-          </w:p>
-          <w:p>
-            <w:r>
-              <w:t>Presentation Skills</w:t>
+              <w:t>Leadership</w:t>
             </w:r>
           </w:p>
         </w:tc>
@@ -2278,23 +2250,7 @@
               <w:ind w:left="360"/>
             </w:pPr>
             <w:r>
-              <w:t xml:space="preserve">This week continued from part one by adding code that allowed the students to load assets from disk and </w:t>
-            </w:r>
-            <w:r>
-              <w:t>enable physics in their game.</w:t>
-            </w:r>
-          </w:p>
-          <w:p>
-            <w:pPr>
-              <w:pStyle w:val="ListParagraph"/>
-              <w:numPr>
-                <w:ilvl w:val="0"/>
-                <w:numId w:val="6"/>
-              </w:numPr>
-              <w:ind w:left="360"/>
-            </w:pPr>
-            <w:r>
-              <w:t>We also covered input so users could move images on screen by the end of the lesson.</w:t>
+              <w:t>Look above for content that was covered in this session.</w:t>
             </w:r>
           </w:p>
         </w:tc>
@@ -2309,7 +2265,7 @@
           </w:tcPr>
           <w:p>
             <w:r>
-              <w:t>13 Oct 16</w:t>
+              <w:t>17 Oct 2016</w:t>
             </w:r>
           </w:p>
         </w:tc>
@@ -2319,7 +2275,7 @@
           </w:tcPr>
           <w:p>
             <w:r>
-              <w:t>Weekly Linwood Coding Session. Taught subjects were:</w:t>
+              <w:t>Weekly Paisley Coding Session. Taught subjects were:</w:t>
             </w:r>
           </w:p>
           <w:p>
@@ -2358,7 +2314,6 @@
               <w:t>Technology Demo</w:t>
             </w:r>
           </w:p>
-          <w:p/>
         </w:tc>
         <w:tc>
           <w:tcPr>
@@ -2366,27 +2321,22 @@
           </w:tcPr>
           <w:p>
             <w:r>
-              <w:t>Leadership,</w:t>
-            </w:r>
-          </w:p>
-          <w:p>
-            <w:r>
               <w:t>Technical Ability</w:t>
             </w:r>
           </w:p>
           <w:p>
             <w:r>
+              <w:t>Presentation Skills</w:t>
+            </w:r>
+          </w:p>
+          <w:p>
+            <w:r>
               <w:t>Planning and Organisation</w:t>
             </w:r>
           </w:p>
           <w:p>
             <w:r>
-              <w:t>Adaptability/Flexibility</w:t>
-            </w:r>
-          </w:p>
-          <w:p>
-            <w:r>
-              <w:t>Presentation Skills</w:t>
+              <w:t>Leadership</w:t>
             </w:r>
           </w:p>
         </w:tc>
@@ -2404,7 +2354,69 @@
               <w:ind w:left="360"/>
             </w:pPr>
             <w:r>
-              <w:t>Look above for content that was covered in this session.</w:t>
+              <w:t xml:space="preserve">Final part of the 3 </w:t>
+            </w:r>
+            <w:r>
+              <w:t xml:space="preserve">week </w:t>
+            </w:r>
+            <w:proofErr w:type="spellStart"/>
+            <w:r>
+              <w:t>P</w:t>
+            </w:r>
+            <w:r>
+              <w:t>h</w:t>
+            </w:r>
+            <w:bookmarkStart w:id="0" w:name="_GoBack"/>
+            <w:bookmarkEnd w:id="0"/>
+            <w:r>
+              <w:t>aser</w:t>
+            </w:r>
+            <w:proofErr w:type="spellEnd"/>
+            <w:r>
+              <w:t xml:space="preserve"> project</w:t>
+            </w:r>
+            <w:r>
+              <w:t>,</w:t>
+            </w:r>
+            <w:r>
+              <w:t xml:space="preserve"> where we aimed</w:t>
+            </w:r>
+            <w:r>
+              <w:t xml:space="preserve"> to add the gameplay where people had to move the object as fast as possible.</w:t>
+            </w:r>
+            <w:r>
+              <w:t xml:space="preserve"> (Technical Ability, </w:t>
+            </w:r>
+            <w:r>
+              <w:t>Panning &amp; Organisation, Presentation Skills</w:t>
+            </w:r>
+            <w:r>
+              <w:t>)</w:t>
+            </w:r>
+          </w:p>
+          <w:p>
+            <w:pPr>
+              <w:pStyle w:val="ListParagraph"/>
+              <w:numPr>
+                <w:ilvl w:val="0"/>
+                <w:numId w:val="6"/>
+              </w:numPr>
+              <w:ind w:left="360"/>
+            </w:pPr>
+            <w:r>
+              <w:t>All games were then loaded onto my personal server</w:t>
+            </w:r>
+            <w:r>
+              <w:t xml:space="preserve"> so they could view it online</w:t>
+            </w:r>
+            <w:r>
+              <w:t>, and idea that was thought of last minute and I decided to do myself so students were satisfied</w:t>
+            </w:r>
+            <w:r>
+              <w:t>.</w:t>
+            </w:r>
+            <w:r>
+              <w:t xml:space="preserve"> (Adaptability, Leadership)</w:t>
             </w:r>
           </w:p>
         </w:tc>
@@ -2419,7 +2431,7 @@
           </w:tcPr>
           <w:p>
             <w:r>
-              <w:t>17 Oct 2016</w:t>
+              <w:t>20 Oct 2016</w:t>
             </w:r>
           </w:p>
         </w:tc>
@@ -2429,7 +2441,7 @@
           </w:tcPr>
           <w:p>
             <w:r>
-              <w:t>Weekly Paisley Coding Session. Taught subjects were:</w:t>
+              <w:t>Weekly Linwood Coding Session. Taught subjects were:</w:t>
             </w:r>
           </w:p>
           <w:p>
@@ -2468,6 +2480,7 @@
               <w:t>Technology Demo</w:t>
             </w:r>
           </w:p>
+          <w:p/>
         </w:tc>
         <w:tc>
           <w:tcPr>
@@ -2475,27 +2488,22 @@
           </w:tcPr>
           <w:p>
             <w:r>
-              <w:t>Leadership,</w:t>
-            </w:r>
-          </w:p>
-          <w:p>
-            <w:r>
               <w:t>Technical Ability</w:t>
             </w:r>
           </w:p>
           <w:p>
             <w:r>
+              <w:t>Presentation Skills</w:t>
+            </w:r>
+          </w:p>
+          <w:p>
+            <w:r>
               <w:t>Planning and Organisation</w:t>
             </w:r>
           </w:p>
           <w:p>
             <w:r>
-              <w:t>Adaptability/Flexibility</w:t>
-            </w:r>
-          </w:p>
-          <w:p>
-            <w:r>
-              <w:t>Presentation Skills</w:t>
+              <w:t>Leadership</w:t>
             </w:r>
           </w:p>
         </w:tc>
@@ -2513,35 +2521,8 @@
               <w:ind w:left="360"/>
             </w:pPr>
             <w:r>
-              <w:t>Final part of the 3 week phaser project</w:t>
-            </w:r>
-            <w:r>
-              <w:t>,</w:t>
-            </w:r>
-            <w:r>
-              <w:t xml:space="preserve"> where we aimed</w:t>
-            </w:r>
-            <w:r>
-              <w:t xml:space="preserve"> to add the gameplay where people had to move the object as fast as possible.</w:t>
-            </w:r>
-          </w:p>
-          <w:p>
-            <w:pPr>
-              <w:pStyle w:val="ListParagraph"/>
-              <w:numPr>
-                <w:ilvl w:val="0"/>
-                <w:numId w:val="6"/>
-              </w:numPr>
-              <w:ind w:left="360"/>
-            </w:pPr>
-            <w:r>
-              <w:t>All games were then loaded onto my personal server</w:t>
-            </w:r>
-            <w:r>
-              <w:t xml:space="preserve"> so they could view it online.</w:t>
-            </w:r>
-            <w:bookmarkStart w:id="0" w:name="_GoBack"/>
-            <w:bookmarkEnd w:id="0"/>
+              <w:t>Look above for content that was covered in this session.</w:t>
+            </w:r>
           </w:p>
         </w:tc>
       </w:tr>
@@ -2555,7 +2536,7 @@
           </w:tcPr>
           <w:p>
             <w:r>
-              <w:t>20 Oct 2016</w:t>
+              <w:t>24 Oct 2016</w:t>
             </w:r>
           </w:p>
         </w:tc>
@@ -2565,7 +2546,7 @@
           </w:tcPr>
           <w:p>
             <w:r>
-              <w:t>Weekly Linwood Coding Session. Taught subjects were:</w:t>
+              <w:t>Weekly Paisley Coding Session. Taught subjects were:</w:t>
             </w:r>
           </w:p>
           <w:p>
@@ -2604,7 +2585,6 @@
               <w:t>Technology Demo</w:t>
             </w:r>
           </w:p>
-          <w:p/>
         </w:tc>
         <w:tc>
           <w:tcPr>
@@ -2622,11 +2602,6 @@
           </w:p>
           <w:p>
             <w:r>
-              <w:t>Planning and Organisation</w:t>
-            </w:r>
-          </w:p>
-          <w:p>
-            <w:r>
               <w:t>Adaptability/Flexibility</w:t>
             </w:r>
           </w:p>
@@ -2650,7 +2625,26 @@
               <w:ind w:left="360"/>
             </w:pPr>
             <w:r>
-              <w:t>Look above for content that was covered in this session.</w:t>
+              <w:t>Constructed a little JavaScript library that would allow students to create simple jump scares for Halloween. (Technical Ability)</w:t>
+            </w:r>
+          </w:p>
+          <w:p>
+            <w:pPr>
+              <w:pStyle w:val="ListParagraph"/>
+              <w:numPr>
+                <w:ilvl w:val="0"/>
+                <w:numId w:val="6"/>
+              </w:numPr>
+              <w:ind w:left="360"/>
+            </w:pPr>
+            <w:r>
+              <w:t>Game several tutorials on how to use the above mentioned framework so students all had their own jump scare website. (Presentation Skills, Adaptability</w:t>
+            </w:r>
+            <w:r>
+              <w:t>, Leadership</w:t>
+            </w:r>
+            <w:r>
+              <w:t>)</w:t>
             </w:r>
           </w:p>
         </w:tc>
@@ -2666,7 +2660,7 @@
           <w:p>
             <w:r>
               <w:lastRenderedPageBreak/>
-              <w:t>24 Oct 2016</w:t>
+              <w:t>27 Oct 2016</w:t>
             </w:r>
           </w:p>
         </w:tc>
@@ -2676,7 +2670,7 @@
           </w:tcPr>
           <w:p>
             <w:r>
-              <w:t>Weekly Paisley Coding Session. Taught subjects were:</w:t>
+              <w:t>Weekly Linwood Coding Session. Taught subjects were:</w:t>
             </w:r>
           </w:p>
           <w:p>
@@ -2715,6 +2709,7 @@
               <w:t>Technology Demo</w:t>
             </w:r>
           </w:p>
+          <w:p/>
         </w:tc>
         <w:tc>
           <w:tcPr>
@@ -2732,11 +2727,6 @@
           </w:p>
           <w:p>
             <w:r>
-              <w:t>Planning and Organisation</w:t>
-            </w:r>
-          </w:p>
-          <w:p>
-            <w:r>
               <w:t>Adaptability/Flexibility</w:t>
             </w:r>
           </w:p>
@@ -2760,20 +2750,7 @@
               <w:ind w:left="360"/>
             </w:pPr>
             <w:r>
-              <w:t>Constructed a little JavaScript library that would allow students to create simple jump scares for Halloween. (Technical Ability)</w:t>
-            </w:r>
-          </w:p>
-          <w:p>
-            <w:pPr>
-              <w:pStyle w:val="ListParagraph"/>
-              <w:numPr>
-                <w:ilvl w:val="0"/>
-                <w:numId w:val="6"/>
-              </w:numPr>
-              <w:ind w:left="360"/>
-            </w:pPr>
-            <w:r>
-              <w:t>Game several tutorials on how to use the above mentioned framework so students all had their own jump scare website. (Presentation Skills, Adaptability)</w:t>
+              <w:t>Look above for content that was covered in this session.</w:t>
             </w:r>
           </w:p>
         </w:tc>
@@ -2788,7 +2765,7 @@
           </w:tcPr>
           <w:p>
             <w:r>
-              <w:t>27 Oct 2016</w:t>
+              <w:t>31 Oct 2016</w:t>
             </w:r>
           </w:p>
         </w:tc>
@@ -2798,7 +2775,7 @@
           </w:tcPr>
           <w:p>
             <w:r>
-              <w:t>Weekly Linwood Coding Session. Taught subjects were:</w:t>
+              <w:t>Weekly Paisley Coding Session. Taught subjects were:</w:t>
             </w:r>
           </w:p>
           <w:p>
@@ -2837,7 +2814,6 @@
               <w:t>Technology Demo</w:t>
             </w:r>
           </w:p>
-          <w:p/>
         </w:tc>
         <w:tc>
           <w:tcPr>
@@ -2855,16 +2831,6 @@
           </w:p>
           <w:p>
             <w:r>
-              <w:t>Planning and Organisation</w:t>
-            </w:r>
-          </w:p>
-          <w:p>
-            <w:r>
-              <w:t>Adaptability/Flexibility</w:t>
-            </w:r>
-          </w:p>
-          <w:p>
-            <w:r>
               <w:t>Presentation Skills</w:t>
             </w:r>
           </w:p>
@@ -2883,119 +2849,7 @@
               <w:ind w:left="360"/>
             </w:pPr>
             <w:r>
-              <w:t>Look above for content that was covered in this session.</w:t>
-            </w:r>
-          </w:p>
-        </w:tc>
-      </w:tr>
-      <w:tr>
-        <w:trPr>
-          <w:trHeight w:val="1608"/>
-        </w:trPr>
-        <w:tc>
-          <w:tcPr>
-            <w:tcW w:w="1230" w:type="dxa"/>
-          </w:tcPr>
-          <w:p>
-            <w:r>
-              <w:t>31 Oct 2016</w:t>
-            </w:r>
-          </w:p>
-        </w:tc>
-        <w:tc>
-          <w:tcPr>
-            <w:tcW w:w="3131" w:type="dxa"/>
-          </w:tcPr>
-          <w:p>
-            <w:r>
-              <w:t>Weekly Paisley Coding Session. Taught subjects were:</w:t>
-            </w:r>
-          </w:p>
-          <w:p>
-            <w:pPr>
-              <w:pStyle w:val="ListParagraph"/>
-              <w:numPr>
-                <w:ilvl w:val="0"/>
-                <w:numId w:val="5"/>
-              </w:numPr>
-            </w:pPr>
-            <w:r>
-              <w:t>Scratch</w:t>
-            </w:r>
-          </w:p>
-          <w:p>
-            <w:pPr>
-              <w:pStyle w:val="ListParagraph"/>
-              <w:numPr>
-                <w:ilvl w:val="0"/>
-                <w:numId w:val="5"/>
-              </w:numPr>
-            </w:pPr>
-            <w:r>
-              <w:t>Web Development</w:t>
-            </w:r>
-          </w:p>
-          <w:p>
-            <w:pPr>
-              <w:pStyle w:val="ListParagraph"/>
-              <w:numPr>
-                <w:ilvl w:val="0"/>
-                <w:numId w:val="5"/>
-              </w:numPr>
-            </w:pPr>
-            <w:r>
-              <w:t>Technology Demo</w:t>
-            </w:r>
-          </w:p>
-        </w:tc>
-        <w:tc>
-          <w:tcPr>
-            <w:tcW w:w="2977" w:type="dxa"/>
-          </w:tcPr>
-          <w:p>
-            <w:r>
-              <w:t>Leadership,</w:t>
-            </w:r>
-          </w:p>
-          <w:p>
-            <w:r>
-              <w:t>Technical Ability</w:t>
-            </w:r>
-          </w:p>
-          <w:p>
-            <w:r>
-              <w:t>Planning and Organisation</w:t>
-            </w:r>
-          </w:p>
-          <w:p>
-            <w:r>
-              <w:t>Adaptability/Flexibility</w:t>
-            </w:r>
-          </w:p>
-          <w:p>
-            <w:r>
-              <w:t>Presentation Skills</w:t>
-            </w:r>
-          </w:p>
-        </w:tc>
-        <w:tc>
-          <w:tcPr>
-            <w:tcW w:w="6945" w:type="dxa"/>
-          </w:tcPr>
-          <w:p>
-            <w:pPr>
-              <w:pStyle w:val="ListParagraph"/>
-              <w:numPr>
-                <w:ilvl w:val="0"/>
-                <w:numId w:val="6"/>
-              </w:numPr>
-              <w:ind w:left="360"/>
-            </w:pPr>
-            <w:r>
-              <w:t>Final lesson</w:t>
-            </w:r>
-            <w:r>
-              <w:t xml:space="preserve"> in October looked at CSS so students could style their websites. (Technical Ability)</w:t>
+              <w:t>Final lesson in October looked at CSS so students could style their websites. (Technical Ability)</w:t>
             </w:r>
           </w:p>
           <w:p>
@@ -3021,6 +2875,9 @@
         </w:rPr>
       </w:pPr>
     </w:p>
+    <w:p/>
+    <w:p/>
+    <w:p/>
     <w:p/>
     <w:p/>
     <w:p/>
@@ -5195,16 +5052,7 @@
         <w:sz w:val="48"/>
         <w:szCs w:val="48"/>
       </w:rPr>
-      <w:t>–</w:t>
-    </w:r>
-    <w:r>
-      <w:rPr>
-        <w:rFonts w:cs="Arial"/>
-        <w:b/>
-        <w:sz w:val="48"/>
-        <w:szCs w:val="48"/>
-      </w:rPr>
-      <w:t>&gt;</w:t>
+      <w:t>till</w:t>
     </w:r>
     <w:r>
       <w:rPr>
@@ -6878,7 +6726,7 @@
 </file>
 
 <file path=customXml/itemProps1.xml><?xml version="1.0" encoding="utf-8"?>
-<ds:datastoreItem xmlns:ds="http://schemas.openxmlformats.org/officeDocument/2006/customXml" ds:itemID="{33ADF19F-2E50-42FE-BC4E-407E7F3D5021}">
+<ds:datastoreItem xmlns:ds="http://schemas.openxmlformats.org/officeDocument/2006/customXml" ds:itemID="{6B616DF7-69B7-4E75-9B17-006B6E5988B2}">
   <ds:schemaRefs>
     <ds:schemaRef ds:uri="http://schemas.openxmlformats.org/officeDocument/2006/bibliography"/>
   </ds:schemaRefs>

</xml_diff>

<commit_message>
final reviewed ready for submission
</commit_message>
<xml_diff>
--- a/VRA Skills Activity Review Form .docx
+++ b/VRA Skills Activity Review Form .docx
@@ -59,13 +59,8 @@
         <w:t xml:space="preserve">: </w:t>
       </w:r>
       <w:r>
-        <w:t xml:space="preserve">YMCA / </w:t>
+        <w:t>YMCA / CoderDojo</w:t>
       </w:r>
-      <w:proofErr w:type="spellStart"/>
-      <w:r>
-        <w:t>CoderDojo</w:t>
-      </w:r>
-      <w:proofErr w:type="spellEnd"/>
     </w:p>
     <w:tbl>
       <w:tblPr>
@@ -546,7 +541,19 @@
               <w:ind w:left="360"/>
             </w:pPr>
             <w:r>
-              <w:t xml:space="preserve">Second week where to be better prepared I had brought pre created learning material for students to study from. (Planning </w:t>
+              <w:t xml:space="preserve">Second week </w:t>
+            </w:r>
+            <w:r>
+              <w:t xml:space="preserve">I was </w:t>
+            </w:r>
+            <w:r>
+              <w:t>better prepared</w:t>
+            </w:r>
+            <w:r>
+              <w:t xml:space="preserve"> as</w:t>
+            </w:r>
+            <w:r>
+              <w:t xml:space="preserve"> I had brought pre created learning material for students to study from. (Planning </w:t>
             </w:r>
             <w:r>
               <w:t>&amp;</w:t>
@@ -714,10 +721,25 @@
               <w:ind w:left="360"/>
             </w:pPr>
             <w:r>
-              <w:t>Delivered lecture on basic internet fundamentals</w:t>
-            </w:r>
-            <w:r>
-              <w:t xml:space="preserve"> after which I took students websites and put them onto my own server so they could access them using web browser. (Technical Ability, Presentation Skills, Leadership)</w:t>
+              <w:t>Delivered</w:t>
+            </w:r>
+            <w:r>
+              <w:t xml:space="preserve"> a</w:t>
+            </w:r>
+            <w:r>
+              <w:t xml:space="preserve"> lecture on basic internet fundamentals</w:t>
+            </w:r>
+            <w:r>
+              <w:t xml:space="preserve">, then </w:t>
+            </w:r>
+            <w:r>
+              <w:t xml:space="preserve">I took students websites and put them onto my own server so they could access them using </w:t>
+            </w:r>
+            <w:r>
+              <w:t xml:space="preserve">a </w:t>
+            </w:r>
+            <w:r>
+              <w:t>web browser. (Technical Ability, Presentation Skills, Leadership)</w:t>
             </w:r>
           </w:p>
           <w:p>
@@ -984,7 +1006,13 @@
               <w:ind w:left="360"/>
             </w:pPr>
             <w:r>
-              <w:t>Taught students how to deal with external JavaScript files.</w:t>
+              <w:t>Taught students how to deal with external JavaScript files</w:t>
+            </w:r>
+            <w:r>
+              <w:t xml:space="preserve"> so students could better organise their projects</w:t>
+            </w:r>
+            <w:r>
+              <w:t>.</w:t>
             </w:r>
             <w:r>
               <w:t xml:space="preserve"> (Technical Ability)</w:t>
@@ -1186,13 +1214,16 @@
               <w:ind w:left="360"/>
             </w:pPr>
             <w:r>
-              <w:t>Used my presentation and technical skills to teach more html tags for writing web pages. I covered loading images, different styles of texts and video.</w:t>
-            </w:r>
-            <w:r>
-              <w:t xml:space="preserve"> </w:t>
-            </w:r>
-            <w:r>
-              <w:t>(Technical Ability &amp; Presentation Skills)</w:t>
+              <w:t xml:space="preserve">Used my presentation and technical skills to teach more html tags for writing web pages. I covered loading images, different styles of </w:t>
+            </w:r>
+            <w:r>
+              <w:t>text</w:t>
+            </w:r>
+            <w:r>
+              <w:t xml:space="preserve"> and video.</w:t>
+            </w:r>
+            <w:r>
+              <w:t xml:space="preserve"> (Technical Ability &amp; Presentation Skills)</w:t>
             </w:r>
           </w:p>
           <w:p>
@@ -1209,6 +1240,9 @@
             </w:r>
             <w:r>
               <w:t xml:space="preserve"> are different and how it works</w:t>
+            </w:r>
+            <w:r>
+              <w:t xml:space="preserve"> as was requested of me on the day</w:t>
             </w:r>
             <w:r>
               <w:t>. (Adaptability/Flexibility)</w:t>
@@ -1311,7 +1345,7 @@
               <w:ind w:left="360"/>
             </w:pPr>
             <w:r>
-              <w:t>Look above for content that was covered in this session.</w:t>
+              <w:t>Look above for my reflection of this session.</w:t>
             </w:r>
           </w:p>
         </w:tc>
@@ -1413,10 +1447,7 @@
               <w:t>The focus of this week was to teach basic CSS concepts, selectors and properties as an example.</w:t>
             </w:r>
             <w:r>
-              <w:t xml:space="preserve"> </w:t>
-            </w:r>
-            <w:r>
-              <w:t>(Technical Ability &amp; Presentation Skills)</w:t>
+              <w:t xml:space="preserve"> (Technical Ability &amp; Presentation Skills)</w:t>
             </w:r>
           </w:p>
           <w:p>
@@ -1429,7 +1460,13 @@
               <w:ind w:left="360"/>
             </w:pPr>
             <w:r>
-              <w:t>Also taught students how to write styles in a separate file and load them using the link html element.</w:t>
+              <w:t>Also taught students how to write styles in a separate file and load them using the link html element</w:t>
+            </w:r>
+            <w:r>
+              <w:t xml:space="preserve"> so they could have cleaner projects</w:t>
+            </w:r>
+            <w:r>
+              <w:t>.</w:t>
             </w:r>
             <w:r>
               <w:t xml:space="preserve"> (Adaptability/Flexibility)</w:t>
@@ -1533,7 +1570,7 @@
               <w:ind w:left="360"/>
             </w:pPr>
             <w:r>
-              <w:t>Look above for content that was covered in this session.</w:t>
+              <w:t>Look above for my reflection of this session.</w:t>
             </w:r>
           </w:p>
         </w:tc>
@@ -1632,7 +1669,13 @@
               <w:ind w:left="360"/>
             </w:pPr>
             <w:r>
-              <w:t>Taught basic computer fundamentals files, folders, hardware, software.</w:t>
+              <w:t>Taught basic computer fundamentals</w:t>
+            </w:r>
+            <w:r>
+              <w:t>:</w:t>
+            </w:r>
+            <w:r>
+              <w:t xml:space="preserve"> files, folders, hardware, software.</w:t>
             </w:r>
             <w:r>
               <w:t xml:space="preserve"> (Technical Ability &amp; Presentation Skills)</w:t>
@@ -1648,21 +1691,22 @@
               <w:ind w:left="360"/>
             </w:pPr>
             <w:r>
-              <w:t xml:space="preserve">Students had report a while ago that they wanted to be able to write games so I got students to download </w:t>
-            </w:r>
-            <w:proofErr w:type="spellStart"/>
-            <w:r>
-              <w:t>Phaser</w:t>
-            </w:r>
-            <w:proofErr w:type="spellEnd"/>
-            <w:r>
-              <w:t xml:space="preserve"> </w:t>
+              <w:t>Students had report</w:t>
+            </w:r>
+            <w:r>
+              <w:t>ed</w:t>
+            </w:r>
+            <w:r>
+              <w:t xml:space="preserve"> a while ago that they wanted to be able to write games so I got students to download </w:t>
+            </w:r>
+            <w:r>
+              <w:t xml:space="preserve">Phaser </w:t>
             </w:r>
             <w:r>
               <w:t>so next week we would write basic web g</w:t>
             </w:r>
             <w:r>
-              <w:t>ames that would then go online.</w:t>
+              <w:t>ames.</w:t>
             </w:r>
             <w:r>
               <w:t xml:space="preserve"> (Planning &amp; Organisation)</w:t>
@@ -1765,7 +1809,7 @@
               <w:ind w:left="360"/>
             </w:pPr>
             <w:r>
-              <w:t>Look above for content that was covered in this session.</w:t>
+              <w:t>Look above for my reflection of this session.</w:t>
             </w:r>
           </w:p>
         </w:tc>
@@ -1870,15 +1914,7 @@
               <w:t>I had planned for a basic game.</w:t>
             </w:r>
             <w:r>
-              <w:t xml:space="preserve"> I had to teach what </w:t>
-            </w:r>
-            <w:proofErr w:type="spellStart"/>
-            <w:r>
-              <w:t>Phaser</w:t>
-            </w:r>
-            <w:proofErr w:type="spellEnd"/>
-            <w:r>
-              <w:t xml:space="preserve"> was and how to open up a canvas which would serve as the window for the basic game they would create.</w:t>
+              <w:t xml:space="preserve"> I had to teach what Phaser was and how to open up a canvas which would serve as the window for the basic game they would create.</w:t>
             </w:r>
             <w:r>
               <w:t xml:space="preserve"> (Technical Ability &amp; Presentation)</w:t>
@@ -1994,7 +2030,7 @@
               <w:ind w:left="360"/>
             </w:pPr>
             <w:r>
-              <w:t>Look above for content that was covered in this session.</w:t>
+              <w:t>Look above for my reflection of this session.</w:t>
             </w:r>
           </w:p>
         </w:tc>
@@ -2250,7 +2286,7 @@
               <w:ind w:left="360"/>
             </w:pPr>
             <w:r>
-              <w:t>Look above for content that was covered in this session.</w:t>
+              <w:t>Look above for my reflection of this session.</w:t>
             </w:r>
           </w:p>
         </w:tc>
@@ -2354,32 +2390,22 @@
               <w:ind w:left="360"/>
             </w:pPr>
             <w:r>
-              <w:t xml:space="preserve">Final part of the 3 </w:t>
-            </w:r>
-            <w:r>
-              <w:t xml:space="preserve">week </w:t>
-            </w:r>
-            <w:proofErr w:type="spellStart"/>
-            <w:r>
-              <w:t>P</w:t>
-            </w:r>
-            <w:r>
-              <w:t>h</w:t>
-            </w:r>
-            <w:bookmarkStart w:id="0" w:name="_GoBack"/>
-            <w:bookmarkEnd w:id="0"/>
-            <w:r>
-              <w:t>aser</w:t>
-            </w:r>
-            <w:proofErr w:type="spellEnd"/>
-            <w:r>
-              <w:t xml:space="preserve"> project</w:t>
-            </w:r>
-            <w:r>
-              <w:t>,</w:t>
-            </w:r>
-            <w:r>
-              <w:t xml:space="preserve"> where we aimed</w:t>
+              <w:t>This was the final</w:t>
+            </w:r>
+            <w:r>
+              <w:t xml:space="preserve"> part of the 3 </w:t>
+            </w:r>
+            <w:r>
+              <w:t>week P</w:t>
+            </w:r>
+            <w:r>
+              <w:t>haser project</w:t>
+            </w:r>
+            <w:r>
+              <w:t>. W</w:t>
+            </w:r>
+            <w:r>
+              <w:t>e aimed</w:t>
             </w:r>
             <w:r>
               <w:t xml:space="preserve"> to add the gameplay where people had to move the object as fast as possible.</w:t>
@@ -2410,7 +2436,19 @@
               <w:t xml:space="preserve"> so they could view it online</w:t>
             </w:r>
             <w:r>
-              <w:t>, and idea that was thought of last minute and I decided to do myself so students were satisfied</w:t>
+              <w:t xml:space="preserve">, </w:t>
+            </w:r>
+            <w:r>
+              <w:t>an</w:t>
+            </w:r>
+            <w:r>
+              <w:t xml:space="preserve"> idea that was thought of last minute and I decided to do</w:t>
+            </w:r>
+            <w:r>
+              <w:t xml:space="preserve"> it</w:t>
+            </w:r>
+            <w:r>
+              <w:t xml:space="preserve"> myself so students were satisfied</w:t>
             </w:r>
             <w:r>
               <w:t>.</w:t>
@@ -2521,7 +2559,7 @@
               <w:ind w:left="360"/>
             </w:pPr>
             <w:r>
-              <w:t>Look above for content that was covered in this session.</w:t>
+              <w:t>Look above for my reflection of this session.</w:t>
             </w:r>
           </w:p>
         </w:tc>
@@ -2638,7 +2676,10 @@
               <w:ind w:left="360"/>
             </w:pPr>
             <w:r>
-              <w:t>Game several tutorials on how to use the above mentioned framework so students all had their own jump scare website. (Presentation Skills, Adaptability</w:t>
+              <w:t>Gav</w:t>
+            </w:r>
+            <w:r>
+              <w:t>e several tutorials on how to use the above mentioned framework so students all had their own jump scare website. (Presentation Skills, Adaptability</w:t>
             </w:r>
             <w:r>
               <w:t>, Leadership</w:t>
@@ -2750,7 +2791,7 @@
               <w:ind w:left="360"/>
             </w:pPr>
             <w:r>
-              <w:t>Look above for content that was covered in this session.</w:t>
+              <w:t>Look above for my reflection of this session.</w:t>
             </w:r>
           </w:p>
         </w:tc>
@@ -2849,7 +2890,18 @@
               <w:ind w:left="360"/>
             </w:pPr>
             <w:r>
-              <w:t>Final lesson in October looked at CSS so students could style their websites. (Technical Ability)</w:t>
+              <w:t>Final lesson in October looked at</w:t>
+            </w:r>
+            <w:r>
+              <w:t xml:space="preserve"> animations and positioning</w:t>
+            </w:r>
+            <w:r>
+              <w:t xml:space="preserve"> in</w:t>
+            </w:r>
+            <w:bookmarkStart w:id="0" w:name="_GoBack"/>
+            <w:bookmarkEnd w:id="0"/>
+            <w:r>
+              <w:t xml:space="preserve"> CSS so students could style their websites. (Technical Ability)</w:t>
             </w:r>
           </w:p>
           <w:p>
@@ -6726,7 +6778,7 @@
 </file>
 
 <file path=customXml/itemProps1.xml><?xml version="1.0" encoding="utf-8"?>
-<ds:datastoreItem xmlns:ds="http://schemas.openxmlformats.org/officeDocument/2006/customXml" ds:itemID="{6B616DF7-69B7-4E75-9B17-006B6E5988B2}">
+<ds:datastoreItem xmlns:ds="http://schemas.openxmlformats.org/officeDocument/2006/customXml" ds:itemID="{0304D958-5561-4223-81D9-3EE59B5133D2}">
   <ds:schemaRefs>
     <ds:schemaRef ds:uri="http://schemas.openxmlformats.org/officeDocument/2006/bibliography"/>
   </ds:schemaRefs>

</xml_diff>